<commit_message>
teste de geração de pdf
</commit_message>
<xml_diff>
--- a/template/Template_ata_ebserh.docx
+++ b/template/Template_ata_ebserh.docx
@@ -1,6 +1,6 @@
 
 <file path=word/document.xml><?xml version="1.0" encoding="utf-8"?>
-<w:document xmlns:wpc="http://schemas.microsoft.com/office/word/2010/wordprocessingCanvas" xmlns:cx="http://schemas.microsoft.com/office/drawing/2014/chartex" xmlns:cx1="http://schemas.microsoft.com/office/drawing/2015/9/8/chartex" xmlns:cx2="http://schemas.microsoft.com/office/drawing/2015/10/21/chartex" xmlns:cx3="http://schemas.microsoft.com/office/drawing/2016/5/9/chartex" xmlns:cx4="http://schemas.microsoft.com/office/drawing/2016/5/10/chartex" xmlns:cx5="http://schemas.microsoft.com/office/drawing/2016/5/11/chartex" xmlns:cx6="http://schemas.microsoft.com/office/drawing/2016/5/12/chartex" xmlns:cx7="http://schemas.microsoft.com/office/drawing/2016/5/13/chartex" xmlns:cx8="http://schemas.microsoft.com/office/drawing/2016/5/14/chartex" xmlns:mc="http://schemas.openxmlformats.org/markup-compatibility/2006" xmlns:aink="http://schemas.microsoft.com/office/drawing/2016/ink" xmlns:am3d="http://schemas.microsoft.com/office/drawing/2017/model3d" xmlns:o="urn:schemas-microsoft-com:office:office" xmlns:oel="http://schemas.microsoft.com/office/2019/extlst" xmlns:r="http://schemas.openxmlformats.org/officeDocument/2006/relationships" xmlns:m="http://schemas.openxmlformats.org/officeDocument/2006/math" xmlns:v="urn:schemas-microsoft-com:vml" xmlns:wp14="http://schemas.microsoft.com/office/word/2010/wordprocessingDrawing" xmlns:wp="http://schemas.openxmlformats.org/drawingml/2006/wordprocessingDrawing" xmlns:w10="urn:schemas-microsoft-com:office:word" xmlns:w="http://schemas.openxmlformats.org/wordprocessingml/2006/main" xmlns:w14="http://schemas.microsoft.com/office/word/2010/wordml" xmlns:w15="http://schemas.microsoft.com/office/word/2012/wordml" xmlns:w16cex="http://schemas.microsoft.com/office/word/2018/wordml/cex" xmlns:w16cid="http://schemas.microsoft.com/office/word/2016/wordml/cid" xmlns:w16="http://schemas.microsoft.com/office/word/2018/wordml" xmlns:w16du="http://schemas.microsoft.com/office/word/2023/wordml/word16du" xmlns:w16sdtdh="http://schemas.microsoft.com/office/word/2020/wordml/sdtdatahash" xmlns:w16sdtfl="http://schemas.microsoft.com/office/word/2024/wordml/sdtformatlock" xmlns:w16se="http://schemas.microsoft.com/office/word/2015/wordml/symex" xmlns:wpg="http://schemas.microsoft.com/office/word/2010/wordprocessingGroup" xmlns:wpi="http://schemas.microsoft.com/office/word/2010/wordprocessingInk" xmlns:wne="http://schemas.microsoft.com/office/word/2006/wordml" xmlns:wps="http://schemas.microsoft.com/office/word/2010/wordprocessingShape" mc:Ignorable="w14 w15 w16se w16cid w16 w16cex w16sdtdh w16sdtfl w16du wp14">
+<w:document xmlns:wpc="http://schemas.microsoft.com/office/word/2010/wordprocessingCanvas" xmlns:cx="http://schemas.microsoft.com/office/drawing/2014/chartex" xmlns:cx1="http://schemas.microsoft.com/office/drawing/2015/9/8/chartex" xmlns:cx2="http://schemas.microsoft.com/office/drawing/2015/10/21/chartex" xmlns:cx3="http://schemas.microsoft.com/office/drawing/2016/5/9/chartex" xmlns:cx4="http://schemas.microsoft.com/office/drawing/2016/5/10/chartex" xmlns:cx5="http://schemas.microsoft.com/office/drawing/2016/5/11/chartex" xmlns:cx6="http://schemas.microsoft.com/office/drawing/2016/5/12/chartex" xmlns:cx7="http://schemas.microsoft.com/office/drawing/2016/5/13/chartex" xmlns:cx8="http://schemas.microsoft.com/office/drawing/2016/5/14/chartex" xmlns:mc="http://schemas.openxmlformats.org/markup-compatibility/2006" xmlns:aink="http://schemas.microsoft.com/office/drawing/2016/ink" xmlns:am3d="http://schemas.microsoft.com/office/drawing/2017/model3d" xmlns:o="urn:schemas-microsoft-com:office:office" xmlns:oel="http://schemas.microsoft.com/office/2019/extlst" xmlns:r="http://schemas.openxmlformats.org/officeDocument/2006/relationships" xmlns:m="http://schemas.openxmlformats.org/officeDocument/2006/math" xmlns:v="urn:schemas-microsoft-com:vml" xmlns:wp14="http://schemas.microsoft.com/office/word/2010/wordprocessingDrawing" xmlns:wp="http://schemas.openxmlformats.org/drawingml/2006/wordprocessingDrawing" xmlns:w10="urn:schemas-microsoft-com:office:word" xmlns:w="http://schemas.openxmlformats.org/wordprocessingml/2006/main" xmlns:w14="http://schemas.microsoft.com/office/word/2010/wordml" xmlns:w15="http://schemas.microsoft.com/office/word/2012/wordml" xmlns:w16cex="http://schemas.microsoft.com/office/word/2018/wordml/cex" xmlns:w16cid="http://schemas.microsoft.com/office/word/2016/wordml/cid" xmlns:w16="http://schemas.microsoft.com/office/word/2018/wordml" xmlns:w16du="http://schemas.microsoft.com/office/word/2023/wordml/word16du" xmlns:w16sdtdh="http://schemas.microsoft.com/office/word/2020/wordml/sdtdatahash" xmlns:w16sdtfl="http://schemas.microsoft.com/office/word/2024/wordml/sdtformatlock" xmlns:w16se="http://schemas.microsoft.com/office/word/2015/wordml/symex" xmlns:wpg="http://schemas.microsoft.com/office/word/2010/wordprocessingGroup" xmlns:wpi="http://schemas.microsoft.com/office/word/2010/wordprocessingInk" xmlns:wne="http://schemas.microsoft.com/office/word/2006/wordml" xmlns:wps="http://schemas.microsoft.com/office/word/2010/wordprocessingShape" xmlns:a="http://schemas.openxmlformats.org/drawingml/2006/main" xmlns:pic="http://schemas.openxmlformats.org/drawingml/2006/picture" xmlns:a14="http://schemas.microsoft.com/office/drawing/2010/main" mc:Ignorable="w14 w15 w16se w16cid w16 w16cex w16sdtdh w16sdtfl w16du wp14">
   <w:body>
     <w:p>
       <w:pPr>
@@ -162,12 +162,12 @@
         <w:spacing w:after="0" w:line="240" w:lineRule="auto"/>
         <w:jc w:val="center"/>
         <w:rPr>
-          <w:rFonts w:ascii="Times New Roman" w:eastAsia="Times New Roman" w:hAnsi="Times New Roman" w:cs="Times New Roman"/>
-        </w:rPr>
-      </w:pPr>
-      <w:r>
-        <w:rPr>
-          <w:rFonts w:ascii="Times New Roman" w:eastAsia="Times New Roman" w:hAnsi="Times New Roman" w:cs="Times New Roman"/>
+          <w:rFonts w:ascii="Times New Roman" w:hAnsi="Times New Roman" w:eastAsia="Times New Roman" w:cs="Times New Roman"/>
+        </w:rPr>
+      </w:pPr>
+      <w:r>
+        <w:rPr>
+          <w:rFonts w:ascii="Times New Roman" w:hAnsi="Times New Roman" w:eastAsia="Times New Roman" w:cs="Times New Roman"/>
         </w:rPr>
         <w:t>HOSPIRAL DE CLÍNICAS DA UNIVERSIDADE FEDERAL DE UBERLÂNDIA</w:t>
       </w:r>
@@ -177,12 +177,12 @@
         <w:spacing w:after="0" w:line="240" w:lineRule="auto"/>
         <w:jc w:val="center"/>
         <w:rPr>
-          <w:rFonts w:ascii="Times New Roman" w:eastAsia="Times New Roman" w:hAnsi="Times New Roman" w:cs="Times New Roman"/>
-        </w:rPr>
-      </w:pPr>
-      <w:r>
-        <w:rPr>
-          <w:rFonts w:ascii="Times New Roman" w:eastAsia="Times New Roman" w:hAnsi="Times New Roman" w:cs="Times New Roman"/>
+          <w:rFonts w:ascii="Times New Roman" w:hAnsi="Times New Roman" w:eastAsia="Times New Roman" w:cs="Times New Roman"/>
+        </w:rPr>
+      </w:pPr>
+      <w:r>
+        <w:rPr>
+          <w:rFonts w:ascii="Times New Roman" w:hAnsi="Times New Roman" w:eastAsia="Times New Roman" w:cs="Times New Roman"/>
         </w:rPr>
         <w:t>Avenida Pará, nº 1720 – Bairro Umuarama</w:t>
       </w:r>
@@ -192,12 +192,12 @@
         <w:spacing w:after="0" w:line="240" w:lineRule="auto"/>
         <w:jc w:val="center"/>
         <w:rPr>
-          <w:rFonts w:ascii="Times New Roman" w:eastAsia="Times New Roman" w:hAnsi="Times New Roman" w:cs="Times New Roman"/>
-        </w:rPr>
-      </w:pPr>
-      <w:r>
-        <w:rPr>
-          <w:rFonts w:ascii="Times New Roman" w:eastAsia="Times New Roman" w:hAnsi="Times New Roman" w:cs="Times New Roman"/>
+          <w:rFonts w:ascii="Times New Roman" w:hAnsi="Times New Roman" w:eastAsia="Times New Roman" w:cs="Times New Roman"/>
+        </w:rPr>
+      </w:pPr>
+      <w:r>
+        <w:rPr>
+          <w:rFonts w:ascii="Times New Roman" w:hAnsi="Times New Roman" w:eastAsia="Times New Roman" w:cs="Times New Roman"/>
         </w:rPr>
         <w:t>Uberlândia-MG, CEP 38405-320</w:t>
       </w:r>
@@ -207,12 +207,12 @@
         <w:spacing w:after="0" w:line="240" w:lineRule="auto"/>
         <w:jc w:val="center"/>
         <w:rPr>
-          <w:rFonts w:ascii="Times New Roman" w:eastAsia="Times New Roman" w:hAnsi="Times New Roman" w:cs="Times New Roman"/>
-        </w:rPr>
-      </w:pPr>
-      <w:r>
-        <w:rPr>
-          <w:rFonts w:ascii="Times New Roman" w:eastAsia="Times New Roman" w:hAnsi="Times New Roman" w:cs="Times New Roman"/>
+          <w:rFonts w:ascii="Times New Roman" w:hAnsi="Times New Roman" w:eastAsia="Times New Roman" w:cs="Times New Roman"/>
+        </w:rPr>
+      </w:pPr>
+      <w:r>
+        <w:rPr>
+          <w:rFonts w:ascii="Times New Roman" w:hAnsi="Times New Roman" w:eastAsia="Times New Roman" w:cs="Times New Roman"/>
         </w:rPr>
         <w:t xml:space="preserve">http://hc-ufu.ebserh.gov.br </w:t>
       </w:r>
@@ -221,20 +221,20 @@
       <w:pPr>
         <w:spacing w:after="0" w:line="240" w:lineRule="auto"/>
         <w:rPr>
-          <w:rFonts w:ascii="Times New Roman" w:eastAsia="Times New Roman" w:hAnsi="Times New Roman" w:cs="Times New Roman"/>
-        </w:rPr>
-      </w:pPr>
-    </w:p>
-    <w:p>
-      <w:pPr>
-        <w:spacing w:after="0" w:line="240" w:lineRule="auto"/>
-        <w:rPr>
-          <w:rFonts w:ascii="Times New Roman" w:eastAsia="Times New Roman" w:hAnsi="Times New Roman" w:cs="Times New Roman"/>
-        </w:rPr>
-      </w:pPr>
-      <w:r>
-        <w:rPr>
-          <w:rFonts w:ascii="Times New Roman" w:eastAsia="Times New Roman" w:hAnsi="Times New Roman" w:cs="Times New Roman"/>
+          <w:rFonts w:ascii="Times New Roman" w:hAnsi="Times New Roman" w:eastAsia="Times New Roman" w:cs="Times New Roman"/>
+        </w:rPr>
+      </w:pPr>
+    </w:p>
+    <w:p>
+      <w:pPr>
+        <w:spacing w:after="0" w:line="240" w:lineRule="auto"/>
+        <w:rPr>
+          <w:rFonts w:ascii="Times New Roman" w:hAnsi="Times New Roman" w:eastAsia="Times New Roman" w:cs="Times New Roman"/>
+        </w:rPr>
+      </w:pPr>
+      <w:r>
+        <w:rPr>
+          <w:rFonts w:ascii="Times New Roman" w:hAnsi="Times New Roman" w:eastAsia="Times New Roman" w:cs="Times New Roman"/>
         </w:rPr>
         <w:t>Termo de Recebimento Provisório - SEI</w:t>
       </w:r>
@@ -243,26 +243,26 @@
       <w:pPr>
         <w:spacing w:after="0" w:line="240" w:lineRule="auto"/>
         <w:rPr>
-          <w:rFonts w:ascii="Times New Roman" w:eastAsia="Times New Roman" w:hAnsi="Times New Roman" w:cs="Times New Roman"/>
-        </w:rPr>
-      </w:pPr>
-    </w:p>
-    <w:p>
-      <w:pPr>
-        <w:spacing w:after="0" w:line="240" w:lineRule="auto"/>
-        <w:rPr>
-          <w:rFonts w:ascii="Times New Roman" w:eastAsia="Times New Roman" w:hAnsi="Times New Roman" w:cs="Times New Roman"/>
-        </w:rPr>
-      </w:pPr>
-      <w:r>
-        <w:rPr>
-          <w:rFonts w:ascii="Times New Roman" w:eastAsia="Times New Roman" w:hAnsi="Times New Roman" w:cs="Times New Roman"/>
+          <w:rFonts w:ascii="Times New Roman" w:hAnsi="Times New Roman" w:eastAsia="Times New Roman" w:cs="Times New Roman"/>
+        </w:rPr>
+      </w:pPr>
+    </w:p>
+    <w:p>
+      <w:pPr>
+        <w:spacing w:after="0" w:line="240" w:lineRule="auto"/>
+        <w:rPr>
+          <w:rFonts w:ascii="Times New Roman" w:hAnsi="Times New Roman" w:eastAsia="Times New Roman" w:cs="Times New Roman"/>
+        </w:rPr>
+      </w:pPr>
+      <w:r>
+        <w:rPr>
+          <w:rFonts w:ascii="Times New Roman" w:hAnsi="Times New Roman" w:eastAsia="Times New Roman" w:cs="Times New Roman"/>
         </w:rPr>
         <w:t>Processo n</w:t>
       </w:r>
       <w:r>
         <w:rPr>
-          <w:rFonts w:ascii="Times New Roman" w:eastAsia="Times New Roman" w:hAnsi="Times New Roman" w:cs="Times New Roman"/>
+          <w:rFonts w:ascii="Times New Roman" w:hAnsi="Times New Roman" w:eastAsia="Times New Roman" w:cs="Times New Roman"/>
         </w:rPr>
         <w:t>º {{Nº do Processo}}</w:t>
       </w:r>
@@ -271,7 +271,7 @@
       <w:pPr>
         <w:spacing w:after="0" w:line="240" w:lineRule="auto"/>
         <w:rPr>
-          <w:rFonts w:ascii="Times New Roman" w:eastAsia="Times New Roman" w:hAnsi="Times New Roman" w:cs="Times New Roman"/>
+          <w:rFonts w:ascii="Times New Roman" w:hAnsi="Times New Roman" w:eastAsia="Times New Roman" w:cs="Times New Roman"/>
         </w:rPr>
       </w:pPr>
     </w:p>
@@ -280,12 +280,12 @@
         <w:shd w:val="clear" w:color="auto" w:fill="E8E8E8" w:themeFill="background2"/>
         <w:spacing w:after="0" w:line="240" w:lineRule="auto"/>
         <w:rPr>
-          <w:rFonts w:ascii="Times New Roman" w:eastAsia="Times New Roman" w:hAnsi="Times New Roman" w:cs="Times New Roman"/>
-        </w:rPr>
-      </w:pPr>
-      <w:r>
-        <w:rPr>
-          <w:rFonts w:ascii="Times New Roman" w:eastAsia="Times New Roman" w:hAnsi="Times New Roman" w:cs="Times New Roman"/>
+          <w:rFonts w:ascii="Times New Roman" w:hAnsi="Times New Roman" w:eastAsia="Times New Roman" w:cs="Times New Roman"/>
+        </w:rPr>
+      </w:pPr>
+      <w:r>
+        <w:rPr>
+          <w:rFonts w:ascii="Times New Roman" w:hAnsi="Times New Roman" w:eastAsia="Times New Roman" w:cs="Times New Roman"/>
         </w:rPr>
         <w:t xml:space="preserve">1. </w:t>
       </w:r>
@@ -294,7 +294,7 @@
       </w:r>
       <w:r>
         <w:rPr>
-          <w:rFonts w:ascii="Times New Roman" w:eastAsia="Times New Roman" w:hAnsi="Times New Roman" w:cs="Times New Roman"/>
+          <w:rFonts w:ascii="Times New Roman" w:hAnsi="Times New Roman" w:eastAsia="Times New Roman" w:cs="Times New Roman"/>
           <w:b/>
           <w:bCs/>
         </w:rPr>
@@ -305,7 +305,7 @@
       <w:pPr>
         <w:spacing w:after="0" w:line="240" w:lineRule="auto"/>
         <w:rPr>
-          <w:rFonts w:ascii="Times New Roman" w:eastAsia="Times New Roman" w:hAnsi="Times New Roman" w:cs="Times New Roman"/>
+          <w:rFonts w:ascii="Times New Roman" w:hAnsi="Times New Roman" w:eastAsia="Times New Roman" w:cs="Times New Roman"/>
           <w:b/>
           <w:bCs/>
         </w:rPr>
@@ -330,16 +330,17 @@
           <w:tcPr>
             <w:tcW w:w="2441" w:type="dxa"/>
             <w:shd w:val="clear" w:color="auto" w:fill="D1D1D1" w:themeFill="background2" w:themeFillShade="E6"/>
+            <w:tcMar/>
           </w:tcPr>
           <w:p>
             <w:pPr>
               <w:rPr>
-                <w:rFonts w:ascii="Times New Roman" w:eastAsia="Times New Roman" w:hAnsi="Times New Roman" w:cs="Times New Roman"/>
+                <w:rFonts w:ascii="Times New Roman" w:hAnsi="Times New Roman" w:eastAsia="Times New Roman" w:cs="Times New Roman"/>
               </w:rPr>
             </w:pPr>
             <w:r>
               <w:rPr>
-                <w:rFonts w:ascii="Times New Roman" w:eastAsia="Times New Roman" w:hAnsi="Times New Roman" w:cs="Times New Roman"/>
+                <w:rFonts w:ascii="Times New Roman" w:hAnsi="Times New Roman" w:eastAsia="Times New Roman" w:cs="Times New Roman"/>
                 <w:b/>
                 <w:bCs/>
               </w:rPr>
@@ -350,34 +351,37 @@
         <w:tc>
           <w:tcPr>
             <w:tcW w:w="8130" w:type="dxa"/>
+            <w:tcMar/>
           </w:tcPr>
           <w:p>
             <w:pPr>
               <w:rPr>
-                <w:rFonts w:ascii="Times New Roman" w:eastAsia="Times New Roman" w:hAnsi="Times New Roman" w:cs="Times New Roman"/>
+                <w:rFonts w:ascii="Times New Roman" w:hAnsi="Times New Roman" w:eastAsia="Times New Roman" w:cs="Times New Roman"/>
               </w:rPr>
             </w:pPr>
             <w:r>
               <w:rPr>
-                <w:rFonts w:ascii="Times New Roman" w:eastAsia="Times New Roman" w:hAnsi="Times New Roman" w:cs="Times New Roman"/>
-                <w:b/>
-                <w:bCs/>
-              </w:rPr>
-              <w:t>{{Nº do Contrato</w:t>
-            </w:r>
-            <w:r>
-              <w:rPr>
-                <w:rFonts w:ascii="Times New Roman" w:eastAsia="Times New Roman" w:hAnsi="Times New Roman" w:cs="Times New Roman"/>
-                <w:b/>
-                <w:bCs/>
-              </w:rPr>
-              <w:t>:</w:t>
-            </w:r>
-            <w:r>
-              <w:rPr>
-                <w:rFonts w:ascii="Times New Roman" w:eastAsia="Times New Roman" w:hAnsi="Times New Roman" w:cs="Times New Roman"/>
-                <w:b/>
-                <w:bCs/>
+                <w:rFonts w:ascii="Times New Roman" w:hAnsi="Times New Roman" w:eastAsia="Times New Roman" w:cs="Times New Roman"/>
+                <w:b w:val="1"/>
+                <w:bCs w:val="1"/>
+              </w:rPr>
+              <w:t>{{</w:t>
+            </w:r>
+            <w:r>
+              <w:rPr>
+                <w:rFonts w:ascii="Times New Roman" w:hAnsi="Times New Roman" w:eastAsia="Times New Roman" w:cs="Times New Roman"/>
+                <w:noProof w:val="0"/>
+                <w:sz w:val="24"/>
+                <w:szCs w:val="24"/>
+                <w:lang w:val="pt-BR"/>
+              </w:rPr>
+              <w:t>n_contrato</w:t>
+            </w:r>
+            <w:r>
+              <w:rPr>
+                <w:rFonts w:ascii="Times New Roman" w:hAnsi="Times New Roman" w:eastAsia="Times New Roman" w:cs="Times New Roman"/>
+                <w:b w:val="1"/>
+                <w:bCs w:val="1"/>
               </w:rPr>
               <w:t>}}</w:t>
             </w:r>
@@ -392,18 +396,19 @@
           <w:tcPr>
             <w:tcW w:w="2441" w:type="dxa"/>
             <w:shd w:val="clear" w:color="auto" w:fill="D1D1D1" w:themeFill="background2" w:themeFillShade="E6"/>
+            <w:tcMar/>
           </w:tcPr>
           <w:p>
             <w:pPr>
               <w:rPr>
-                <w:rFonts w:ascii="Times New Roman" w:eastAsia="Times New Roman" w:hAnsi="Times New Roman" w:cs="Times New Roman"/>
+                <w:rFonts w:ascii="Times New Roman" w:hAnsi="Times New Roman" w:eastAsia="Times New Roman" w:cs="Times New Roman"/>
                 <w:b/>
                 <w:bCs/>
               </w:rPr>
             </w:pPr>
             <w:r>
               <w:rPr>
-                <w:rFonts w:ascii="Times New Roman" w:eastAsia="Times New Roman" w:hAnsi="Times New Roman" w:cs="Times New Roman"/>
+                <w:rFonts w:ascii="Times New Roman" w:hAnsi="Times New Roman" w:eastAsia="Times New Roman" w:cs="Times New Roman"/>
                 <w:b/>
                 <w:bCs/>
               </w:rPr>
@@ -414,36 +419,39 @@
         <w:tc>
           <w:tcPr>
             <w:tcW w:w="8130" w:type="dxa"/>
+            <w:tcMar/>
           </w:tcPr>
           <w:p>
             <w:pPr>
               <w:rPr>
-                <w:rFonts w:ascii="Times New Roman" w:eastAsia="Times New Roman" w:hAnsi="Times New Roman" w:cs="Times New Roman"/>
-                <w:b/>
-                <w:bCs/>
+                <w:rFonts w:ascii="Times New Roman" w:hAnsi="Times New Roman" w:eastAsia="Times New Roman" w:cs="Times New Roman"/>
+                <w:b w:val="1"/>
+                <w:bCs w:val="1"/>
               </w:rPr>
             </w:pPr>
             <w:r>
               <w:rPr>
-                <w:rFonts w:ascii="Times New Roman" w:eastAsia="Times New Roman" w:hAnsi="Times New Roman" w:cs="Times New Roman"/>
-                <w:b/>
-                <w:bCs/>
+                <w:rFonts w:ascii="Times New Roman" w:hAnsi="Times New Roman" w:eastAsia="Times New Roman" w:cs="Times New Roman"/>
+                <w:b w:val="1"/>
+                <w:bCs w:val="1"/>
               </w:rPr>
               <w:t>{{</w:t>
             </w:r>
             <w:r>
               <w:rPr>
-                <w:rFonts w:ascii="Times New Roman" w:eastAsia="Times New Roman" w:hAnsi="Times New Roman" w:cs="Times New Roman"/>
-                <w:b/>
-                <w:bCs/>
-              </w:rPr>
-              <w:t>Período da Vigência:</w:t>
-            </w:r>
-            <w:r>
-              <w:rPr>
-                <w:rFonts w:ascii="Times New Roman" w:eastAsia="Times New Roman" w:hAnsi="Times New Roman" w:cs="Times New Roman"/>
-                <w:b/>
-                <w:bCs/>
+                <w:rFonts w:ascii="Times New Roman" w:hAnsi="Times New Roman" w:eastAsia="Times New Roman" w:cs="Times New Roman"/>
+                <w:noProof w:val="0"/>
+                <w:sz w:val="24"/>
+                <w:szCs w:val="24"/>
+                <w:lang w:val="pt-BR"/>
+              </w:rPr>
+              <w:t>periodo_vigencia</w:t>
+            </w:r>
+            <w:r>
+              <w:rPr>
+                <w:rFonts w:ascii="Times New Roman" w:hAnsi="Times New Roman" w:eastAsia="Times New Roman" w:cs="Times New Roman"/>
+                <w:b w:val="1"/>
+                <w:bCs w:val="1"/>
               </w:rPr>
               <w:t>}}</w:t>
             </w:r>
@@ -458,16 +466,17 @@
           <w:tcPr>
             <w:tcW w:w="2441" w:type="dxa"/>
             <w:shd w:val="clear" w:color="auto" w:fill="D1D1D1" w:themeFill="background2" w:themeFillShade="E6"/>
+            <w:tcMar/>
           </w:tcPr>
           <w:p>
             <w:pPr>
               <w:rPr>
-                <w:rFonts w:ascii="Times New Roman" w:eastAsia="Times New Roman" w:hAnsi="Times New Roman" w:cs="Times New Roman"/>
+                <w:rFonts w:ascii="Times New Roman" w:hAnsi="Times New Roman" w:eastAsia="Times New Roman" w:cs="Times New Roman"/>
               </w:rPr>
             </w:pPr>
             <w:r>
               <w:rPr>
-                <w:rFonts w:ascii="Times New Roman" w:eastAsia="Times New Roman" w:hAnsi="Times New Roman" w:cs="Times New Roman"/>
+                <w:rFonts w:ascii="Times New Roman" w:hAnsi="Times New Roman" w:eastAsia="Times New Roman" w:cs="Times New Roman"/>
                 <w:b/>
                 <w:bCs/>
               </w:rPr>
@@ -478,36 +487,39 @@
         <w:tc>
           <w:tcPr>
             <w:tcW w:w="8130" w:type="dxa"/>
+            <w:tcMar/>
           </w:tcPr>
           <w:p>
             <w:pPr>
               <w:rPr>
-                <w:rFonts w:ascii="Times New Roman" w:eastAsia="Times New Roman" w:hAnsi="Times New Roman" w:cs="Times New Roman"/>
-                <w:b/>
-                <w:bCs/>
+                <w:rFonts w:ascii="Times New Roman" w:hAnsi="Times New Roman" w:eastAsia="Times New Roman" w:cs="Times New Roman"/>
+                <w:b w:val="1"/>
+                <w:bCs w:val="1"/>
               </w:rPr>
             </w:pPr>
             <w:r>
               <w:rPr>
-                <w:rFonts w:ascii="Times New Roman" w:eastAsia="Times New Roman" w:hAnsi="Times New Roman" w:cs="Times New Roman"/>
-                <w:b/>
-                <w:bCs/>
+                <w:rFonts w:ascii="Times New Roman" w:hAnsi="Times New Roman" w:eastAsia="Times New Roman" w:cs="Times New Roman"/>
+                <w:b w:val="1"/>
+                <w:bCs w:val="1"/>
               </w:rPr>
               <w:t>{{</w:t>
             </w:r>
             <w:r>
               <w:rPr>
-                <w:rFonts w:ascii="Times New Roman" w:eastAsia="Times New Roman" w:hAnsi="Times New Roman" w:cs="Times New Roman"/>
-                <w:b/>
-                <w:bCs/>
-              </w:rPr>
-              <w:t>Nº da OS/OFB/NE:</w:t>
-            </w:r>
-            <w:r>
-              <w:rPr>
-                <w:rFonts w:ascii="Times New Roman" w:eastAsia="Times New Roman" w:hAnsi="Times New Roman" w:cs="Times New Roman"/>
-                <w:b/>
-                <w:bCs/>
+                <w:rFonts w:ascii="Times New Roman" w:hAnsi="Times New Roman" w:eastAsia="Times New Roman" w:cs="Times New Roman"/>
+                <w:noProof w:val="0"/>
+                <w:sz w:val="24"/>
+                <w:szCs w:val="24"/>
+                <w:lang w:val="pt-BR"/>
+              </w:rPr>
+              <w:t>n_os</w:t>
+            </w:r>
+            <w:r>
+              <w:rPr>
+                <w:rFonts w:ascii="Times New Roman" w:hAnsi="Times New Roman" w:eastAsia="Times New Roman" w:cs="Times New Roman"/>
+                <w:b w:val="1"/>
+                <w:bCs w:val="1"/>
               </w:rPr>
               <w:t>}}</w:t>
             </w:r>
@@ -522,18 +534,19 @@
           <w:tcPr>
             <w:tcW w:w="2441" w:type="dxa"/>
             <w:shd w:val="clear" w:color="auto" w:fill="D1D1D1" w:themeFill="background2" w:themeFillShade="E6"/>
+            <w:tcMar/>
           </w:tcPr>
           <w:p>
             <w:pPr>
               <w:rPr>
-                <w:rFonts w:ascii="Times New Roman" w:eastAsia="Times New Roman" w:hAnsi="Times New Roman" w:cs="Times New Roman"/>
+                <w:rFonts w:ascii="Times New Roman" w:hAnsi="Times New Roman" w:eastAsia="Times New Roman" w:cs="Times New Roman"/>
                 <w:b/>
                 <w:bCs/>
               </w:rPr>
             </w:pPr>
             <w:r>
               <w:rPr>
-                <w:rFonts w:ascii="Times New Roman" w:eastAsia="Times New Roman" w:hAnsi="Times New Roman" w:cs="Times New Roman"/>
+                <w:rFonts w:ascii="Times New Roman" w:hAnsi="Times New Roman" w:eastAsia="Times New Roman" w:cs="Times New Roman"/>
                 <w:b/>
                 <w:bCs/>
               </w:rPr>
@@ -544,36 +557,39 @@
         <w:tc>
           <w:tcPr>
             <w:tcW w:w="8130" w:type="dxa"/>
+            <w:tcMar/>
           </w:tcPr>
           <w:p>
             <w:pPr>
               <w:rPr>
-                <w:rFonts w:ascii="Times New Roman" w:eastAsia="Times New Roman" w:hAnsi="Times New Roman" w:cs="Times New Roman"/>
-                <w:b/>
-                <w:bCs/>
+                <w:rFonts w:ascii="Times New Roman" w:hAnsi="Times New Roman" w:eastAsia="Times New Roman" w:cs="Times New Roman"/>
+                <w:b w:val="1"/>
+                <w:bCs w:val="1"/>
               </w:rPr>
             </w:pPr>
             <w:r>
               <w:rPr>
-                <w:rFonts w:ascii="Times New Roman" w:eastAsia="Times New Roman" w:hAnsi="Times New Roman" w:cs="Times New Roman"/>
-                <w:b/>
-                <w:bCs/>
+                <w:rFonts w:ascii="Times New Roman" w:hAnsi="Times New Roman" w:eastAsia="Times New Roman" w:cs="Times New Roman"/>
+                <w:b w:val="1"/>
+                <w:bCs w:val="1"/>
               </w:rPr>
               <w:t>{{</w:t>
             </w:r>
             <w:r>
               <w:rPr>
-                <w:rFonts w:ascii="Times New Roman" w:eastAsia="Times New Roman" w:hAnsi="Times New Roman" w:cs="Times New Roman"/>
-                <w:b/>
-                <w:bCs/>
-              </w:rPr>
-              <w:t>Objeto:</w:t>
-            </w:r>
-            <w:r>
-              <w:rPr>
-                <w:rFonts w:ascii="Times New Roman" w:eastAsia="Times New Roman" w:hAnsi="Times New Roman" w:cs="Times New Roman"/>
-                <w:b/>
-                <w:bCs/>
+                <w:rFonts w:ascii="Times New Roman" w:hAnsi="Times New Roman" w:eastAsia="Times New Roman" w:cs="Times New Roman"/>
+                <w:noProof w:val="0"/>
+                <w:sz w:val="24"/>
+                <w:szCs w:val="24"/>
+                <w:lang w:val="pt-BR"/>
+              </w:rPr>
+              <w:t>objeto</w:t>
+            </w:r>
+            <w:r>
+              <w:rPr>
+                <w:rFonts w:ascii="Times New Roman" w:hAnsi="Times New Roman" w:eastAsia="Times New Roman" w:cs="Times New Roman"/>
+                <w:b w:val="1"/>
+                <w:bCs w:val="1"/>
               </w:rPr>
               <w:t>}}</w:t>
             </w:r>
@@ -588,18 +604,19 @@
           <w:tcPr>
             <w:tcW w:w="2441" w:type="dxa"/>
             <w:shd w:val="clear" w:color="auto" w:fill="D1D1D1" w:themeFill="background2" w:themeFillShade="E6"/>
+            <w:tcMar/>
           </w:tcPr>
           <w:p>
             <w:pPr>
               <w:rPr>
-                <w:rFonts w:ascii="Times New Roman" w:eastAsia="Times New Roman" w:hAnsi="Times New Roman" w:cs="Times New Roman"/>
+                <w:rFonts w:ascii="Times New Roman" w:hAnsi="Times New Roman" w:eastAsia="Times New Roman" w:cs="Times New Roman"/>
                 <w:b/>
                 <w:bCs/>
               </w:rPr>
             </w:pPr>
             <w:r>
               <w:rPr>
-                <w:rFonts w:ascii="Times New Roman" w:eastAsia="Times New Roman" w:hAnsi="Times New Roman" w:cs="Times New Roman"/>
+                <w:rFonts w:ascii="Times New Roman" w:hAnsi="Times New Roman" w:eastAsia="Times New Roman" w:cs="Times New Roman"/>
                 <w:b/>
                 <w:bCs/>
               </w:rPr>
@@ -607,7 +624,7 @@
             </w:r>
             <w:r>
               <w:rPr>
-                <w:rFonts w:ascii="Times New Roman" w:eastAsia="Times New Roman" w:hAnsi="Times New Roman" w:cs="Times New Roman"/>
+                <w:rFonts w:ascii="Times New Roman" w:hAnsi="Times New Roman" w:eastAsia="Times New Roman" w:cs="Times New Roman"/>
                 <w:b/>
                 <w:bCs/>
               </w:rPr>
@@ -615,7 +632,7 @@
             </w:r>
             <w:r>
               <w:rPr>
-                <w:rFonts w:ascii="Times New Roman" w:eastAsia="Times New Roman" w:hAnsi="Times New Roman" w:cs="Times New Roman"/>
+                <w:rFonts w:ascii="Times New Roman" w:hAnsi="Times New Roman" w:eastAsia="Times New Roman" w:cs="Times New Roman"/>
                 <w:b/>
                 <w:bCs/>
               </w:rPr>
@@ -623,7 +640,7 @@
             </w:r>
             <w:r>
               <w:rPr>
-                <w:rFonts w:ascii="Times New Roman" w:eastAsia="Times New Roman" w:hAnsi="Times New Roman" w:cs="Times New Roman"/>
+                <w:rFonts w:ascii="Times New Roman" w:hAnsi="Times New Roman" w:eastAsia="Times New Roman" w:cs="Times New Roman"/>
                 <w:b/>
                 <w:bCs/>
               </w:rPr>
@@ -634,36 +651,39 @@
         <w:tc>
           <w:tcPr>
             <w:tcW w:w="8130" w:type="dxa"/>
+            <w:tcMar/>
           </w:tcPr>
           <w:p>
             <w:pPr>
               <w:rPr>
-                <w:rFonts w:ascii="Times New Roman" w:eastAsia="Times New Roman" w:hAnsi="Times New Roman" w:cs="Times New Roman"/>
-                <w:b/>
-                <w:bCs/>
+                <w:rFonts w:ascii="Times New Roman" w:hAnsi="Times New Roman" w:eastAsia="Times New Roman" w:cs="Times New Roman"/>
+                <w:b w:val="1"/>
+                <w:bCs w:val="1"/>
               </w:rPr>
             </w:pPr>
             <w:r>
               <w:rPr>
-                <w:rFonts w:ascii="Times New Roman" w:eastAsia="Times New Roman" w:hAnsi="Times New Roman" w:cs="Times New Roman"/>
-                <w:b/>
-                <w:bCs/>
+                <w:rFonts w:ascii="Times New Roman" w:hAnsi="Times New Roman" w:eastAsia="Times New Roman" w:cs="Times New Roman"/>
+                <w:b w:val="1"/>
+                <w:bCs w:val="1"/>
               </w:rPr>
               <w:t>{{</w:t>
             </w:r>
             <w:r>
               <w:rPr>
-                <w:rFonts w:ascii="Times New Roman" w:eastAsia="Times New Roman" w:hAnsi="Times New Roman" w:cs="Times New Roman"/>
-                <w:b/>
-                <w:bCs/>
-              </w:rPr>
-              <w:t>Valor dos Bens/Serviços Recebidos:</w:t>
-            </w:r>
-            <w:r>
-              <w:rPr>
-                <w:rFonts w:ascii="Times New Roman" w:eastAsia="Times New Roman" w:hAnsi="Times New Roman" w:cs="Times New Roman"/>
-                <w:b/>
-                <w:bCs/>
+                <w:rFonts w:ascii="Times New Roman" w:hAnsi="Times New Roman" w:eastAsia="Times New Roman" w:cs="Times New Roman"/>
+                <w:noProof w:val="0"/>
+                <w:sz w:val="24"/>
+                <w:szCs w:val="24"/>
+                <w:lang w:val="pt-BR"/>
+              </w:rPr>
+              <w:t>valor_bens_receb</w:t>
+            </w:r>
+            <w:r>
+              <w:rPr>
+                <w:rFonts w:ascii="Times New Roman" w:hAnsi="Times New Roman" w:eastAsia="Times New Roman" w:cs="Times New Roman"/>
+                <w:b w:val="1"/>
+                <w:bCs w:val="1"/>
               </w:rPr>
               <w:t>}}</w:t>
             </w:r>
@@ -678,18 +698,19 @@
           <w:tcPr>
             <w:tcW w:w="2441" w:type="dxa"/>
             <w:shd w:val="clear" w:color="auto" w:fill="D1D1D1" w:themeFill="background2" w:themeFillShade="E6"/>
+            <w:tcMar/>
           </w:tcPr>
           <w:p>
             <w:pPr>
               <w:rPr>
-                <w:rFonts w:ascii="Times New Roman" w:eastAsia="Times New Roman" w:hAnsi="Times New Roman" w:cs="Times New Roman"/>
+                <w:rFonts w:ascii="Times New Roman" w:hAnsi="Times New Roman" w:eastAsia="Times New Roman" w:cs="Times New Roman"/>
                 <w:b/>
                 <w:bCs/>
               </w:rPr>
             </w:pPr>
             <w:r>
               <w:rPr>
-                <w:rFonts w:ascii="Times New Roman" w:eastAsia="Times New Roman" w:hAnsi="Times New Roman" w:cs="Times New Roman"/>
+                <w:rFonts w:ascii="Times New Roman" w:hAnsi="Times New Roman" w:eastAsia="Times New Roman" w:cs="Times New Roman"/>
                 <w:b/>
                 <w:bCs/>
               </w:rPr>
@@ -700,18 +721,19 @@
         <w:tc>
           <w:tcPr>
             <w:tcW w:w="8130" w:type="dxa"/>
+            <w:tcMar/>
           </w:tcPr>
           <w:p>
             <w:pPr>
               <w:rPr>
-                <w:rFonts w:ascii="Times New Roman" w:eastAsia="Times New Roman" w:hAnsi="Times New Roman" w:cs="Times New Roman"/>
+                <w:rFonts w:ascii="Times New Roman" w:hAnsi="Times New Roman" w:eastAsia="Times New Roman" w:cs="Times New Roman"/>
                 <w:b/>
                 <w:bCs/>
               </w:rPr>
             </w:pPr>
             <w:r>
               <w:rPr>
-                <w:rFonts w:ascii="Times New Roman" w:eastAsia="Times New Roman" w:hAnsi="Times New Roman" w:cs="Times New Roman"/>
+                <w:rFonts w:ascii="Times New Roman" w:hAnsi="Times New Roman" w:eastAsia="Times New Roman" w:cs="Times New Roman"/>
                 <w:b/>
                 <w:bCs/>
               </w:rPr>
@@ -719,7 +741,7 @@
             </w:r>
             <w:r>
               <w:rPr>
-                <w:rFonts w:ascii="Times New Roman" w:eastAsia="Times New Roman" w:hAnsi="Times New Roman" w:cs="Times New Roman"/>
+                <w:rFonts w:ascii="Times New Roman" w:hAnsi="Times New Roman" w:eastAsia="Times New Roman" w:cs="Times New Roman"/>
                 <w:b/>
                 <w:bCs/>
               </w:rPr>
@@ -727,7 +749,7 @@
             </w:r>
             <w:r>
               <w:rPr>
-                <w:rFonts w:ascii="Times New Roman" w:eastAsia="Times New Roman" w:hAnsi="Times New Roman" w:cs="Times New Roman"/>
+                <w:rFonts w:ascii="Times New Roman" w:hAnsi="Times New Roman" w:eastAsia="Times New Roman" w:cs="Times New Roman"/>
                 <w:b/>
                 <w:bCs/>
               </w:rPr>
@@ -744,18 +766,19 @@
           <w:tcPr>
             <w:tcW w:w="2441" w:type="dxa"/>
             <w:shd w:val="clear" w:color="auto" w:fill="D1D1D1" w:themeFill="background2" w:themeFillShade="E6"/>
+            <w:tcMar/>
           </w:tcPr>
           <w:p>
             <w:pPr>
               <w:rPr>
-                <w:rFonts w:ascii="Times New Roman" w:eastAsia="Times New Roman" w:hAnsi="Times New Roman" w:cs="Times New Roman"/>
+                <w:rFonts w:ascii="Times New Roman" w:hAnsi="Times New Roman" w:eastAsia="Times New Roman" w:cs="Times New Roman"/>
                 <w:b/>
                 <w:bCs/>
               </w:rPr>
             </w:pPr>
             <w:r>
               <w:rPr>
-                <w:rFonts w:ascii="Times New Roman" w:eastAsia="Times New Roman" w:hAnsi="Times New Roman" w:cs="Times New Roman"/>
+                <w:rFonts w:ascii="Times New Roman" w:hAnsi="Times New Roman" w:eastAsia="Times New Roman" w:cs="Times New Roman"/>
                 <w:b/>
                 <w:bCs/>
               </w:rPr>
@@ -766,18 +789,19 @@
         <w:tc>
           <w:tcPr>
             <w:tcW w:w="8130" w:type="dxa"/>
+            <w:tcMar/>
           </w:tcPr>
           <w:p>
             <w:pPr>
               <w:rPr>
-                <w:rFonts w:ascii="Times New Roman" w:eastAsia="Times New Roman" w:hAnsi="Times New Roman" w:cs="Times New Roman"/>
+                <w:rFonts w:ascii="Times New Roman" w:hAnsi="Times New Roman" w:eastAsia="Times New Roman" w:cs="Times New Roman"/>
                 <w:b/>
                 <w:bCs/>
               </w:rPr>
             </w:pPr>
             <w:r>
               <w:rPr>
-                <w:rFonts w:ascii="Times New Roman" w:eastAsia="Times New Roman" w:hAnsi="Times New Roman" w:cs="Times New Roman"/>
+                <w:rFonts w:ascii="Times New Roman" w:hAnsi="Times New Roman" w:eastAsia="Times New Roman" w:cs="Times New Roman"/>
                 <w:b/>
                 <w:bCs/>
               </w:rPr>
@@ -785,7 +809,7 @@
             </w:r>
             <w:r>
               <w:rPr>
-                <w:rFonts w:ascii="Times New Roman" w:eastAsia="Times New Roman" w:hAnsi="Times New Roman" w:cs="Times New Roman"/>
+                <w:rFonts w:ascii="Times New Roman" w:hAnsi="Times New Roman" w:eastAsia="Times New Roman" w:cs="Times New Roman"/>
                 <w:b/>
                 <w:bCs/>
               </w:rPr>
@@ -793,7 +817,7 @@
             </w:r>
             <w:r>
               <w:rPr>
-                <w:rFonts w:ascii="Times New Roman" w:eastAsia="Times New Roman" w:hAnsi="Times New Roman" w:cs="Times New Roman"/>
+                <w:rFonts w:ascii="Times New Roman" w:hAnsi="Times New Roman" w:eastAsia="Times New Roman" w:cs="Times New Roman"/>
                 <w:b/>
                 <w:bCs/>
               </w:rPr>
@@ -810,18 +834,19 @@
           <w:tcPr>
             <w:tcW w:w="2441" w:type="dxa"/>
             <w:shd w:val="clear" w:color="auto" w:fill="D1D1D1" w:themeFill="background2" w:themeFillShade="E6"/>
+            <w:tcMar/>
           </w:tcPr>
           <w:p>
             <w:pPr>
               <w:rPr>
-                <w:rFonts w:ascii="Times New Roman" w:eastAsia="Times New Roman" w:hAnsi="Times New Roman" w:cs="Times New Roman"/>
+                <w:rFonts w:ascii="Times New Roman" w:hAnsi="Times New Roman" w:eastAsia="Times New Roman" w:cs="Times New Roman"/>
                 <w:b/>
                 <w:bCs/>
               </w:rPr>
             </w:pPr>
             <w:r>
               <w:rPr>
-                <w:rFonts w:ascii="Times New Roman" w:eastAsia="Times New Roman" w:hAnsi="Times New Roman" w:cs="Times New Roman"/>
+                <w:rFonts w:ascii="Times New Roman" w:hAnsi="Times New Roman" w:eastAsia="Times New Roman" w:cs="Times New Roman"/>
                 <w:b/>
                 <w:bCs/>
               </w:rPr>
@@ -832,36 +857,39 @@
         <w:tc>
           <w:tcPr>
             <w:tcW w:w="8130" w:type="dxa"/>
+            <w:tcMar/>
           </w:tcPr>
           <w:p>
             <w:pPr>
               <w:rPr>
-                <w:rFonts w:ascii="Times New Roman" w:eastAsia="Times New Roman" w:hAnsi="Times New Roman" w:cs="Times New Roman"/>
-                <w:b/>
-                <w:bCs/>
+                <w:rFonts w:ascii="Times New Roman" w:hAnsi="Times New Roman" w:eastAsia="Times New Roman" w:cs="Times New Roman"/>
+                <w:b w:val="1"/>
+                <w:bCs w:val="1"/>
               </w:rPr>
             </w:pPr>
             <w:r>
               <w:rPr>
-                <w:rFonts w:ascii="Times New Roman" w:eastAsia="Times New Roman" w:hAnsi="Times New Roman" w:cs="Times New Roman"/>
-                <w:b/>
-                <w:bCs/>
+                <w:rFonts w:ascii="Times New Roman" w:hAnsi="Times New Roman" w:eastAsia="Times New Roman" w:cs="Times New Roman"/>
+                <w:b w:val="1"/>
+                <w:bCs w:val="1"/>
               </w:rPr>
               <w:t>{{</w:t>
             </w:r>
             <w:r>
               <w:rPr>
-                <w:rFonts w:ascii="Times New Roman" w:eastAsia="Times New Roman" w:hAnsi="Times New Roman" w:cs="Times New Roman"/>
-                <w:b/>
-                <w:bCs/>
-              </w:rPr>
-              <w:t>Contratante:</w:t>
-            </w:r>
-            <w:r>
-              <w:rPr>
-                <w:rFonts w:ascii="Times New Roman" w:eastAsia="Times New Roman" w:hAnsi="Times New Roman" w:cs="Times New Roman"/>
-                <w:b/>
-                <w:bCs/>
+                <w:rFonts w:ascii="Times New Roman" w:hAnsi="Times New Roman" w:eastAsia="Times New Roman" w:cs="Times New Roman"/>
+                <w:noProof w:val="0"/>
+                <w:sz w:val="24"/>
+                <w:szCs w:val="24"/>
+                <w:lang w:val="pt-BR"/>
+              </w:rPr>
+              <w:t>contratante</w:t>
+            </w:r>
+            <w:r>
+              <w:rPr>
+                <w:rFonts w:ascii="Times New Roman" w:hAnsi="Times New Roman" w:eastAsia="Times New Roman" w:cs="Times New Roman"/>
+                <w:b w:val="1"/>
+                <w:bCs w:val="1"/>
               </w:rPr>
               <w:t>}}</w:t>
             </w:r>
@@ -876,18 +904,19 @@
           <w:tcPr>
             <w:tcW w:w="2441" w:type="dxa"/>
             <w:shd w:val="clear" w:color="auto" w:fill="D1D1D1" w:themeFill="background2" w:themeFillShade="E6"/>
+            <w:tcMar/>
           </w:tcPr>
           <w:p>
             <w:pPr>
               <w:rPr>
-                <w:rFonts w:ascii="Times New Roman" w:eastAsia="Times New Roman" w:hAnsi="Times New Roman" w:cs="Times New Roman"/>
+                <w:rFonts w:ascii="Times New Roman" w:hAnsi="Times New Roman" w:eastAsia="Times New Roman" w:cs="Times New Roman"/>
                 <w:b/>
                 <w:bCs/>
               </w:rPr>
             </w:pPr>
             <w:r>
               <w:rPr>
-                <w:rFonts w:ascii="Times New Roman" w:eastAsia="Times New Roman" w:hAnsi="Times New Roman" w:cs="Times New Roman"/>
+                <w:rFonts w:ascii="Times New Roman" w:hAnsi="Times New Roman" w:eastAsia="Times New Roman" w:cs="Times New Roman"/>
                 <w:b/>
                 <w:bCs/>
               </w:rPr>
@@ -898,36 +927,39 @@
         <w:tc>
           <w:tcPr>
             <w:tcW w:w="8130" w:type="dxa"/>
+            <w:tcMar/>
           </w:tcPr>
           <w:p>
             <w:pPr>
               <w:rPr>
-                <w:rFonts w:ascii="Times New Roman" w:eastAsia="Times New Roman" w:hAnsi="Times New Roman" w:cs="Times New Roman"/>
-                <w:b/>
-                <w:bCs/>
+                <w:rFonts w:ascii="Times New Roman" w:hAnsi="Times New Roman" w:eastAsia="Times New Roman" w:cs="Times New Roman"/>
+                <w:b w:val="1"/>
+                <w:bCs w:val="1"/>
               </w:rPr>
             </w:pPr>
             <w:r>
               <w:rPr>
-                <w:rFonts w:ascii="Times New Roman" w:eastAsia="Times New Roman" w:hAnsi="Times New Roman" w:cs="Times New Roman"/>
-                <w:b/>
-                <w:bCs/>
+                <w:rFonts w:ascii="Times New Roman" w:hAnsi="Times New Roman" w:eastAsia="Times New Roman" w:cs="Times New Roman"/>
+                <w:b w:val="1"/>
+                <w:bCs w:val="1"/>
               </w:rPr>
               <w:t>{{</w:t>
             </w:r>
             <w:r>
               <w:rPr>
-                <w:rFonts w:ascii="Times New Roman" w:eastAsia="Times New Roman" w:hAnsi="Times New Roman" w:cs="Times New Roman"/>
-                <w:b/>
-                <w:bCs/>
-              </w:rPr>
-              <w:t>Contratada:</w:t>
-            </w:r>
-            <w:r>
-              <w:rPr>
-                <w:rFonts w:ascii="Times New Roman" w:eastAsia="Times New Roman" w:hAnsi="Times New Roman" w:cs="Times New Roman"/>
-                <w:b/>
-                <w:bCs/>
+                <w:rFonts w:ascii="Times New Roman" w:hAnsi="Times New Roman" w:eastAsia="Times New Roman" w:cs="Times New Roman"/>
+                <w:noProof w:val="0"/>
+                <w:sz w:val="24"/>
+                <w:szCs w:val="24"/>
+                <w:lang w:val="pt-BR"/>
+              </w:rPr>
+              <w:t>contratada</w:t>
+            </w:r>
+            <w:r>
+              <w:rPr>
+                <w:rFonts w:ascii="Times New Roman" w:hAnsi="Times New Roman" w:eastAsia="Times New Roman" w:cs="Times New Roman"/>
+                <w:b w:val="1"/>
+                <w:bCs w:val="1"/>
               </w:rPr>
               <w:t>}}</w:t>
             </w:r>
@@ -942,18 +974,19 @@
           <w:tcPr>
             <w:tcW w:w="2441" w:type="dxa"/>
             <w:shd w:val="clear" w:color="auto" w:fill="D1D1D1" w:themeFill="background2" w:themeFillShade="E6"/>
+            <w:tcMar/>
           </w:tcPr>
           <w:p>
             <w:pPr>
               <w:rPr>
-                <w:rFonts w:ascii="Times New Roman" w:eastAsia="Times New Roman" w:hAnsi="Times New Roman" w:cs="Times New Roman"/>
+                <w:rFonts w:ascii="Times New Roman" w:hAnsi="Times New Roman" w:eastAsia="Times New Roman" w:cs="Times New Roman"/>
                 <w:b/>
                 <w:bCs/>
               </w:rPr>
             </w:pPr>
             <w:r>
               <w:rPr>
-                <w:rFonts w:ascii="Times New Roman" w:eastAsia="Times New Roman" w:hAnsi="Times New Roman" w:cs="Times New Roman"/>
+                <w:rFonts w:ascii="Times New Roman" w:hAnsi="Times New Roman" w:eastAsia="Times New Roman" w:cs="Times New Roman"/>
                 <w:b/>
                 <w:bCs/>
               </w:rPr>
@@ -964,18 +997,19 @@
         <w:tc>
           <w:tcPr>
             <w:tcW w:w="8130" w:type="dxa"/>
+            <w:tcMar/>
           </w:tcPr>
           <w:p>
             <w:pPr>
               <w:rPr>
-                <w:rFonts w:ascii="Times New Roman" w:eastAsia="Times New Roman" w:hAnsi="Times New Roman" w:cs="Times New Roman"/>
+                <w:rFonts w:ascii="Times New Roman" w:hAnsi="Times New Roman" w:eastAsia="Times New Roman" w:cs="Times New Roman"/>
                 <w:b/>
                 <w:bCs/>
               </w:rPr>
             </w:pPr>
             <w:r>
               <w:rPr>
-                <w:rFonts w:ascii="Times New Roman" w:eastAsia="Times New Roman" w:hAnsi="Times New Roman" w:cs="Times New Roman"/>
+                <w:rFonts w:ascii="Times New Roman" w:hAnsi="Times New Roman" w:eastAsia="Times New Roman" w:cs="Times New Roman"/>
                 <w:b/>
                 <w:bCs/>
               </w:rPr>
@@ -983,7 +1017,7 @@
             </w:r>
             <w:r>
               <w:rPr>
-                <w:rFonts w:ascii="Times New Roman" w:eastAsia="Times New Roman" w:hAnsi="Times New Roman" w:cs="Times New Roman"/>
+                <w:rFonts w:ascii="Times New Roman" w:hAnsi="Times New Roman" w:eastAsia="Times New Roman" w:cs="Times New Roman"/>
                 <w:b/>
                 <w:bCs/>
               </w:rPr>
@@ -991,7 +1025,7 @@
             </w:r>
             <w:r>
               <w:rPr>
-                <w:rFonts w:ascii="Times New Roman" w:eastAsia="Times New Roman" w:hAnsi="Times New Roman" w:cs="Times New Roman"/>
+                <w:rFonts w:ascii="Times New Roman" w:hAnsi="Times New Roman" w:eastAsia="Times New Roman" w:cs="Times New Roman"/>
                 <w:b/>
                 <w:bCs/>
               </w:rPr>
@@ -1008,18 +1042,19 @@
           <w:tcPr>
             <w:tcW w:w="2441" w:type="dxa"/>
             <w:shd w:val="clear" w:color="auto" w:fill="D1D1D1" w:themeFill="background2" w:themeFillShade="E6"/>
+            <w:tcMar/>
           </w:tcPr>
           <w:p>
             <w:pPr>
               <w:rPr>
-                <w:rFonts w:ascii="Times New Roman" w:eastAsia="Times New Roman" w:hAnsi="Times New Roman" w:cs="Times New Roman"/>
+                <w:rFonts w:ascii="Times New Roman" w:hAnsi="Times New Roman" w:eastAsia="Times New Roman" w:cs="Times New Roman"/>
                 <w:b/>
                 <w:bCs/>
               </w:rPr>
             </w:pPr>
             <w:r>
               <w:rPr>
-                <w:rFonts w:ascii="Times New Roman" w:eastAsia="Times New Roman" w:hAnsi="Times New Roman" w:cs="Times New Roman"/>
+                <w:rFonts w:ascii="Times New Roman" w:hAnsi="Times New Roman" w:eastAsia="Times New Roman" w:cs="Times New Roman"/>
                 <w:b/>
                 <w:bCs/>
               </w:rPr>
@@ -1030,18 +1065,19 @@
         <w:tc>
           <w:tcPr>
             <w:tcW w:w="8130" w:type="dxa"/>
+            <w:tcMar/>
           </w:tcPr>
           <w:p>
             <w:pPr>
               <w:rPr>
-                <w:rFonts w:ascii="Times New Roman" w:eastAsia="Times New Roman" w:hAnsi="Times New Roman" w:cs="Times New Roman"/>
+                <w:rFonts w:ascii="Times New Roman" w:hAnsi="Times New Roman" w:eastAsia="Times New Roman" w:cs="Times New Roman"/>
                 <w:b/>
                 <w:bCs/>
               </w:rPr>
             </w:pPr>
             <w:r>
               <w:rPr>
-                <w:rFonts w:ascii="Times New Roman" w:eastAsia="Times New Roman" w:hAnsi="Times New Roman" w:cs="Times New Roman"/>
+                <w:rFonts w:ascii="Times New Roman" w:hAnsi="Times New Roman" w:eastAsia="Times New Roman" w:cs="Times New Roman"/>
                 <w:b/>
                 <w:bCs/>
               </w:rPr>
@@ -1049,7 +1085,7 @@
             </w:r>
             <w:r>
               <w:rPr>
-                <w:rFonts w:ascii="Times New Roman" w:eastAsia="Times New Roman" w:hAnsi="Times New Roman" w:cs="Times New Roman"/>
+                <w:rFonts w:ascii="Times New Roman" w:hAnsi="Times New Roman" w:eastAsia="Times New Roman" w:cs="Times New Roman"/>
                 <w:b/>
                 <w:bCs/>
               </w:rPr>
@@ -1057,7 +1093,7 @@
             </w:r>
             <w:r>
               <w:rPr>
-                <w:rFonts w:ascii="Times New Roman" w:eastAsia="Times New Roman" w:hAnsi="Times New Roman" w:cs="Times New Roman"/>
+                <w:rFonts w:ascii="Times New Roman" w:hAnsi="Times New Roman" w:eastAsia="Times New Roman" w:cs="Times New Roman"/>
                 <w:b/>
                 <w:bCs/>
               </w:rPr>
@@ -1074,18 +1110,19 @@
           <w:tcPr>
             <w:tcW w:w="2441" w:type="dxa"/>
             <w:shd w:val="clear" w:color="auto" w:fill="D1D1D1" w:themeFill="background2" w:themeFillShade="E6"/>
+            <w:tcMar/>
           </w:tcPr>
           <w:p>
             <w:pPr>
               <w:rPr>
-                <w:rFonts w:ascii="Times New Roman" w:eastAsia="Times New Roman" w:hAnsi="Times New Roman" w:cs="Times New Roman"/>
+                <w:rFonts w:ascii="Times New Roman" w:hAnsi="Times New Roman" w:eastAsia="Times New Roman" w:cs="Times New Roman"/>
                 <w:b/>
                 <w:bCs/>
               </w:rPr>
             </w:pPr>
             <w:r>
               <w:rPr>
-                <w:rFonts w:ascii="Times New Roman" w:eastAsia="Times New Roman" w:hAnsi="Times New Roman" w:cs="Times New Roman"/>
+                <w:rFonts w:ascii="Times New Roman" w:hAnsi="Times New Roman" w:eastAsia="Times New Roman" w:cs="Times New Roman"/>
                 <w:b/>
                 <w:bCs/>
               </w:rPr>
@@ -1096,18 +1133,19 @@
         <w:tc>
           <w:tcPr>
             <w:tcW w:w="8130" w:type="dxa"/>
+            <w:tcMar/>
           </w:tcPr>
           <w:p>
             <w:pPr>
               <w:rPr>
-                <w:rFonts w:ascii="Times New Roman" w:eastAsia="Times New Roman" w:hAnsi="Times New Roman" w:cs="Times New Roman"/>
+                <w:rFonts w:ascii="Times New Roman" w:hAnsi="Times New Roman" w:eastAsia="Times New Roman" w:cs="Times New Roman"/>
                 <w:b/>
                 <w:bCs/>
               </w:rPr>
             </w:pPr>
             <w:r>
               <w:rPr>
-                <w:rFonts w:ascii="Times New Roman" w:eastAsia="Times New Roman" w:hAnsi="Times New Roman" w:cs="Times New Roman"/>
+                <w:rFonts w:ascii="Times New Roman" w:hAnsi="Times New Roman" w:eastAsia="Times New Roman" w:cs="Times New Roman"/>
                 <w:b/>
                 <w:bCs/>
               </w:rPr>
@@ -1115,7 +1153,7 @@
             </w:r>
             <w:r>
               <w:rPr>
-                <w:rFonts w:ascii="Times New Roman" w:eastAsia="Times New Roman" w:hAnsi="Times New Roman" w:cs="Times New Roman"/>
+                <w:rFonts w:ascii="Times New Roman" w:hAnsi="Times New Roman" w:eastAsia="Times New Roman" w:cs="Times New Roman"/>
                 <w:b/>
                 <w:bCs/>
               </w:rPr>
@@ -1123,7 +1161,7 @@
             </w:r>
             <w:r>
               <w:rPr>
-                <w:rFonts w:ascii="Times New Roman" w:eastAsia="Times New Roman" w:hAnsi="Times New Roman" w:cs="Times New Roman"/>
+                <w:rFonts w:ascii="Times New Roman" w:hAnsi="Times New Roman" w:eastAsia="Times New Roman" w:cs="Times New Roman"/>
                 <w:b/>
                 <w:bCs/>
               </w:rPr>
@@ -1137,7 +1175,7 @@
       <w:pPr>
         <w:spacing w:after="0" w:line="240" w:lineRule="auto"/>
         <w:rPr>
-          <w:rFonts w:ascii="Times New Roman" w:eastAsia="Times New Roman" w:hAnsi="Times New Roman" w:cs="Times New Roman"/>
+          <w:rFonts w:ascii="Times New Roman" w:hAnsi="Times New Roman" w:eastAsia="Times New Roman" w:cs="Times New Roman"/>
           <w:b/>
           <w:bCs/>
         </w:rPr>
@@ -1148,12 +1186,12 @@
         <w:shd w:val="clear" w:color="auto" w:fill="E8E8E8" w:themeFill="background2"/>
         <w:spacing w:after="0" w:line="240" w:lineRule="auto"/>
         <w:rPr>
-          <w:rFonts w:ascii="Times New Roman" w:eastAsia="Times New Roman" w:hAnsi="Times New Roman" w:cs="Times New Roman"/>
-        </w:rPr>
-      </w:pPr>
-      <w:r>
-        <w:rPr>
-          <w:rFonts w:ascii="Times New Roman" w:eastAsia="Times New Roman" w:hAnsi="Times New Roman" w:cs="Times New Roman"/>
+          <w:rFonts w:ascii="Times New Roman" w:hAnsi="Times New Roman" w:eastAsia="Times New Roman" w:cs="Times New Roman"/>
+        </w:rPr>
+      </w:pPr>
+      <w:r>
+        <w:rPr>
+          <w:rFonts w:ascii="Times New Roman" w:hAnsi="Times New Roman" w:eastAsia="Times New Roman" w:cs="Times New Roman"/>
         </w:rPr>
         <w:t>2.</w:t>
       </w:r>
@@ -1162,7 +1200,7 @@
       </w:r>
       <w:r>
         <w:rPr>
-          <w:rFonts w:ascii="Times New Roman" w:eastAsia="Times New Roman" w:hAnsi="Times New Roman" w:cs="Times New Roman"/>
+          <w:rFonts w:ascii="Times New Roman" w:hAnsi="Times New Roman" w:eastAsia="Times New Roman" w:cs="Times New Roman"/>
           <w:b/>
           <w:bCs/>
         </w:rPr>
@@ -1173,7 +1211,7 @@
       <w:pPr>
         <w:spacing w:after="0" w:line="240" w:lineRule="auto"/>
         <w:rPr>
-          <w:rFonts w:ascii="Times New Roman" w:eastAsia="Times New Roman" w:hAnsi="Times New Roman" w:cs="Times New Roman"/>
+          <w:rFonts w:ascii="Times New Roman" w:hAnsi="Times New Roman" w:eastAsia="Times New Roman" w:cs="Times New Roman"/>
           <w:b/>
           <w:bCs/>
         </w:rPr>
@@ -1183,12 +1221,12 @@
       <w:pPr>
         <w:spacing w:after="0" w:line="240" w:lineRule="auto"/>
         <w:rPr>
-          <w:rFonts w:ascii="Times New Roman" w:eastAsia="Times New Roman" w:hAnsi="Times New Roman" w:cs="Times New Roman"/>
-        </w:rPr>
-      </w:pPr>
-      <w:r>
-        <w:rPr>
-          <w:rFonts w:ascii="Times New Roman" w:eastAsia="Times New Roman" w:hAnsi="Times New Roman" w:cs="Times New Roman"/>
+          <w:rFonts w:ascii="Times New Roman" w:hAnsi="Times New Roman" w:eastAsia="Times New Roman" w:cs="Times New Roman"/>
+        </w:rPr>
+      </w:pPr>
+      <w:r>
+        <w:rPr>
+          <w:rFonts w:ascii="Times New Roman" w:hAnsi="Times New Roman" w:eastAsia="Times New Roman" w:cs="Times New Roman"/>
         </w:rPr>
         <w:t>2.1.</w:t>
       </w:r>
@@ -1197,7 +1235,7 @@
       </w:r>
       <w:r>
         <w:rPr>
-          <w:rFonts w:ascii="Times New Roman" w:eastAsia="Times New Roman" w:hAnsi="Times New Roman" w:cs="Times New Roman"/>
+          <w:rFonts w:ascii="Times New Roman" w:hAnsi="Times New Roman" w:eastAsia="Times New Roman" w:cs="Times New Roman"/>
           <w:b/>
           <w:bCs/>
         </w:rPr>
@@ -1208,7 +1246,7 @@
       <w:pPr>
         <w:spacing w:after="0" w:line="240" w:lineRule="auto"/>
         <w:rPr>
-          <w:rFonts w:ascii="Times New Roman" w:eastAsia="Times New Roman" w:hAnsi="Times New Roman" w:cs="Times New Roman"/>
+          <w:rFonts w:ascii="Times New Roman" w:hAnsi="Times New Roman" w:eastAsia="Times New Roman" w:cs="Times New Roman"/>
           <w:b/>
           <w:bCs/>
         </w:rPr>
@@ -1219,12 +1257,12 @@
         <w:spacing w:after="0" w:line="240" w:lineRule="auto"/>
         <w:jc w:val="both"/>
         <w:rPr>
-          <w:rFonts w:ascii="Times New Roman" w:eastAsia="Times New Roman" w:hAnsi="Times New Roman" w:cs="Times New Roman"/>
-        </w:rPr>
-      </w:pPr>
-      <w:r>
-        <w:rPr>
-          <w:rFonts w:ascii="Times New Roman" w:eastAsia="Times New Roman" w:hAnsi="Times New Roman" w:cs="Times New Roman"/>
+          <w:rFonts w:ascii="Times New Roman" w:hAnsi="Times New Roman" w:eastAsia="Times New Roman" w:cs="Times New Roman"/>
+        </w:rPr>
+      </w:pPr>
+      <w:r>
+        <w:rPr>
+          <w:rFonts w:ascii="Times New Roman" w:hAnsi="Times New Roman" w:eastAsia="Times New Roman" w:cs="Times New Roman"/>
         </w:rPr>
         <w:t>2.2.</w:t>
       </w:r>
@@ -1233,7 +1271,7 @@
       </w:r>
       <w:r>
         <w:rPr>
-          <w:rFonts w:ascii="Times New Roman" w:eastAsia="Times New Roman" w:hAnsi="Times New Roman" w:cs="Times New Roman"/>
+          <w:rFonts w:ascii="Times New Roman" w:hAnsi="Times New Roman" w:eastAsia="Times New Roman" w:cs="Times New Roman"/>
         </w:rPr>
         <w:t>O termo tem como objetivo entender e comunicar aos agentes envolvidos o andamento da obra, através de gráficos, tabelas e indicadores gerenciais, além disso, prover análise técnica do desempenho da obra e proposições de planos de ações, quanto a aceitação dos serviços técnicos.</w:t>
       </w:r>
@@ -1242,7 +1280,7 @@
       <w:pPr>
         <w:spacing w:after="0" w:line="240" w:lineRule="auto"/>
         <w:rPr>
-          <w:rFonts w:ascii="Times New Roman" w:eastAsia="Times New Roman" w:hAnsi="Times New Roman" w:cs="Times New Roman"/>
+          <w:rFonts w:ascii="Times New Roman" w:hAnsi="Times New Roman" w:eastAsia="Times New Roman" w:cs="Times New Roman"/>
           <w:b/>
           <w:bCs/>
         </w:rPr>
@@ -1253,14 +1291,14 @@
         <w:shd w:val="clear" w:color="auto" w:fill="E8E8E8" w:themeFill="background2"/>
         <w:spacing w:after="0" w:line="240" w:lineRule="auto"/>
         <w:rPr>
-          <w:rFonts w:ascii="Times New Roman" w:eastAsia="Times New Roman" w:hAnsi="Times New Roman" w:cs="Times New Roman"/>
+          <w:rFonts w:ascii="Times New Roman" w:hAnsi="Times New Roman" w:eastAsia="Times New Roman" w:cs="Times New Roman"/>
           <w:b/>
           <w:bCs/>
         </w:rPr>
       </w:pPr>
       <w:r>
         <w:rPr>
-          <w:rFonts w:ascii="Times New Roman" w:eastAsia="Times New Roman" w:hAnsi="Times New Roman" w:cs="Times New Roman"/>
+          <w:rFonts w:ascii="Times New Roman" w:hAnsi="Times New Roman" w:eastAsia="Times New Roman" w:cs="Times New Roman"/>
         </w:rPr>
         <w:t>3.</w:t>
       </w:r>
@@ -1269,7 +1307,7 @@
       </w:r>
       <w:r>
         <w:rPr>
-          <w:rFonts w:ascii="Times New Roman" w:eastAsia="Times New Roman" w:hAnsi="Times New Roman" w:cs="Times New Roman"/>
+          <w:rFonts w:ascii="Times New Roman" w:hAnsi="Times New Roman" w:eastAsia="Times New Roman" w:cs="Times New Roman"/>
           <w:b/>
           <w:bCs/>
         </w:rPr>
@@ -1280,7 +1318,7 @@
       <w:pPr>
         <w:spacing w:after="0" w:line="240" w:lineRule="auto"/>
         <w:rPr>
-          <w:rFonts w:ascii="Times New Roman" w:eastAsia="Times New Roman" w:hAnsi="Times New Roman" w:cs="Times New Roman"/>
+          <w:rFonts w:ascii="Times New Roman" w:hAnsi="Times New Roman" w:eastAsia="Times New Roman" w:cs="Times New Roman"/>
           <w:b/>
           <w:bCs/>
         </w:rPr>
@@ -1293,7 +1331,7 @@
       </w:pPr>
       <w:r>
         <w:rPr>
-          <w:rFonts w:ascii="Times New Roman" w:eastAsia="Times New Roman" w:hAnsi="Times New Roman" w:cs="Times New Roman"/>
+          <w:rFonts w:ascii="Times New Roman" w:hAnsi="Times New Roman" w:eastAsia="Times New Roman" w:cs="Times New Roman"/>
         </w:rPr>
         <w:t>3.1.</w:t>
       </w:r>
@@ -1302,7 +1340,7 @@
       </w:r>
       <w:r>
         <w:rPr>
-          <w:rFonts w:ascii="Times New Roman" w:eastAsia="Times New Roman" w:hAnsi="Times New Roman" w:cs="Times New Roman"/>
+          <w:rFonts w:ascii="Times New Roman" w:hAnsi="Times New Roman" w:eastAsia="Times New Roman" w:cs="Times New Roman"/>
         </w:rPr>
         <w:t xml:space="preserve">Para que haja um entendimento completo do andamento do empreendimento, são definidos a seguir conceitos e metodologias utilizadas na elaboração do Termo. </w:t>
       </w:r>
@@ -1314,7 +1352,7 @@
       </w:pPr>
       <w:r>
         <w:rPr>
-          <w:rFonts w:ascii="Times New Roman" w:eastAsia="Times New Roman" w:hAnsi="Times New Roman" w:cs="Times New Roman"/>
+          <w:rFonts w:ascii="Times New Roman" w:hAnsi="Times New Roman" w:eastAsia="Times New Roman" w:cs="Times New Roman"/>
         </w:rPr>
         <w:t>3.2.</w:t>
       </w:r>
@@ -1323,7 +1361,7 @@
       </w:r>
       <w:r>
         <w:rPr>
-          <w:rFonts w:ascii="Times New Roman" w:eastAsia="Times New Roman" w:hAnsi="Times New Roman" w:cs="Times New Roman"/>
+          <w:rFonts w:ascii="Times New Roman" w:hAnsi="Times New Roman" w:eastAsia="Times New Roman" w:cs="Times New Roman"/>
           <w:i/>
           <w:iCs/>
         </w:rPr>
@@ -1331,7 +1369,7 @@
       </w:r>
       <w:r>
         <w:rPr>
-          <w:rFonts w:ascii="Times New Roman" w:eastAsia="Times New Roman" w:hAnsi="Times New Roman" w:cs="Times New Roman"/>
+          <w:rFonts w:ascii="Times New Roman" w:hAnsi="Times New Roman" w:eastAsia="Times New Roman" w:cs="Times New Roman"/>
         </w:rPr>
         <w:t xml:space="preserve">: Documento no qual integra os custos de uma obra, com o prazo de execução e representa para todas as etapas executivas os respectivos desembolsos monetários estabelecidos </w:t>
       </w:r>
@@ -1343,7 +1381,7 @@
       </w:pPr>
       <w:r>
         <w:rPr>
-          <w:rFonts w:ascii="Times New Roman" w:eastAsia="Times New Roman" w:hAnsi="Times New Roman" w:cs="Times New Roman"/>
+          <w:rFonts w:ascii="Times New Roman" w:hAnsi="Times New Roman" w:eastAsia="Times New Roman" w:cs="Times New Roman"/>
         </w:rPr>
         <w:t>3.3.</w:t>
       </w:r>
@@ -1352,7 +1390,7 @@
       </w:r>
       <w:r>
         <w:rPr>
-          <w:rFonts w:ascii="Times New Roman" w:eastAsia="Times New Roman" w:hAnsi="Times New Roman" w:cs="Times New Roman"/>
+          <w:rFonts w:ascii="Times New Roman" w:hAnsi="Times New Roman" w:eastAsia="Times New Roman" w:cs="Times New Roman"/>
           <w:i/>
           <w:iCs/>
         </w:rPr>
@@ -1360,21 +1398,21 @@
       </w:r>
       <w:r>
         <w:rPr>
-          <w:rFonts w:ascii="Times New Roman" w:eastAsia="Times New Roman" w:hAnsi="Times New Roman" w:cs="Times New Roman"/>
+          <w:rFonts w:ascii="Times New Roman" w:hAnsi="Times New Roman" w:eastAsia="Times New Roman" w:cs="Times New Roman"/>
         </w:rPr>
         <w:t>: Referem-se aqueles serviços que não são extraídos de um projeto, ou seja, serviços que não irão permanecer na obra após o término do contrato, mas são essenciais à execução da obra, pois se referem a itens de administração e gestão da obra, documentações, as-</w:t>
       </w:r>
       <w:proofErr w:type="spellStart"/>
       <w:r>
         <w:rPr>
-          <w:rFonts w:ascii="Times New Roman" w:eastAsia="Times New Roman" w:hAnsi="Times New Roman" w:cs="Times New Roman"/>
+          <w:rFonts w:ascii="Times New Roman" w:hAnsi="Times New Roman" w:eastAsia="Times New Roman" w:cs="Times New Roman"/>
         </w:rPr>
         <w:t>built</w:t>
       </w:r>
       <w:proofErr w:type="spellEnd"/>
       <w:r>
         <w:rPr>
-          <w:rFonts w:ascii="Times New Roman" w:eastAsia="Times New Roman" w:hAnsi="Times New Roman" w:cs="Times New Roman"/>
+          <w:rFonts w:ascii="Times New Roman" w:hAnsi="Times New Roman" w:eastAsia="Times New Roman" w:cs="Times New Roman"/>
         </w:rPr>
         <w:t xml:space="preserve">, canteiro de obras, entre outros. O contrato apresenta os seguintes itens como serviços indiretos: serviços técnicos profissionais, mobilização e desmobilização da obra, canteiro de obras e administração local, manutenção do canteiro, mobiliário e utensílios. </w:t>
       </w:r>
@@ -1386,7 +1424,7 @@
       </w:pPr>
       <w:r>
         <w:rPr>
-          <w:rFonts w:ascii="Times New Roman" w:eastAsia="Times New Roman" w:hAnsi="Times New Roman" w:cs="Times New Roman"/>
+          <w:rFonts w:ascii="Times New Roman" w:hAnsi="Times New Roman" w:eastAsia="Times New Roman" w:cs="Times New Roman"/>
         </w:rPr>
         <w:lastRenderedPageBreak/>
         <w:t>3.4.</w:t>
@@ -1396,7 +1434,7 @@
       </w:r>
       <w:r>
         <w:rPr>
-          <w:rFonts w:ascii="Times New Roman" w:eastAsia="Times New Roman" w:hAnsi="Times New Roman" w:cs="Times New Roman"/>
+          <w:rFonts w:ascii="Times New Roman" w:hAnsi="Times New Roman" w:eastAsia="Times New Roman" w:cs="Times New Roman"/>
           <w:i/>
           <w:iCs/>
         </w:rPr>
@@ -1404,7 +1442,7 @@
       </w:r>
       <w:r>
         <w:rPr>
-          <w:rFonts w:ascii="Times New Roman" w:eastAsia="Times New Roman" w:hAnsi="Times New Roman" w:cs="Times New Roman"/>
+          <w:rFonts w:ascii="Times New Roman" w:hAnsi="Times New Roman" w:eastAsia="Times New Roman" w:cs="Times New Roman"/>
         </w:rPr>
         <w:t xml:space="preserve">: Referem-se aos serviços cujas quantidades podem ser extraídas dos projetos executivos e são diretamente relacionados com as atividades a serem feitas na obra, ou seja, são todos serviços diretamente envolvidos na produção da obra e que permanecerão no empreendimento após o término do contrato tais como: estacas, blocos, vigas baldrames, alvenaria, emboço, revestimento cerâmico, entre outros. </w:t>
       </w:r>
@@ -1416,7 +1454,7 @@
       </w:pPr>
       <w:r>
         <w:rPr>
-          <w:rFonts w:ascii="Times New Roman" w:eastAsia="Times New Roman" w:hAnsi="Times New Roman" w:cs="Times New Roman"/>
+          <w:rFonts w:ascii="Times New Roman" w:hAnsi="Times New Roman" w:eastAsia="Times New Roman" w:cs="Times New Roman"/>
         </w:rPr>
         <w:t>3.5.</w:t>
       </w:r>
@@ -1425,7 +1463,7 @@
       </w:r>
       <w:r>
         <w:rPr>
-          <w:rFonts w:ascii="Times New Roman" w:eastAsia="Times New Roman" w:hAnsi="Times New Roman" w:cs="Times New Roman"/>
+          <w:rFonts w:ascii="Times New Roman" w:hAnsi="Times New Roman" w:eastAsia="Times New Roman" w:cs="Times New Roman"/>
           <w:i/>
           <w:iCs/>
         </w:rPr>
@@ -1433,7 +1471,7 @@
       </w:r>
       <w:r>
         <w:rPr>
-          <w:rFonts w:ascii="Times New Roman" w:eastAsia="Times New Roman" w:hAnsi="Times New Roman" w:cs="Times New Roman"/>
+          <w:rFonts w:ascii="Times New Roman" w:hAnsi="Times New Roman" w:eastAsia="Times New Roman" w:cs="Times New Roman"/>
         </w:rPr>
         <w:t xml:space="preserve">: É uma ferramenta gerencial representada através de um gráfico, em formato S, no qual é demonstrado, através de um período o avanço acumulado da obra fisicamente, em esforço de trabalho e/ou financeiro. Além disso, permite a comparação do avanço previsto no contrato com o avanço realizado. </w:t>
       </w:r>
@@ -1445,7 +1483,7 @@
       </w:pPr>
       <w:r>
         <w:rPr>
-          <w:rFonts w:ascii="Times New Roman" w:eastAsia="Times New Roman" w:hAnsi="Times New Roman" w:cs="Times New Roman"/>
+          <w:rFonts w:ascii="Times New Roman" w:hAnsi="Times New Roman" w:eastAsia="Times New Roman" w:cs="Times New Roman"/>
         </w:rPr>
         <w:t>3.6.</w:t>
       </w:r>
@@ -1454,7 +1492,7 @@
       </w:r>
       <w:r>
         <w:rPr>
-          <w:rFonts w:ascii="Times New Roman" w:eastAsia="Times New Roman" w:hAnsi="Times New Roman" w:cs="Times New Roman"/>
+          <w:rFonts w:ascii="Times New Roman" w:hAnsi="Times New Roman" w:eastAsia="Times New Roman" w:cs="Times New Roman"/>
           <w:i/>
           <w:iCs/>
         </w:rPr>
@@ -1462,21 +1500,21 @@
       </w:r>
       <w:r>
         <w:rPr>
-          <w:rFonts w:ascii="Times New Roman" w:eastAsia="Times New Roman" w:hAnsi="Times New Roman" w:cs="Times New Roman"/>
+          <w:rFonts w:ascii="Times New Roman" w:hAnsi="Times New Roman" w:eastAsia="Times New Roman" w:cs="Times New Roman"/>
         </w:rPr>
         <w:t xml:space="preserve">: A Análise de Valor Agregado pode ser definida como, a avaliação entre o que foi obtido, em relação ao que foi realmente gasto e ao que se planejava gastar, onde se propõe que o valor a ser agregado inicialmente por uma atividade é o valor orçado para ela. Na medida em que cada atividade ou tarefa de um projeto é realizada, aquele valor inicialmente orçado para a atividade passa, agora, a constituir o Valor Agregado do projeto. Em outras palavras, o Valor Agregado representa quanto do orçamento planejado/aprovado para um dado trabalho pode ser apropriado ao projeto em função do que foi realizado. Ou seja, representa o valor ganho pelo trabalho desenvolvido. De acordo com </w:t>
       </w:r>
       <w:proofErr w:type="spellStart"/>
       <w:r>
         <w:rPr>
-          <w:rFonts w:ascii="Times New Roman" w:eastAsia="Times New Roman" w:hAnsi="Times New Roman" w:cs="Times New Roman"/>
+          <w:rFonts w:ascii="Times New Roman" w:hAnsi="Times New Roman" w:eastAsia="Times New Roman" w:cs="Times New Roman"/>
         </w:rPr>
         <w:t>Nôcera</w:t>
       </w:r>
       <w:proofErr w:type="spellEnd"/>
       <w:r>
         <w:rPr>
-          <w:rFonts w:ascii="Times New Roman" w:eastAsia="Times New Roman" w:hAnsi="Times New Roman" w:cs="Times New Roman"/>
+          <w:rFonts w:ascii="Times New Roman" w:hAnsi="Times New Roman" w:eastAsia="Times New Roman" w:cs="Times New Roman"/>
         </w:rPr>
         <w:t xml:space="preserve"> (2016), para a Análise de Valor Agregado devem ser consideradas as atividades que compõem o caminho crítico do projeto, excluindo, principalmente, os pacotes de trabalho referentes a despesas indiretas. </w:t>
       </w:r>
@@ -1488,7 +1526,7 @@
       </w:pPr>
       <w:r>
         <w:rPr>
-          <w:rFonts w:ascii="Times New Roman" w:eastAsia="Times New Roman" w:hAnsi="Times New Roman" w:cs="Times New Roman"/>
+          <w:rFonts w:ascii="Times New Roman" w:hAnsi="Times New Roman" w:eastAsia="Times New Roman" w:cs="Times New Roman"/>
         </w:rPr>
         <w:t>3.7.</w:t>
       </w:r>
@@ -1497,7 +1535,7 @@
       </w:r>
       <w:r>
         <w:rPr>
-          <w:rFonts w:ascii="Times New Roman" w:eastAsia="Times New Roman" w:hAnsi="Times New Roman" w:cs="Times New Roman"/>
+          <w:rFonts w:ascii="Times New Roman" w:hAnsi="Times New Roman" w:eastAsia="Times New Roman" w:cs="Times New Roman"/>
           <w:i/>
           <w:iCs/>
         </w:rPr>
@@ -1505,21 +1543,21 @@
       </w:r>
       <w:r>
         <w:rPr>
-          <w:rFonts w:ascii="Times New Roman" w:eastAsia="Times New Roman" w:hAnsi="Times New Roman" w:cs="Times New Roman"/>
+          <w:rFonts w:ascii="Times New Roman" w:hAnsi="Times New Roman" w:eastAsia="Times New Roman" w:cs="Times New Roman"/>
         </w:rPr>
         <w:t xml:space="preserve">: De acordo com </w:t>
       </w:r>
       <w:proofErr w:type="spellStart"/>
       <w:r>
         <w:rPr>
-          <w:rFonts w:ascii="Times New Roman" w:eastAsia="Times New Roman" w:hAnsi="Times New Roman" w:cs="Times New Roman"/>
+          <w:rFonts w:ascii="Times New Roman" w:hAnsi="Times New Roman" w:eastAsia="Times New Roman" w:cs="Times New Roman"/>
         </w:rPr>
         <w:t>Terribili</w:t>
       </w:r>
       <w:proofErr w:type="spellEnd"/>
       <w:r>
         <w:rPr>
-          <w:rFonts w:ascii="Times New Roman" w:eastAsia="Times New Roman" w:hAnsi="Times New Roman" w:cs="Times New Roman"/>
+          <w:rFonts w:ascii="Times New Roman" w:hAnsi="Times New Roman" w:eastAsia="Times New Roman" w:cs="Times New Roman"/>
         </w:rPr>
         <w:t xml:space="preserve"> Filho (2010), a Variação de Prazo (JKL) determina o quanto o projeto está adiantado ou atrasado com relação ao cronograma. É calculado pela diferença, em termos de custo, entre o Valor Agregado (JM) e o Valor Planejado (JK).</w:t>
       </w:r>
@@ -1531,7 +1569,7 @@
       </w:pPr>
       <w:r>
         <w:rPr>
-          <w:rFonts w:ascii="Times New Roman" w:eastAsia="Times New Roman" w:hAnsi="Times New Roman" w:cs="Times New Roman"/>
+          <w:rFonts w:ascii="Times New Roman" w:hAnsi="Times New Roman" w:eastAsia="Times New Roman" w:cs="Times New Roman"/>
         </w:rPr>
         <w:t xml:space="preserve"> </w:t>
       </w:r>
@@ -1545,7 +1583,7 @@
       </m:oMath>
       <w:r>
         <w:rPr>
-          <w:rFonts w:ascii="Times New Roman" w:eastAsia="Times New Roman" w:hAnsi="Times New Roman" w:cs="Times New Roman"/>
+          <w:rFonts w:ascii="Times New Roman" w:hAnsi="Times New Roman" w:eastAsia="Times New Roman" w:cs="Times New Roman"/>
         </w:rPr>
         <w:t xml:space="preserve"> </w:t>
       </w:r>
@@ -1557,7 +1595,7 @@
       </w:pPr>
       <w:r>
         <w:rPr>
-          <w:rFonts w:ascii="Times New Roman" w:eastAsia="Times New Roman" w:hAnsi="Times New Roman" w:cs="Times New Roman"/>
+          <w:rFonts w:ascii="Times New Roman" w:hAnsi="Times New Roman" w:eastAsia="Times New Roman" w:cs="Times New Roman"/>
         </w:rPr>
         <w:t xml:space="preserve">I - JKL positiva, indica que o projeto está adiantado em relação ao cronograma; </w:t>
       </w:r>
@@ -1569,7 +1607,7 @@
       </w:pPr>
       <w:r>
         <w:rPr>
-          <w:rFonts w:ascii="Times New Roman" w:eastAsia="Times New Roman" w:hAnsi="Times New Roman" w:cs="Times New Roman"/>
+          <w:rFonts w:ascii="Times New Roman" w:hAnsi="Times New Roman" w:eastAsia="Times New Roman" w:cs="Times New Roman"/>
         </w:rPr>
         <w:t xml:space="preserve">II - JKL negativa, indica que o projeto está atrasado em relação ao cronograma; </w:t>
       </w:r>
@@ -1581,7 +1619,7 @@
       </w:pPr>
       <w:r>
         <w:rPr>
-          <w:rFonts w:ascii="Times New Roman" w:eastAsia="Times New Roman" w:hAnsi="Times New Roman" w:cs="Times New Roman"/>
+          <w:rFonts w:ascii="Times New Roman" w:hAnsi="Times New Roman" w:eastAsia="Times New Roman" w:cs="Times New Roman"/>
         </w:rPr>
         <w:t xml:space="preserve">III - JKL igual a zero, indica que o projeto está em dia com relação ao cronograma. </w:t>
       </w:r>
@@ -1591,12 +1629,12 @@
         <w:spacing w:after="240" w:line="240" w:lineRule="auto"/>
         <w:jc w:val="both"/>
         <w:rPr>
-          <w:rFonts w:ascii="Times New Roman" w:eastAsia="Times New Roman" w:hAnsi="Times New Roman" w:cs="Times New Roman"/>
-        </w:rPr>
-      </w:pPr>
-      <w:r>
-        <w:rPr>
-          <w:rFonts w:ascii="Times New Roman" w:eastAsia="Times New Roman" w:hAnsi="Times New Roman" w:cs="Times New Roman"/>
+          <w:rFonts w:ascii="Times New Roman" w:hAnsi="Times New Roman" w:eastAsia="Times New Roman" w:cs="Times New Roman"/>
+        </w:rPr>
+      </w:pPr>
+      <w:r>
+        <w:rPr>
+          <w:rFonts w:ascii="Times New Roman" w:hAnsi="Times New Roman" w:eastAsia="Times New Roman" w:cs="Times New Roman"/>
         </w:rPr>
         <w:t>3.8.</w:t>
       </w:r>
@@ -1605,7 +1643,7 @@
       </w:r>
       <w:r>
         <w:rPr>
-          <w:rFonts w:ascii="Times New Roman" w:eastAsia="Times New Roman" w:hAnsi="Times New Roman" w:cs="Times New Roman"/>
+          <w:rFonts w:ascii="Times New Roman" w:hAnsi="Times New Roman" w:eastAsia="Times New Roman" w:cs="Times New Roman"/>
           <w:i/>
           <w:iCs/>
         </w:rPr>
@@ -1613,21 +1651,21 @@
       </w:r>
       <w:r>
         <w:rPr>
-          <w:rFonts w:ascii="Times New Roman" w:eastAsia="Times New Roman" w:hAnsi="Times New Roman" w:cs="Times New Roman"/>
+          <w:rFonts w:ascii="Times New Roman" w:hAnsi="Times New Roman" w:eastAsia="Times New Roman" w:cs="Times New Roman"/>
         </w:rPr>
         <w:t xml:space="preserve">: Segundo </w:t>
       </w:r>
       <w:proofErr w:type="spellStart"/>
       <w:r>
         <w:rPr>
-          <w:rFonts w:ascii="Times New Roman" w:eastAsia="Times New Roman" w:hAnsi="Times New Roman" w:cs="Times New Roman"/>
+          <w:rFonts w:ascii="Times New Roman" w:hAnsi="Times New Roman" w:eastAsia="Times New Roman" w:cs="Times New Roman"/>
         </w:rPr>
         <w:t>Terribili</w:t>
       </w:r>
       <w:proofErr w:type="spellEnd"/>
       <w:r>
         <w:rPr>
-          <w:rFonts w:ascii="Times New Roman" w:eastAsia="Times New Roman" w:hAnsi="Times New Roman" w:cs="Times New Roman"/>
+          <w:rFonts w:ascii="Times New Roman" w:hAnsi="Times New Roman" w:eastAsia="Times New Roman" w:cs="Times New Roman"/>
         </w:rPr>
         <w:t xml:space="preserve"> Filho (2010), o Índice de Desempenho de Prazo (QRK) é um índice que mostra a eficiência do tempo utilizado pela equipe do projeto com relação ao cronograma. Ou seja, o QRK mostra a taxa de conversão do Valor Planejado em Valor Agregado. É obtido pela divisão entre o Valor Agregado (JM) e o Valor Planejado (JK).</w:t>
       </w:r>
@@ -1637,7 +1675,7 @@
         <w:spacing w:after="240" w:line="240" w:lineRule="auto"/>
         <w:jc w:val="center"/>
         <w:rPr>
-          <w:rFonts w:ascii="Times New Roman" w:eastAsia="Times New Roman" w:hAnsi="Times New Roman" w:cs="Times New Roman"/>
+          <w:rFonts w:ascii="Times New Roman" w:hAnsi="Times New Roman" w:eastAsia="Times New Roman" w:cs="Times New Roman"/>
         </w:rPr>
       </w:pPr>
       <m:oMathPara>
@@ -1683,7 +1721,7 @@
       </w:pPr>
       <w:r>
         <w:rPr>
-          <w:rFonts w:ascii="Times New Roman" w:eastAsia="Times New Roman" w:hAnsi="Times New Roman" w:cs="Times New Roman"/>
+          <w:rFonts w:ascii="Times New Roman" w:hAnsi="Times New Roman" w:eastAsia="Times New Roman" w:cs="Times New Roman"/>
         </w:rPr>
         <w:t xml:space="preserve">I - QRK maior que 1, indica que o desempenho real da equipe do projeto é maior que o planejado; </w:t>
       </w:r>
@@ -1695,7 +1733,7 @@
       </w:pPr>
       <w:r>
         <w:rPr>
-          <w:rFonts w:ascii="Times New Roman" w:eastAsia="Times New Roman" w:hAnsi="Times New Roman" w:cs="Times New Roman"/>
+          <w:rFonts w:ascii="Times New Roman" w:hAnsi="Times New Roman" w:eastAsia="Times New Roman" w:cs="Times New Roman"/>
         </w:rPr>
         <w:t xml:space="preserve">II - IRK menor que 1, indica que o desempenho real da equipe do projeto é menor que o planejado; </w:t>
       </w:r>
@@ -1707,7 +1745,7 @@
       </w:pPr>
       <w:r>
         <w:rPr>
-          <w:rFonts w:ascii="Times New Roman" w:eastAsia="Times New Roman" w:hAnsi="Times New Roman" w:cs="Times New Roman"/>
+          <w:rFonts w:ascii="Times New Roman" w:hAnsi="Times New Roman" w:eastAsia="Times New Roman" w:cs="Times New Roman"/>
         </w:rPr>
         <w:t>III - QRK igual a 1, indica que o desempenho real da equipe do projeto é igual ao planejado;</w:t>
       </w:r>
@@ -1717,14 +1755,14 @@
         <w:shd w:val="clear" w:color="auto" w:fill="E8E8E8" w:themeFill="background2"/>
         <w:spacing w:after="0" w:line="240" w:lineRule="auto"/>
         <w:rPr>
-          <w:rFonts w:ascii="Times New Roman" w:eastAsia="Times New Roman" w:hAnsi="Times New Roman" w:cs="Times New Roman"/>
+          <w:rFonts w:ascii="Times New Roman" w:hAnsi="Times New Roman" w:eastAsia="Times New Roman" w:cs="Times New Roman"/>
           <w:b/>
           <w:bCs/>
         </w:rPr>
       </w:pPr>
       <w:r>
         <w:rPr>
-          <w:rFonts w:ascii="Times New Roman" w:eastAsia="Times New Roman" w:hAnsi="Times New Roman" w:cs="Times New Roman"/>
+          <w:rFonts w:ascii="Times New Roman" w:hAnsi="Times New Roman" w:eastAsia="Times New Roman" w:cs="Times New Roman"/>
         </w:rPr>
         <w:t>4.</w:t>
       </w:r>
@@ -1733,7 +1771,7 @@
       </w:r>
       <w:r>
         <w:rPr>
-          <w:rFonts w:ascii="Times New Roman" w:eastAsia="Times New Roman" w:hAnsi="Times New Roman" w:cs="Times New Roman"/>
+          <w:rFonts w:ascii="Times New Roman" w:hAnsi="Times New Roman" w:eastAsia="Times New Roman" w:cs="Times New Roman"/>
           <w:b/>
           <w:bCs/>
         </w:rPr>
@@ -1744,7 +1782,7 @@
       <w:pPr>
         <w:spacing w:after="0" w:line="240" w:lineRule="auto"/>
         <w:rPr>
-          <w:rFonts w:ascii="Times New Roman" w:eastAsia="Times New Roman" w:hAnsi="Times New Roman" w:cs="Times New Roman"/>
+          <w:rFonts w:ascii="Times New Roman" w:hAnsi="Times New Roman" w:eastAsia="Times New Roman" w:cs="Times New Roman"/>
           <w:b/>
           <w:bCs/>
         </w:rPr>
@@ -1755,12 +1793,12 @@
         <w:spacing w:after="0" w:line="240" w:lineRule="auto"/>
         <w:jc w:val="both"/>
         <w:rPr>
-          <w:rFonts w:ascii="Times New Roman" w:eastAsia="Times New Roman" w:hAnsi="Times New Roman" w:cs="Times New Roman"/>
-        </w:rPr>
-      </w:pPr>
-      <w:r>
-        <w:rPr>
-          <w:rFonts w:ascii="Times New Roman" w:eastAsia="Times New Roman" w:hAnsi="Times New Roman" w:cs="Times New Roman"/>
+          <w:rFonts w:ascii="Times New Roman" w:hAnsi="Times New Roman" w:eastAsia="Times New Roman" w:cs="Times New Roman"/>
+        </w:rPr>
+      </w:pPr>
+      <w:r>
+        <w:rPr>
+          <w:rFonts w:ascii="Times New Roman" w:hAnsi="Times New Roman" w:eastAsia="Times New Roman" w:cs="Times New Roman"/>
         </w:rPr>
         <w:t>4.1.</w:t>
       </w:r>
@@ -1769,7 +1807,7 @@
       </w:r>
       <w:r>
         <w:rPr>
-          <w:rFonts w:ascii="Times New Roman" w:eastAsia="Times New Roman" w:hAnsi="Times New Roman" w:cs="Times New Roman"/>
+          <w:rFonts w:ascii="Times New Roman" w:hAnsi="Times New Roman" w:eastAsia="Times New Roman" w:cs="Times New Roman"/>
           <w:u w:val="single"/>
         </w:rPr>
         <w:t>ESCOPO DO EMPREENDIMENTO</w:t>
@@ -1780,7 +1818,7 @@
         <w:spacing w:after="0" w:line="240" w:lineRule="auto"/>
         <w:jc w:val="both"/>
         <w:rPr>
-          <w:rFonts w:ascii="Times New Roman" w:eastAsia="Times New Roman" w:hAnsi="Times New Roman" w:cs="Times New Roman"/>
+          <w:rFonts w:ascii="Times New Roman" w:hAnsi="Times New Roman" w:eastAsia="Times New Roman" w:cs="Times New Roman"/>
         </w:rPr>
       </w:pPr>
     </w:p>
@@ -1789,12 +1827,12 @@
         <w:spacing w:after="0" w:line="240" w:lineRule="auto"/>
         <w:jc w:val="both"/>
         <w:rPr>
-          <w:rFonts w:ascii="Times New Roman" w:eastAsia="Times New Roman" w:hAnsi="Times New Roman" w:cs="Times New Roman"/>
-        </w:rPr>
-      </w:pPr>
-      <w:r>
-        <w:rPr>
-          <w:rFonts w:ascii="Times New Roman" w:eastAsia="Times New Roman" w:hAnsi="Times New Roman" w:cs="Times New Roman"/>
+          <w:rFonts w:ascii="Times New Roman" w:hAnsi="Times New Roman" w:eastAsia="Times New Roman" w:cs="Times New Roman"/>
+        </w:rPr>
+      </w:pPr>
+      <w:r>
+        <w:rPr>
+          <w:rFonts w:ascii="Times New Roman" w:hAnsi="Times New Roman" w:eastAsia="Times New Roman" w:cs="Times New Roman"/>
         </w:rPr>
         <w:t>4.1.1.</w:t>
       </w:r>
@@ -1803,7 +1841,7 @@
       </w:r>
       <w:r>
         <w:rPr>
-          <w:rFonts w:ascii="Times New Roman" w:eastAsia="Times New Roman" w:hAnsi="Times New Roman" w:cs="Times New Roman"/>
+          <w:rFonts w:ascii="Times New Roman" w:hAnsi="Times New Roman" w:eastAsia="Times New Roman" w:cs="Times New Roman"/>
         </w:rPr>
         <w:t>O empreendimento contempla a {{O empreendimento contempla:}}</w:t>
       </w:r>
@@ -1813,7 +1851,7 @@
         <w:spacing w:after="0" w:line="240" w:lineRule="auto"/>
         <w:jc w:val="both"/>
         <w:rPr>
-          <w:rFonts w:ascii="Times New Roman" w:eastAsia="Times New Roman" w:hAnsi="Times New Roman" w:cs="Times New Roman"/>
+          <w:rFonts w:ascii="Times New Roman" w:hAnsi="Times New Roman" w:eastAsia="Times New Roman" w:cs="Times New Roman"/>
           <w:b/>
           <w:bCs/>
         </w:rPr>
@@ -1824,12 +1862,12 @@
         <w:spacing w:after="0" w:line="240" w:lineRule="auto"/>
         <w:jc w:val="both"/>
         <w:rPr>
-          <w:rFonts w:ascii="Times New Roman" w:eastAsia="Times New Roman" w:hAnsi="Times New Roman" w:cs="Times New Roman"/>
-        </w:rPr>
-      </w:pPr>
-      <w:r>
-        <w:rPr>
-          <w:rFonts w:ascii="Times New Roman" w:eastAsia="Times New Roman" w:hAnsi="Times New Roman" w:cs="Times New Roman"/>
+          <w:rFonts w:ascii="Times New Roman" w:hAnsi="Times New Roman" w:eastAsia="Times New Roman" w:cs="Times New Roman"/>
+        </w:rPr>
+      </w:pPr>
+      <w:r>
+        <w:rPr>
+          <w:rFonts w:ascii="Times New Roman" w:hAnsi="Times New Roman" w:eastAsia="Times New Roman" w:cs="Times New Roman"/>
         </w:rPr>
         <w:t>4.1.2.</w:t>
       </w:r>
@@ -1838,61 +1876,61 @@
       </w:r>
       <w:r>
         <w:rPr>
-          <w:rFonts w:ascii="Times New Roman" w:eastAsia="Times New Roman" w:hAnsi="Times New Roman" w:cs="Times New Roman"/>
+          <w:rFonts w:ascii="Times New Roman" w:hAnsi="Times New Roman" w:eastAsia="Times New Roman" w:cs="Times New Roman"/>
         </w:rPr>
         <w:t xml:space="preserve">O </w:t>
       </w:r>
       <w:r>
         <w:rPr>
-          <w:rFonts w:ascii="Times New Roman" w:eastAsia="Times New Roman" w:hAnsi="Times New Roman" w:cs="Times New Roman"/>
+          <w:rFonts w:ascii="Times New Roman" w:hAnsi="Times New Roman" w:eastAsia="Times New Roman" w:cs="Times New Roman"/>
         </w:rPr>
         <w:t>preço</w:t>
       </w:r>
       <w:r>
         <w:rPr>
-          <w:rFonts w:ascii="Times New Roman" w:eastAsia="Times New Roman" w:hAnsi="Times New Roman" w:cs="Times New Roman"/>
+          <w:rFonts w:ascii="Times New Roman" w:hAnsi="Times New Roman" w:eastAsia="Times New Roman" w:cs="Times New Roman"/>
         </w:rPr>
         <w:t xml:space="preserve"> total do empreendimento no contrato, {{Nº do Contrato:}} foi de {{Valor dos Bens/Serviços Recebidos:}}</w:t>
       </w:r>
       <w:r>
         <w:rPr>
-          <w:rFonts w:ascii="Times New Roman" w:eastAsia="Times New Roman" w:hAnsi="Times New Roman" w:cs="Times New Roman"/>
+          <w:rFonts w:ascii="Times New Roman" w:hAnsi="Times New Roman" w:eastAsia="Times New Roman" w:cs="Times New Roman"/>
         </w:rPr>
         <w:t xml:space="preserve">, considerado o valor onerado e </w:t>
       </w:r>
       <w:r>
         <w:rPr>
-          <w:rFonts w:ascii="Times New Roman" w:eastAsia="Times New Roman" w:hAnsi="Times New Roman" w:cs="Times New Roman"/>
+          <w:rFonts w:ascii="Times New Roman" w:hAnsi="Times New Roman" w:eastAsia="Times New Roman" w:cs="Times New Roman"/>
         </w:rPr>
         <w:t>o desconto</w:t>
       </w:r>
       <w:r>
         <w:rPr>
-          <w:rFonts w:ascii="Times New Roman" w:eastAsia="Times New Roman" w:hAnsi="Times New Roman" w:cs="Times New Roman"/>
+          <w:rFonts w:ascii="Times New Roman" w:hAnsi="Times New Roman" w:eastAsia="Times New Roman" w:cs="Times New Roman"/>
         </w:rPr>
         <w:t xml:space="preserve"> realizado pela construtora. Além disso, o prazo previsto para a execução completa do empreendimento é de {</w:t>
       </w:r>
       <w:r>
         <w:rPr>
-          <w:rFonts w:ascii="Times New Roman" w:eastAsia="Times New Roman" w:hAnsi="Times New Roman" w:cs="Times New Roman"/>
+          <w:rFonts w:ascii="Times New Roman" w:hAnsi="Times New Roman" w:eastAsia="Times New Roman" w:cs="Times New Roman"/>
         </w:rPr>
         <w:t>{</w:t>
       </w:r>
       <w:r>
         <w:rPr>
-          <w:rFonts w:ascii="Times New Roman" w:eastAsia="Times New Roman" w:hAnsi="Times New Roman" w:cs="Times New Roman"/>
+          <w:rFonts w:ascii="Times New Roman" w:hAnsi="Times New Roman" w:eastAsia="Times New Roman" w:cs="Times New Roman"/>
         </w:rPr>
         <w:t xml:space="preserve">Prazo de </w:t>
       </w:r>
       <w:r>
         <w:rPr>
-          <w:rFonts w:ascii="Times New Roman" w:eastAsia="Times New Roman" w:hAnsi="Times New Roman" w:cs="Times New Roman"/>
+          <w:rFonts w:ascii="Times New Roman" w:hAnsi="Times New Roman" w:eastAsia="Times New Roman" w:cs="Times New Roman"/>
         </w:rPr>
         <w:t>execução</w:t>
       </w:r>
       <w:r>
         <w:rPr>
-          <w:rFonts w:ascii="Times New Roman" w:eastAsia="Times New Roman" w:hAnsi="Times New Roman" w:cs="Times New Roman"/>
+          <w:rFonts w:ascii="Times New Roman" w:hAnsi="Times New Roman" w:eastAsia="Times New Roman" w:cs="Times New Roman"/>
         </w:rPr>
         <w:t>}}.</w:t>
       </w:r>
@@ -1902,7 +1940,7 @@
         <w:spacing w:after="0" w:line="240" w:lineRule="auto"/>
         <w:jc w:val="both"/>
         <w:rPr>
-          <w:rFonts w:ascii="Times New Roman" w:eastAsia="Times New Roman" w:hAnsi="Times New Roman" w:cs="Times New Roman"/>
+          <w:rFonts w:ascii="Times New Roman" w:hAnsi="Times New Roman" w:eastAsia="Times New Roman" w:cs="Times New Roman"/>
         </w:rPr>
       </w:pPr>
     </w:p>
@@ -1911,12 +1949,12 @@
         <w:spacing w:after="0" w:line="240" w:lineRule="auto"/>
         <w:jc w:val="both"/>
         <w:rPr>
-          <w:rFonts w:ascii="Times New Roman" w:eastAsia="Times New Roman" w:hAnsi="Times New Roman" w:cs="Times New Roman"/>
-        </w:rPr>
-      </w:pPr>
-      <w:r>
-        <w:rPr>
-          <w:rFonts w:ascii="Times New Roman" w:eastAsia="Times New Roman" w:hAnsi="Times New Roman" w:cs="Times New Roman"/>
+          <w:rFonts w:ascii="Times New Roman" w:hAnsi="Times New Roman" w:eastAsia="Times New Roman" w:cs="Times New Roman"/>
+        </w:rPr>
+      </w:pPr>
+      <w:r>
+        <w:rPr>
+          <w:rFonts w:ascii="Times New Roman" w:hAnsi="Times New Roman" w:eastAsia="Times New Roman" w:cs="Times New Roman"/>
         </w:rPr>
         <w:t>4.1.3.</w:t>
       </w:r>
@@ -1925,7 +1963,7 @@
       </w:r>
       <w:r>
         <w:rPr>
-          <w:rFonts w:ascii="Times New Roman" w:eastAsia="Times New Roman" w:hAnsi="Times New Roman" w:cs="Times New Roman"/>
+          <w:rFonts w:ascii="Times New Roman" w:hAnsi="Times New Roman" w:eastAsia="Times New Roman" w:cs="Times New Roman"/>
         </w:rPr>
         <w:t>Na tabela 1 é apresentada a estrutura orçamentária do empreendimento, com o preço de venda e as respectivas porcentagens em relação ao preço total.</w:t>
       </w:r>
@@ -1935,13 +1973,13 @@
         <w:spacing w:after="0" w:line="240" w:lineRule="auto"/>
         <w:jc w:val="both"/>
         <w:rPr>
-          <w:rFonts w:ascii="Times New Roman" w:eastAsia="Times New Roman" w:hAnsi="Times New Roman" w:cs="Times New Roman"/>
+          <w:rFonts w:ascii="Times New Roman" w:hAnsi="Times New Roman" w:eastAsia="Times New Roman" w:cs="Times New Roman"/>
         </w:rPr>
       </w:pPr>
       <w:commentRangeStart w:id="0"/>
       <w:r>
         <w:rPr>
-          <w:rFonts w:ascii="Times New Roman" w:eastAsia="Times New Roman" w:hAnsi="Times New Roman" w:cs="Times New Roman"/>
+          <w:rFonts w:ascii="Times New Roman" w:hAnsi="Times New Roman" w:eastAsia="Times New Roman" w:cs="Times New Roman"/>
         </w:rPr>
         <w:lastRenderedPageBreak/>
         <w:t>{{</w:t>
@@ -1949,14 +1987,14 @@
       <w:proofErr w:type="spellStart"/>
       <w:r>
         <w:rPr>
-          <w:rFonts w:ascii="Times New Roman" w:eastAsia="Times New Roman" w:hAnsi="Times New Roman" w:cs="Times New Roman"/>
+          <w:rFonts w:ascii="Times New Roman" w:hAnsi="Times New Roman" w:eastAsia="Times New Roman" w:cs="Times New Roman"/>
         </w:rPr>
         <w:t>table</w:t>
       </w:r>
       <w:proofErr w:type="spellEnd"/>
       <w:r>
         <w:rPr>
-          <w:rFonts w:ascii="Times New Roman" w:eastAsia="Times New Roman" w:hAnsi="Times New Roman" w:cs="Times New Roman"/>
+          <w:rFonts w:ascii="Times New Roman" w:hAnsi="Times New Roman" w:eastAsia="Times New Roman" w:cs="Times New Roman"/>
         </w:rPr>
         <w:t>}}</w:t>
       </w:r>
@@ -1972,15 +2010,15 @@
       <w:pPr>
         <w:spacing w:after="0" w:line="240" w:lineRule="auto"/>
         <w:rPr>
-          <w:rFonts w:ascii="Times New Roman" w:eastAsia="Times New Roman" w:hAnsi="Times New Roman" w:cs="Times New Roman"/>
-        </w:rPr>
-      </w:pPr>
-    </w:p>
-    <w:p>
-      <w:pPr>
-        <w:spacing w:after="0" w:line="240" w:lineRule="auto"/>
-        <w:rPr>
-          <w:rFonts w:ascii="Times New Roman" w:eastAsia="Times New Roman" w:hAnsi="Times New Roman" w:cs="Times New Roman"/>
+          <w:rFonts w:ascii="Times New Roman" w:hAnsi="Times New Roman" w:eastAsia="Times New Roman" w:cs="Times New Roman"/>
+        </w:rPr>
+      </w:pPr>
+    </w:p>
+    <w:p>
+      <w:pPr>
+        <w:spacing w:after="0" w:line="240" w:lineRule="auto"/>
+        <w:rPr>
+          <w:rFonts w:ascii="Times New Roman" w:hAnsi="Times New Roman" w:eastAsia="Times New Roman" w:cs="Times New Roman"/>
           <w:b/>
           <w:bCs/>
         </w:rPr>
@@ -1991,12 +2029,12 @@
         <w:shd w:val="clear" w:color="auto" w:fill="E8E8E8" w:themeFill="background2"/>
         <w:spacing w:after="0" w:line="240" w:lineRule="auto"/>
         <w:rPr>
-          <w:rFonts w:ascii="Times New Roman" w:eastAsia="Times New Roman" w:hAnsi="Times New Roman" w:cs="Times New Roman"/>
-        </w:rPr>
-      </w:pPr>
-      <w:r>
-        <w:rPr>
-          <w:rFonts w:ascii="Times New Roman" w:eastAsia="Times New Roman" w:hAnsi="Times New Roman" w:cs="Times New Roman"/>
+          <w:rFonts w:ascii="Times New Roman" w:hAnsi="Times New Roman" w:eastAsia="Times New Roman" w:cs="Times New Roman"/>
+        </w:rPr>
+      </w:pPr>
+      <w:r>
+        <w:rPr>
+          <w:rFonts w:ascii="Times New Roman" w:hAnsi="Times New Roman" w:eastAsia="Times New Roman" w:cs="Times New Roman"/>
         </w:rPr>
         <w:t>5.</w:t>
       </w:r>
@@ -2005,7 +2043,7 @@
       </w:r>
       <w:r>
         <w:rPr>
-          <w:rFonts w:ascii="Times New Roman" w:eastAsia="Times New Roman" w:hAnsi="Times New Roman" w:cs="Times New Roman"/>
+          <w:rFonts w:ascii="Times New Roman" w:hAnsi="Times New Roman" w:eastAsia="Times New Roman" w:cs="Times New Roman"/>
           <w:b/>
           <w:bCs/>
         </w:rPr>
@@ -2016,7 +2054,7 @@
       <w:pPr>
         <w:spacing w:after="0" w:line="240" w:lineRule="auto"/>
         <w:rPr>
-          <w:rFonts w:ascii="Times New Roman" w:eastAsia="Times New Roman" w:hAnsi="Times New Roman" w:cs="Times New Roman"/>
+          <w:rFonts w:ascii="Times New Roman" w:hAnsi="Times New Roman" w:eastAsia="Times New Roman" w:cs="Times New Roman"/>
           <w:b/>
           <w:bCs/>
         </w:rPr>
@@ -2026,7 +2064,7 @@
       <w:pPr>
         <w:spacing w:after="0" w:line="240" w:lineRule="auto"/>
         <w:rPr>
-          <w:rFonts w:ascii="Times New Roman" w:eastAsia="Times New Roman" w:hAnsi="Times New Roman" w:cs="Times New Roman"/>
+          <w:rFonts w:ascii="Times New Roman" w:hAnsi="Times New Roman" w:eastAsia="Times New Roman" w:cs="Times New Roman"/>
           <w:b/>
           <w:bCs/>
         </w:rPr>
@@ -2036,7 +2074,7 @@
       <w:pPr>
         <w:spacing w:after="0" w:line="240" w:lineRule="auto"/>
         <w:rPr>
-          <w:rFonts w:ascii="Times New Roman" w:eastAsia="Times New Roman" w:hAnsi="Times New Roman" w:cs="Times New Roman"/>
+          <w:rFonts w:ascii="Times New Roman" w:hAnsi="Times New Roman" w:eastAsia="Times New Roman" w:cs="Times New Roman"/>
           <w:b/>
           <w:bCs/>
         </w:rPr>
@@ -2046,7 +2084,7 @@
       <w:pPr>
         <w:spacing w:after="0" w:line="240" w:lineRule="auto"/>
         <w:rPr>
-          <w:rFonts w:ascii="Times New Roman" w:eastAsia="Times New Roman" w:hAnsi="Times New Roman" w:cs="Times New Roman"/>
+          <w:rFonts w:ascii="Times New Roman" w:hAnsi="Times New Roman" w:eastAsia="Times New Roman" w:cs="Times New Roman"/>
           <w:b/>
           <w:bCs/>
         </w:rPr>
@@ -2056,7 +2094,7 @@
       <w:pPr>
         <w:spacing w:after="0" w:line="240" w:lineRule="auto"/>
         <w:rPr>
-          <w:rFonts w:ascii="Times New Roman" w:eastAsia="Times New Roman" w:hAnsi="Times New Roman" w:cs="Times New Roman"/>
+          <w:rFonts w:ascii="Times New Roman" w:hAnsi="Times New Roman" w:eastAsia="Times New Roman" w:cs="Times New Roman"/>
           <w:b/>
           <w:bCs/>
         </w:rPr>
@@ -2067,14 +2105,14 @@
         <w:shd w:val="clear" w:color="auto" w:fill="E8E8E8" w:themeFill="background2"/>
         <w:spacing w:after="0" w:line="240" w:lineRule="auto"/>
         <w:rPr>
-          <w:rFonts w:ascii="Times New Roman" w:eastAsia="Times New Roman" w:hAnsi="Times New Roman" w:cs="Times New Roman"/>
+          <w:rFonts w:ascii="Times New Roman" w:hAnsi="Times New Roman" w:eastAsia="Times New Roman" w:cs="Times New Roman"/>
           <w:b/>
           <w:bCs/>
         </w:rPr>
       </w:pPr>
       <w:r>
         <w:rPr>
-          <w:rFonts w:ascii="Times New Roman" w:eastAsia="Times New Roman" w:hAnsi="Times New Roman" w:cs="Times New Roman"/>
+          <w:rFonts w:ascii="Times New Roman" w:hAnsi="Times New Roman" w:eastAsia="Times New Roman" w:cs="Times New Roman"/>
         </w:rPr>
         <w:t>6.</w:t>
       </w:r>
@@ -2083,7 +2121,7 @@
       </w:r>
       <w:r>
         <w:rPr>
-          <w:rFonts w:ascii="Times New Roman" w:eastAsia="Times New Roman" w:hAnsi="Times New Roman" w:cs="Times New Roman"/>
+          <w:rFonts w:ascii="Times New Roman" w:hAnsi="Times New Roman" w:eastAsia="Times New Roman" w:cs="Times New Roman"/>
           <w:b/>
           <w:bCs/>
         </w:rPr>
@@ -2094,7 +2132,7 @@
       <w:pPr>
         <w:spacing w:after="0" w:line="240" w:lineRule="auto"/>
         <w:rPr>
-          <w:rFonts w:ascii="Times New Roman" w:eastAsia="Times New Roman" w:hAnsi="Times New Roman" w:cs="Times New Roman"/>
+          <w:rFonts w:ascii="Times New Roman" w:hAnsi="Times New Roman" w:eastAsia="Times New Roman" w:cs="Times New Roman"/>
           <w:b/>
           <w:bCs/>
         </w:rPr>
@@ -2104,7 +2142,7 @@
       <w:pPr>
         <w:spacing w:after="0" w:line="240" w:lineRule="auto"/>
         <w:rPr>
-          <w:rFonts w:ascii="Times New Roman" w:eastAsia="Times New Roman" w:hAnsi="Times New Roman" w:cs="Times New Roman"/>
+          <w:rFonts w:ascii="Times New Roman" w:hAnsi="Times New Roman" w:eastAsia="Times New Roman" w:cs="Times New Roman"/>
           <w:b/>
           <w:bCs/>
         </w:rPr>
@@ -2114,7 +2152,7 @@
       <w:pPr>
         <w:spacing w:after="0" w:line="240" w:lineRule="auto"/>
         <w:rPr>
-          <w:rFonts w:ascii="Times New Roman" w:eastAsia="Times New Roman" w:hAnsi="Times New Roman" w:cs="Times New Roman"/>
+          <w:rFonts w:ascii="Times New Roman" w:hAnsi="Times New Roman" w:eastAsia="Times New Roman" w:cs="Times New Roman"/>
           <w:b/>
           <w:bCs/>
         </w:rPr>
@@ -2124,14 +2162,14 @@
       <w:pPr>
         <w:spacing w:after="0" w:line="240" w:lineRule="auto"/>
         <w:rPr>
-          <w:rFonts w:ascii="Times New Roman" w:eastAsia="Times New Roman" w:hAnsi="Times New Roman" w:cs="Times New Roman"/>
+          <w:rFonts w:ascii="Times New Roman" w:hAnsi="Times New Roman" w:eastAsia="Times New Roman" w:cs="Times New Roman"/>
           <w:b/>
           <w:bCs/>
         </w:rPr>
       </w:pPr>
     </w:p>
     <w:sectPr>
-      <w:pgSz w:w="11906" w:h="16838"/>
+      <w:pgSz w:w="11906" w:h="16838" w:orient="portrait"/>
       <w:pgMar w:top="720" w:right="720" w:bottom="720" w:left="720" w:header="720" w:footer="720" w:gutter="0"/>
       <w:cols w:space="720"/>
       <w:docGrid w:linePitch="360"/>
@@ -2142,7 +2180,7 @@
 
 <file path=word/comments.xml><?xml version="1.0" encoding="utf-8"?>
 <w:comments xmlns:wpc="http://schemas.microsoft.com/office/word/2010/wordprocessingCanvas" xmlns:cx="http://schemas.microsoft.com/office/drawing/2014/chartex" xmlns:cx1="http://schemas.microsoft.com/office/drawing/2015/9/8/chartex" xmlns:cx2="http://schemas.microsoft.com/office/drawing/2015/10/21/chartex" xmlns:cx3="http://schemas.microsoft.com/office/drawing/2016/5/9/chartex" xmlns:cx4="http://schemas.microsoft.com/office/drawing/2016/5/10/chartex" xmlns:cx5="http://schemas.microsoft.com/office/drawing/2016/5/11/chartex" xmlns:cx6="http://schemas.microsoft.com/office/drawing/2016/5/12/chartex" xmlns:cx7="http://schemas.microsoft.com/office/drawing/2016/5/13/chartex" xmlns:cx8="http://schemas.microsoft.com/office/drawing/2016/5/14/chartex" xmlns:mc="http://schemas.openxmlformats.org/markup-compatibility/2006" xmlns:aink="http://schemas.microsoft.com/office/drawing/2016/ink" xmlns:am3d="http://schemas.microsoft.com/office/drawing/2017/model3d" xmlns:o="urn:schemas-microsoft-com:office:office" xmlns:oel="http://schemas.microsoft.com/office/2019/extlst" xmlns:r="http://schemas.openxmlformats.org/officeDocument/2006/relationships" xmlns:m="http://schemas.openxmlformats.org/officeDocument/2006/math" xmlns:v="urn:schemas-microsoft-com:vml" xmlns:wp14="http://schemas.microsoft.com/office/word/2010/wordprocessingDrawing" xmlns:wp="http://schemas.openxmlformats.org/drawingml/2006/wordprocessingDrawing" xmlns:w10="urn:schemas-microsoft-com:office:word" xmlns:w="http://schemas.openxmlformats.org/wordprocessingml/2006/main" xmlns:w14="http://schemas.microsoft.com/office/word/2010/wordml" xmlns:w15="http://schemas.microsoft.com/office/word/2012/wordml" xmlns:w16cex="http://schemas.microsoft.com/office/word/2018/wordml/cex" xmlns:w16cid="http://schemas.microsoft.com/office/word/2016/wordml/cid" xmlns:w16="http://schemas.microsoft.com/office/word/2018/wordml" xmlns:w16du="http://schemas.microsoft.com/office/word/2023/wordml/word16du" xmlns:w16sdtdh="http://schemas.microsoft.com/office/word/2020/wordml/sdtdatahash" xmlns:w16sdtfl="http://schemas.microsoft.com/office/word/2024/wordml/sdtformatlock" xmlns:w16se="http://schemas.microsoft.com/office/word/2015/wordml/symex" xmlns:wpg="http://schemas.microsoft.com/office/word/2010/wordprocessingGroup" xmlns:wpi="http://schemas.microsoft.com/office/word/2010/wordprocessingInk" xmlns:wne="http://schemas.microsoft.com/office/word/2006/wordml" xmlns:wps="http://schemas.microsoft.com/office/word/2010/wordprocessingShape" mc:Ignorable="w14 w15 w16se w16cid w16 w16cex w16sdtdh w16sdtfl w16du wp14">
-  <w:comment w:id="0" w:author="Lucas Soares Leal" w:date="2025-07-21T11:26:00Z" w:initials="LL">
+  <w:comment w:initials="LL" w:author="Lucas Soares Leal" w:date="2025-07-21T11:26:00Z" w:id="0">
     <w:p>
       <w:pPr>
         <w:pStyle w:val="Textodecomentrio"/>
@@ -2292,7 +2330,7 @@
         <w:ind w:left="720" w:hanging="360"/>
       </w:pPr>
       <w:rPr>
-        <w:rFonts w:ascii="Aptos" w:hAnsi="Aptos" w:hint="default"/>
+        <w:rFonts w:hint="default" w:ascii="Aptos" w:hAnsi="Aptos"/>
       </w:rPr>
     </w:lvl>
     <w:lvl w:ilvl="1" w:tplc="92A419E0">
@@ -2304,7 +2342,7 @@
         <w:ind w:left="1440" w:hanging="360"/>
       </w:pPr>
       <w:rPr>
-        <w:rFonts w:ascii="Courier New" w:hAnsi="Courier New" w:hint="default"/>
+        <w:rFonts w:hint="default" w:ascii="Courier New" w:hAnsi="Courier New"/>
       </w:rPr>
     </w:lvl>
     <w:lvl w:ilvl="2" w:tplc="EB3CE65A">
@@ -2316,7 +2354,7 @@
         <w:ind w:left="2160" w:hanging="360"/>
       </w:pPr>
       <w:rPr>
-        <w:rFonts w:ascii="Wingdings" w:hAnsi="Wingdings" w:hint="default"/>
+        <w:rFonts w:hint="default" w:ascii="Wingdings" w:hAnsi="Wingdings"/>
       </w:rPr>
     </w:lvl>
     <w:lvl w:ilvl="3" w:tplc="A6DA7152">
@@ -2328,7 +2366,7 @@
         <w:ind w:left="2880" w:hanging="360"/>
       </w:pPr>
       <w:rPr>
-        <w:rFonts w:ascii="Symbol" w:hAnsi="Symbol" w:hint="default"/>
+        <w:rFonts w:hint="default" w:ascii="Symbol" w:hAnsi="Symbol"/>
       </w:rPr>
     </w:lvl>
     <w:lvl w:ilvl="4" w:tplc="D5D86F2E">
@@ -2340,7 +2378,7 @@
         <w:ind w:left="3600" w:hanging="360"/>
       </w:pPr>
       <w:rPr>
-        <w:rFonts w:ascii="Courier New" w:hAnsi="Courier New" w:hint="default"/>
+        <w:rFonts w:hint="default" w:ascii="Courier New" w:hAnsi="Courier New"/>
       </w:rPr>
     </w:lvl>
     <w:lvl w:ilvl="5" w:tplc="C6A2DFB4">
@@ -2352,7 +2390,7 @@
         <w:ind w:left="4320" w:hanging="360"/>
       </w:pPr>
       <w:rPr>
-        <w:rFonts w:ascii="Wingdings" w:hAnsi="Wingdings" w:hint="default"/>
+        <w:rFonts w:hint="default" w:ascii="Wingdings" w:hAnsi="Wingdings"/>
       </w:rPr>
     </w:lvl>
     <w:lvl w:ilvl="6" w:tplc="9D901130">
@@ -2364,7 +2402,7 @@
         <w:ind w:left="5040" w:hanging="360"/>
       </w:pPr>
       <w:rPr>
-        <w:rFonts w:ascii="Symbol" w:hAnsi="Symbol" w:hint="default"/>
+        <w:rFonts w:hint="default" w:ascii="Symbol" w:hAnsi="Symbol"/>
       </w:rPr>
     </w:lvl>
     <w:lvl w:ilvl="7" w:tplc="B7A6D4C2">
@@ -2376,7 +2414,7 @@
         <w:ind w:left="5760" w:hanging="360"/>
       </w:pPr>
       <w:rPr>
-        <w:rFonts w:ascii="Courier New" w:hAnsi="Courier New" w:hint="default"/>
+        <w:rFonts w:hint="default" w:ascii="Courier New" w:hAnsi="Courier New"/>
       </w:rPr>
     </w:lvl>
     <w:lvl w:ilvl="8" w:tplc="C74C482E">
@@ -2388,7 +2426,7 @@
         <w:ind w:left="6480" w:hanging="360"/>
       </w:pPr>
       <w:rPr>
-        <w:rFonts w:ascii="Wingdings" w:hAnsi="Wingdings" w:hint="default"/>
+        <w:rFonts w:hint="default" w:ascii="Wingdings" w:hAnsi="Wingdings"/>
       </w:rPr>
     </w:lvl>
   </w:abstractNum>
@@ -2414,7 +2452,7 @@
   <w:docDefaults>
     <w:rPrDefault>
       <w:rPr>
-        <w:rFonts w:asciiTheme="minorHAnsi" w:eastAsiaTheme="minorHAnsi" w:hAnsiTheme="minorHAnsi" w:cstheme="minorBidi"/>
+        <w:rFonts w:asciiTheme="minorHAnsi" w:hAnsiTheme="minorHAnsi" w:eastAsiaTheme="minorHAnsi" w:cstheme="minorBidi"/>
         <w:sz w:val="24"/>
         <w:szCs w:val="24"/>
         <w:lang w:val="pt-BR" w:eastAsia="en-US" w:bidi="ar-SA"/>
@@ -2429,14 +2467,14 @@
   <w:latentStyles w:defLockedState="0" w:defUIPriority="99" w:defSemiHidden="0" w:defUnhideWhenUsed="0" w:defQFormat="0" w:count="376">
     <w:lsdException w:name="Normal" w:uiPriority="0" w:qFormat="1"/>
     <w:lsdException w:name="heading 1" w:uiPriority="9" w:qFormat="1"/>
-    <w:lsdException w:name="heading 2" w:semiHidden="1" w:uiPriority="9" w:unhideWhenUsed="1" w:qFormat="1"/>
-    <w:lsdException w:name="heading 3" w:semiHidden="1" w:uiPriority="9" w:unhideWhenUsed="1" w:qFormat="1"/>
-    <w:lsdException w:name="heading 4" w:semiHidden="1" w:uiPriority="9" w:unhideWhenUsed="1" w:qFormat="1"/>
-    <w:lsdException w:name="heading 5" w:semiHidden="1" w:uiPriority="9" w:unhideWhenUsed="1" w:qFormat="1"/>
-    <w:lsdException w:name="heading 6" w:semiHidden="1" w:uiPriority="9" w:unhideWhenUsed="1" w:qFormat="1"/>
-    <w:lsdException w:name="heading 7" w:semiHidden="1" w:uiPriority="9" w:unhideWhenUsed="1" w:qFormat="1"/>
-    <w:lsdException w:name="heading 8" w:semiHidden="1" w:uiPriority="9" w:unhideWhenUsed="1" w:qFormat="1"/>
-    <w:lsdException w:name="heading 9" w:semiHidden="1" w:uiPriority="9" w:unhideWhenUsed="1" w:qFormat="1"/>
+    <w:lsdException w:name="heading 2" w:uiPriority="9" w:semiHidden="1" w:unhideWhenUsed="1" w:qFormat="1"/>
+    <w:lsdException w:name="heading 3" w:uiPriority="9" w:semiHidden="1" w:unhideWhenUsed="1" w:qFormat="1"/>
+    <w:lsdException w:name="heading 4" w:uiPriority="9" w:semiHidden="1" w:unhideWhenUsed="1" w:qFormat="1"/>
+    <w:lsdException w:name="heading 5" w:uiPriority="9" w:semiHidden="1" w:unhideWhenUsed="1" w:qFormat="1"/>
+    <w:lsdException w:name="heading 6" w:uiPriority="9" w:semiHidden="1" w:unhideWhenUsed="1" w:qFormat="1"/>
+    <w:lsdException w:name="heading 7" w:uiPriority="9" w:semiHidden="1" w:unhideWhenUsed="1" w:qFormat="1"/>
+    <w:lsdException w:name="heading 8" w:uiPriority="9" w:semiHidden="1" w:unhideWhenUsed="1" w:qFormat="1"/>
+    <w:lsdException w:name="heading 9" w:uiPriority="9" w:semiHidden="1" w:unhideWhenUsed="1" w:qFormat="1"/>
     <w:lsdException w:name="index 1" w:semiHidden="1" w:unhideWhenUsed="1"/>
     <w:lsdException w:name="index 2" w:semiHidden="1" w:unhideWhenUsed="1"/>
     <w:lsdException w:name="index 3" w:semiHidden="1" w:unhideWhenUsed="1"/>
@@ -2446,22 +2484,22 @@
     <w:lsdException w:name="index 7" w:semiHidden="1" w:unhideWhenUsed="1"/>
     <w:lsdException w:name="index 8" w:semiHidden="1" w:unhideWhenUsed="1"/>
     <w:lsdException w:name="index 9" w:semiHidden="1" w:unhideWhenUsed="1"/>
-    <w:lsdException w:name="toc 1" w:semiHidden="1" w:uiPriority="39" w:unhideWhenUsed="1"/>
-    <w:lsdException w:name="toc 2" w:semiHidden="1" w:uiPriority="39" w:unhideWhenUsed="1"/>
-    <w:lsdException w:name="toc 3" w:semiHidden="1" w:uiPriority="39" w:unhideWhenUsed="1"/>
-    <w:lsdException w:name="toc 4" w:semiHidden="1" w:uiPriority="39" w:unhideWhenUsed="1"/>
-    <w:lsdException w:name="toc 5" w:semiHidden="1" w:uiPriority="39" w:unhideWhenUsed="1"/>
-    <w:lsdException w:name="toc 6" w:semiHidden="1" w:uiPriority="39" w:unhideWhenUsed="1"/>
-    <w:lsdException w:name="toc 7" w:semiHidden="1" w:uiPriority="39" w:unhideWhenUsed="1"/>
-    <w:lsdException w:name="toc 8" w:semiHidden="1" w:uiPriority="39" w:unhideWhenUsed="1"/>
-    <w:lsdException w:name="toc 9" w:semiHidden="1" w:uiPriority="39" w:unhideWhenUsed="1"/>
+    <w:lsdException w:name="toc 1" w:uiPriority="39" w:semiHidden="1" w:unhideWhenUsed="1"/>
+    <w:lsdException w:name="toc 2" w:uiPriority="39" w:semiHidden="1" w:unhideWhenUsed="1"/>
+    <w:lsdException w:name="toc 3" w:uiPriority="39" w:semiHidden="1" w:unhideWhenUsed="1"/>
+    <w:lsdException w:name="toc 4" w:uiPriority="39" w:semiHidden="1" w:unhideWhenUsed="1"/>
+    <w:lsdException w:name="toc 5" w:uiPriority="39" w:semiHidden="1" w:unhideWhenUsed="1"/>
+    <w:lsdException w:name="toc 6" w:uiPriority="39" w:semiHidden="1" w:unhideWhenUsed="1"/>
+    <w:lsdException w:name="toc 7" w:uiPriority="39" w:semiHidden="1" w:unhideWhenUsed="1"/>
+    <w:lsdException w:name="toc 8" w:uiPriority="39" w:semiHidden="1" w:unhideWhenUsed="1"/>
+    <w:lsdException w:name="toc 9" w:uiPriority="39" w:semiHidden="1" w:unhideWhenUsed="1"/>
     <w:lsdException w:name="Normal Indent" w:semiHidden="1" w:unhideWhenUsed="1"/>
     <w:lsdException w:name="footnote text" w:semiHidden="1" w:unhideWhenUsed="1"/>
     <w:lsdException w:name="annotation text" w:semiHidden="1" w:unhideWhenUsed="1"/>
     <w:lsdException w:name="header" w:semiHidden="1" w:unhideWhenUsed="1"/>
     <w:lsdException w:name="footer" w:semiHidden="1" w:unhideWhenUsed="1"/>
     <w:lsdException w:name="index heading" w:semiHidden="1" w:unhideWhenUsed="1"/>
-    <w:lsdException w:name="caption" w:semiHidden="1" w:uiPriority="35" w:unhideWhenUsed="1" w:qFormat="1"/>
+    <w:lsdException w:name="caption" w:uiPriority="35" w:semiHidden="1" w:unhideWhenUsed="1" w:qFormat="1"/>
     <w:lsdException w:name="table of figures" w:semiHidden="1" w:unhideWhenUsed="1"/>
     <w:lsdException w:name="envelope address" w:semiHidden="1" w:unhideWhenUsed="1"/>
     <w:lsdException w:name="envelope return" w:semiHidden="1" w:unhideWhenUsed="1"/>
@@ -2492,7 +2530,7 @@
     <w:lsdException w:name="Title" w:uiPriority="10" w:qFormat="1"/>
     <w:lsdException w:name="Closing" w:semiHidden="1" w:unhideWhenUsed="1"/>
     <w:lsdException w:name="Signature" w:semiHidden="1" w:unhideWhenUsed="1"/>
-    <w:lsdException w:name="Default Paragraph Font" w:semiHidden="1" w:uiPriority="1" w:unhideWhenUsed="1"/>
+    <w:lsdException w:name="Default Paragraph Font" w:uiPriority="1" w:semiHidden="1" w:unhideWhenUsed="1"/>
     <w:lsdException w:name="Body Text" w:semiHidden="1" w:unhideWhenUsed="1"/>
     <w:lsdException w:name="Body Text Indent" w:semiHidden="1" w:unhideWhenUsed="1"/>
     <w:lsdException w:name="List Continue" w:semiHidden="1" w:unhideWhenUsed="1"/>
@@ -2692,8 +2730,8 @@
     <w:lsdException w:name="Subtle Reference" w:uiPriority="31" w:qFormat="1"/>
     <w:lsdException w:name="Intense Reference" w:uiPriority="32" w:qFormat="1"/>
     <w:lsdException w:name="Book Title" w:uiPriority="33" w:qFormat="1"/>
-    <w:lsdException w:name="Bibliography" w:semiHidden="1" w:uiPriority="37" w:unhideWhenUsed="1"/>
-    <w:lsdException w:name="TOC Heading" w:semiHidden="1" w:uiPriority="39" w:unhideWhenUsed="1" w:qFormat="1"/>
+    <w:lsdException w:name="Bibliography" w:uiPriority="37" w:semiHidden="1" w:unhideWhenUsed="1"/>
+    <w:lsdException w:name="TOC Heading" w:uiPriority="39" w:semiHidden="1" w:unhideWhenUsed="1" w:qFormat="1"/>
     <w:lsdException w:name="Plain Table 1" w:uiPriority="41"/>
     <w:lsdException w:name="Plain Table 2" w:uiPriority="42"/>
     <w:lsdException w:name="Plain Table 3" w:uiPriority="43"/>
@@ -2804,17 +2842,17 @@
     <w:lsdException w:name="Unresolved Mention" w:semiHidden="1" w:unhideWhenUsed="1"/>
     <w:lsdException w:name="Smart Link" w:semiHidden="1" w:unhideWhenUsed="1"/>
   </w:latentStyles>
-  <w:style w:type="paragraph" w:default="1" w:styleId="Normal">
+  <w:style w:type="paragraph" w:styleId="Normal" w:default="1">
     <w:name w:val="Normal"/>
     <w:qFormat/>
   </w:style>
-  <w:style w:type="character" w:default="1" w:styleId="Fontepargpadro">
+  <w:style w:type="character" w:styleId="Fontepargpadro" w:default="1">
     <w:name w:val="Default Paragraph Font"/>
     <w:uiPriority w:val="1"/>
     <w:semiHidden/>
     <w:unhideWhenUsed/>
   </w:style>
-  <w:style w:type="table" w:default="1" w:styleId="Tabelanormal">
+  <w:style w:type="table" w:styleId="Tabelanormal" w:default="1">
     <w:name w:val="Normal Table"/>
     <w:uiPriority w:val="99"/>
     <w:semiHidden/>
@@ -2829,7 +2867,7 @@
       </w:tblCellMar>
     </w:tblPr>
   </w:style>
-  <w:style w:type="numbering" w:default="1" w:styleId="Semlista">
+  <w:style w:type="numbering" w:styleId="Semlista" w:default="1">
     <w:name w:val="No List"/>
     <w:uiPriority w:val="99"/>
     <w:semiHidden/>
@@ -2856,12 +2894,12 @@
     </w:pPr>
     <w:tblPr>
       <w:tblBorders>
-        <w:top w:val="single" w:sz="4" w:space="0" w:color="000000" w:themeColor="text1"/>
-        <w:left w:val="single" w:sz="4" w:space="0" w:color="000000" w:themeColor="text1"/>
-        <w:bottom w:val="single" w:sz="4" w:space="0" w:color="000000" w:themeColor="text1"/>
-        <w:right w:val="single" w:sz="4" w:space="0" w:color="000000" w:themeColor="text1"/>
-        <w:insideH w:val="single" w:sz="4" w:space="0" w:color="000000" w:themeColor="text1"/>
-        <w:insideV w:val="single" w:sz="4" w:space="0" w:color="000000" w:themeColor="text1"/>
+        <w:top w:val="single" w:color="000000" w:themeColor="text1" w:sz="4" w:space="0"/>
+        <w:left w:val="single" w:color="000000" w:themeColor="text1" w:sz="4" w:space="0"/>
+        <w:bottom w:val="single" w:color="000000" w:themeColor="text1" w:sz="4" w:space="0"/>
+        <w:right w:val="single" w:color="000000" w:themeColor="text1" w:sz="4" w:space="0"/>
+        <w:insideH w:val="single" w:color="000000" w:themeColor="text1" w:sz="4" w:space="0"/>
+        <w:insideV w:val="single" w:color="000000" w:themeColor="text1" w:sz="4" w:space="0"/>
       </w:tblBorders>
     </w:tblPr>
   </w:style>
@@ -2892,7 +2930,7 @@
       <w:szCs w:val="20"/>
     </w:rPr>
   </w:style>
-  <w:style w:type="character" w:customStyle="1" w:styleId="TextodecomentrioChar">
+  <w:style w:type="character" w:styleId="TextodecomentrioChar" w:customStyle="1">
     <w:name w:val="Texto de comentário Char"/>
     <w:basedOn w:val="Fontepargpadro"/>
     <w:link w:val="Textodecomentrio"/>
@@ -2917,7 +2955,7 @@
       <w:bCs/>
     </w:rPr>
   </w:style>
-  <w:style w:type="character" w:customStyle="1" w:styleId="AssuntodocomentrioChar">
+  <w:style w:type="character" w:styleId="AssuntodocomentrioChar" w:customStyle="1">
     <w:name w:val="Assunto do comentário Char"/>
     <w:basedOn w:val="TextodecomentrioChar"/>
     <w:link w:val="Assuntodocomentrio"/>
@@ -2935,7 +2973,7 @@
 </file>
 
 <file path=word/theme/theme1.xml><?xml version="1.0" encoding="utf-8"?>
-<a:theme xmlns:a="http://schemas.openxmlformats.org/drawingml/2006/main" name="Office Theme">
+<a:theme xmlns:a="http://schemas.openxmlformats.org/drawingml/2006/main" xmlns:thm15="http://schemas.microsoft.com/office/thememl/2012/main" name="Office Theme">
   <a:themeElements>
     <a:clrScheme name="Office">
       <a:dk1>

</xml_diff>

<commit_message>
mudanças a forma como o cadastro salva dados
</commit_message>
<xml_diff>
--- a/template/Template_ata_ebserh.docx
+++ b/template/Template_ata_ebserh.docx
@@ -264,7 +264,19 @@
         <w:rPr>
           <w:rFonts w:ascii="Times New Roman" w:hAnsi="Times New Roman" w:eastAsia="Times New Roman" w:cs="Times New Roman"/>
         </w:rPr>
-        <w:t>º {{Nº do Processo}}</w:t>
+        <w:t>º {{</w:t>
+      </w:r>
+      <w:r>
+        <w:rPr>
+          <w:rFonts w:ascii="Times New Roman" w:hAnsi="Times New Roman" w:eastAsia="Times New Roman" w:cs="Times New Roman"/>
+        </w:rPr>
+        <w:t>n_p</w:t>
+      </w:r>
+      <w:r>
+        <w:rPr>
+          <w:rFonts w:ascii="Times New Roman" w:hAnsi="Times New Roman" w:eastAsia="Times New Roman" w:cs="Times New Roman"/>
+        </w:rPr>
+        <w:t>rocesso}}</w:t>
       </w:r>
     </w:p>
     <w:p>
@@ -727,31 +739,31 @@
             <w:pPr>
               <w:rPr>
                 <w:rFonts w:ascii="Times New Roman" w:hAnsi="Times New Roman" w:eastAsia="Times New Roman" w:cs="Times New Roman"/>
-                <w:b/>
-                <w:bCs/>
+                <w:b w:val="1"/>
+                <w:bCs w:val="1"/>
               </w:rPr>
             </w:pPr>
             <w:r>
               <w:rPr>
                 <w:rFonts w:ascii="Times New Roman" w:hAnsi="Times New Roman" w:eastAsia="Times New Roman" w:cs="Times New Roman"/>
-                <w:b/>
-                <w:bCs/>
+                <w:b w:val="1"/>
+                <w:bCs w:val="1"/>
               </w:rPr>
               <w:t>{{</w:t>
             </w:r>
             <w:r>
               <w:rPr>
                 <w:rFonts w:ascii="Times New Roman" w:hAnsi="Times New Roman" w:eastAsia="Times New Roman" w:cs="Times New Roman"/>
-                <w:b/>
-                <w:bCs/>
-              </w:rPr>
-              <w:t>Quantidade Prevista:</w:t>
+                <w:b w:val="0"/>
+                <w:bCs w:val="0"/>
+              </w:rPr>
+              <w:t>q_prevista</w:t>
             </w:r>
             <w:r>
               <w:rPr>
                 <w:rFonts w:ascii="Times New Roman" w:hAnsi="Times New Roman" w:eastAsia="Times New Roman" w:cs="Times New Roman"/>
-                <w:b/>
-                <w:bCs/>
+                <w:b w:val="1"/>
+                <w:bCs w:val="1"/>
               </w:rPr>
               <w:t>}}</w:t>
             </w:r>
@@ -795,31 +807,31 @@
             <w:pPr>
               <w:rPr>
                 <w:rFonts w:ascii="Times New Roman" w:hAnsi="Times New Roman" w:eastAsia="Times New Roman" w:cs="Times New Roman"/>
-                <w:b/>
-                <w:bCs/>
+                <w:b w:val="1"/>
+                <w:bCs w:val="1"/>
               </w:rPr>
             </w:pPr>
             <w:r>
               <w:rPr>
                 <w:rFonts w:ascii="Times New Roman" w:hAnsi="Times New Roman" w:eastAsia="Times New Roman" w:cs="Times New Roman"/>
-                <w:b/>
-                <w:bCs/>
+                <w:b w:val="1"/>
+                <w:bCs w:val="1"/>
               </w:rPr>
               <w:t>{{</w:t>
             </w:r>
             <w:r>
               <w:rPr>
                 <w:rFonts w:ascii="Times New Roman" w:hAnsi="Times New Roman" w:eastAsia="Times New Roman" w:cs="Times New Roman"/>
-                <w:b/>
-                <w:bCs/>
-              </w:rPr>
-              <w:t>Quantidade Realizada:</w:t>
+                <w:b w:val="0"/>
+                <w:bCs w:val="0"/>
+              </w:rPr>
+              <w:t>q_realizada</w:t>
             </w:r>
             <w:r>
               <w:rPr>
                 <w:rFonts w:ascii="Times New Roman" w:hAnsi="Times New Roman" w:eastAsia="Times New Roman" w:cs="Times New Roman"/>
-                <w:b/>
-                <w:bCs/>
+                <w:b w:val="1"/>
+                <w:bCs w:val="1"/>
               </w:rPr>
               <w:t>}}</w:t>
             </w:r>
@@ -1003,31 +1015,31 @@
             <w:pPr>
               <w:rPr>
                 <w:rFonts w:ascii="Times New Roman" w:hAnsi="Times New Roman" w:eastAsia="Times New Roman" w:cs="Times New Roman"/>
-                <w:b/>
-                <w:bCs/>
+                <w:b w:val="1"/>
+                <w:bCs w:val="1"/>
               </w:rPr>
             </w:pPr>
             <w:r>
               <w:rPr>
                 <w:rFonts w:ascii="Times New Roman" w:hAnsi="Times New Roman" w:eastAsia="Times New Roman" w:cs="Times New Roman"/>
-                <w:b/>
-                <w:bCs/>
+                <w:b w:val="1"/>
+                <w:bCs w:val="1"/>
               </w:rPr>
               <w:t>{{</w:t>
             </w:r>
             <w:r>
               <w:rPr>
                 <w:rFonts w:ascii="Times New Roman" w:hAnsi="Times New Roman" w:eastAsia="Times New Roman" w:cs="Times New Roman"/>
-                <w:b/>
-                <w:bCs/>
-              </w:rPr>
-              <w:t>Data da Entrega:</w:t>
+                <w:b w:val="0"/>
+                <w:bCs w:val="0"/>
+              </w:rPr>
+              <w:t>data_entrega</w:t>
             </w:r>
             <w:r>
               <w:rPr>
                 <w:rFonts w:ascii="Times New Roman" w:hAnsi="Times New Roman" w:eastAsia="Times New Roman" w:cs="Times New Roman"/>
-                <w:b/>
-                <w:bCs/>
+                <w:b w:val="1"/>
+                <w:bCs w:val="1"/>
               </w:rPr>
               <w:t>}}</w:t>
             </w:r>
@@ -1071,31 +1083,31 @@
             <w:pPr>
               <w:rPr>
                 <w:rFonts w:ascii="Times New Roman" w:hAnsi="Times New Roman" w:eastAsia="Times New Roman" w:cs="Times New Roman"/>
-                <w:b/>
-                <w:bCs/>
+                <w:b w:val="1"/>
+                <w:bCs w:val="1"/>
               </w:rPr>
             </w:pPr>
             <w:r>
               <w:rPr>
                 <w:rFonts w:ascii="Times New Roman" w:hAnsi="Times New Roman" w:eastAsia="Times New Roman" w:cs="Times New Roman"/>
-                <w:b/>
-                <w:bCs/>
+                <w:b w:val="1"/>
+                <w:bCs w:val="1"/>
               </w:rPr>
               <w:t>{{</w:t>
             </w:r>
             <w:r>
               <w:rPr>
                 <w:rFonts w:ascii="Times New Roman" w:hAnsi="Times New Roman" w:eastAsia="Times New Roman" w:cs="Times New Roman"/>
-                <w:b/>
-                <w:bCs/>
-              </w:rPr>
-              <w:t>Data do Recebimento:</w:t>
+                <w:b w:val="0"/>
+                <w:bCs w:val="0"/>
+              </w:rPr>
+              <w:t>data_recebimento</w:t>
             </w:r>
             <w:r>
               <w:rPr>
                 <w:rFonts w:ascii="Times New Roman" w:hAnsi="Times New Roman" w:eastAsia="Times New Roman" w:cs="Times New Roman"/>
-                <w:b/>
-                <w:bCs/>
+                <w:b w:val="1"/>
+                <w:bCs w:val="1"/>
               </w:rPr>
               <w:t>}}</w:t>
             </w:r>
@@ -1139,31 +1151,31 @@
             <w:pPr>
               <w:rPr>
                 <w:rFonts w:ascii="Times New Roman" w:hAnsi="Times New Roman" w:eastAsia="Times New Roman" w:cs="Times New Roman"/>
-                <w:b/>
-                <w:bCs/>
+                <w:b w:val="1"/>
+                <w:bCs w:val="1"/>
               </w:rPr>
             </w:pPr>
             <w:r>
               <w:rPr>
                 <w:rFonts w:ascii="Times New Roman" w:hAnsi="Times New Roman" w:eastAsia="Times New Roman" w:cs="Times New Roman"/>
-                <w:b/>
-                <w:bCs/>
+                <w:b w:val="1"/>
+                <w:bCs w:val="1"/>
               </w:rPr>
               <w:t>{{</w:t>
             </w:r>
             <w:r>
               <w:rPr>
                 <w:rFonts w:ascii="Times New Roman" w:hAnsi="Times New Roman" w:eastAsia="Times New Roman" w:cs="Times New Roman"/>
-                <w:b/>
-                <w:bCs/>
-              </w:rPr>
-              <w:t>Prazo Originalmente Estipulado:</w:t>
+                <w:b w:val="0"/>
+                <w:bCs w:val="0"/>
+              </w:rPr>
+              <w:t>prazo</w:t>
             </w:r>
             <w:r>
               <w:rPr>
                 <w:rFonts w:ascii="Times New Roman" w:hAnsi="Times New Roman" w:eastAsia="Times New Roman" w:cs="Times New Roman"/>
-                <w:b/>
-                <w:bCs/>
+                <w:b w:val="1"/>
+                <w:bCs w:val="1"/>
               </w:rPr>
               <w:t>}}</w:t>
             </w:r>
@@ -1222,6 +1234,8 @@
         <w:spacing w:after="0" w:line="240" w:lineRule="auto"/>
         <w:rPr>
           <w:rFonts w:ascii="Times New Roman" w:hAnsi="Times New Roman" w:eastAsia="Times New Roman" w:cs="Times New Roman"/>
+          <w:b w:val="1"/>
+          <w:bCs w:val="1"/>
         </w:rPr>
       </w:pPr>
       <w:r>
@@ -1236,10 +1250,26 @@
       <w:r>
         <w:rPr>
           <w:rFonts w:ascii="Times New Roman" w:hAnsi="Times New Roman" w:eastAsia="Times New Roman" w:cs="Times New Roman"/>
-          <w:b/>
-          <w:bCs/>
-        </w:rPr>
-        <w:t>{{2.1}}</w:t>
+          <w:b w:val="1"/>
+          <w:bCs w:val="1"/>
+        </w:rPr>
+        <w:t>{{</w:t>
+      </w:r>
+      <w:r>
+        <w:rPr>
+          <w:rFonts w:ascii="Times New Roman" w:hAnsi="Times New Roman" w:eastAsia="Times New Roman" w:cs="Times New Roman"/>
+          <w:b w:val="0"/>
+          <w:bCs w:val="0"/>
+        </w:rPr>
+        <w:t>introducao</w:t>
+      </w:r>
+      <w:r>
+        <w:rPr>
+          <w:rFonts w:ascii="Times New Roman" w:hAnsi="Times New Roman" w:eastAsia="Times New Roman" w:cs="Times New Roman"/>
+          <w:b w:val="1"/>
+          <w:bCs w:val="1"/>
+        </w:rPr>
+        <w:t>}}</w:t>
       </w:r>
     </w:p>
     <w:p>
@@ -1977,21 +2007,19 @@
         </w:rPr>
       </w:pPr>
       <w:commentRangeStart w:id="0"/>
-      <w:r>
-        <w:rPr>
-          <w:rFonts w:ascii="Times New Roman" w:hAnsi="Times New Roman" w:eastAsia="Times New Roman" w:cs="Times New Roman"/>
-        </w:rPr>
-        <w:lastRenderedPageBreak/>
+      <w:commentRangeStart w:id="2019713605"/>
+      <w:r>
+        <w:rPr>
+          <w:rFonts w:ascii="Times New Roman" w:hAnsi="Times New Roman" w:eastAsia="Times New Roman" w:cs="Times New Roman"/>
+        </w:rPr>
         <w:t>{{</w:t>
       </w:r>
-      <w:proofErr w:type="spellStart"/>
       <w:r>
         <w:rPr>
           <w:rFonts w:ascii="Times New Roman" w:hAnsi="Times New Roman" w:eastAsia="Times New Roman" w:cs="Times New Roman"/>
         </w:rPr>
         <w:t>table</w:t>
       </w:r>
-      <w:proofErr w:type="spellEnd"/>
       <w:r>
         <w:rPr>
           <w:rFonts w:ascii="Times New Roman" w:hAnsi="Times New Roman" w:eastAsia="Times New Roman" w:cs="Times New Roman"/>
@@ -2001,26 +2029,1707 @@
       <w:commentRangeEnd w:id="0"/>
       <w:r>
         <w:rPr>
-          <w:rStyle w:val="Refdecomentrio"/>
+          <w:rStyle w:val="CommentReference"/>
         </w:rPr>
         <w:commentReference w:id="0"/>
       </w:r>
-    </w:p>
-    <w:p>
-      <w:pPr>
-        <w:spacing w:after="0" w:line="240" w:lineRule="auto"/>
-        <w:rPr>
-          <w:rFonts w:ascii="Times New Roman" w:hAnsi="Times New Roman" w:eastAsia="Times New Roman" w:cs="Times New Roman"/>
-        </w:rPr>
-      </w:pPr>
-    </w:p>
-    <w:p>
-      <w:pPr>
-        <w:spacing w:after="0" w:line="240" w:lineRule="auto"/>
-        <w:rPr>
-          <w:rFonts w:ascii="Times New Roman" w:hAnsi="Times New Roman" w:eastAsia="Times New Roman" w:cs="Times New Roman"/>
-          <w:b/>
-          <w:bCs/>
+      <w:commentRangeEnd w:id="2019713605"/>
+      <w:r>
+        <w:rPr>
+          <w:rStyle w:val="CommentReference"/>
+        </w:rPr>
+        <w:commentReference w:id="2019713605"/>
+      </w:r>
+    </w:p>
+    <w:p>
+      <w:pPr>
+        <w:spacing w:after="0" w:line="240" w:lineRule="auto"/>
+        <w:rPr>
+          <w:rFonts w:ascii="Times New Roman" w:hAnsi="Times New Roman" w:eastAsia="Times New Roman" w:cs="Times New Roman"/>
+        </w:rPr>
+      </w:pPr>
+    </w:p>
+    <w:p>
+      <w:pPr>
+        <w:spacing w:after="0" w:line="240" w:lineRule="auto"/>
+        <w:rPr>
+          <w:rFonts w:ascii="Times New Roman" w:hAnsi="Times New Roman" w:eastAsia="Times New Roman" w:cs="Times New Roman"/>
+        </w:rPr>
+      </w:pPr>
+      <w:r>
+        <w:rPr>
+          <w:rFonts w:ascii="Times New Roman" w:hAnsi="Times New Roman" w:eastAsia="Times New Roman" w:cs="Times New Roman"/>
+        </w:rPr>
+        <w:t>4.2.</w:t>
+      </w:r>
+      <w:r>
+        <w:tab/>
+      </w:r>
+      <w:r>
+        <w:rPr>
+          <w:rFonts w:ascii="Times New Roman" w:hAnsi="Times New Roman" w:eastAsia="Times New Roman" w:cs="Times New Roman"/>
+          <w:u w:val="single"/>
+        </w:rPr>
+        <w:t>RESUMO DE MEDIÇÕES E CONTRATUAL</w:t>
+      </w:r>
+    </w:p>
+    <w:p>
+      <w:pPr>
+        <w:spacing w:after="0" w:line="240" w:lineRule="auto"/>
+        <w:rPr>
+          <w:rFonts w:ascii="Times New Roman" w:hAnsi="Times New Roman" w:eastAsia="Times New Roman" w:cs="Times New Roman"/>
+          <w:u w:val="single"/>
+        </w:rPr>
+      </w:pPr>
+    </w:p>
+    <w:p>
+      <w:pPr>
+        <w:spacing w:after="0" w:line="240" w:lineRule="auto"/>
+        <w:jc w:val="both"/>
+        <w:rPr>
+          <w:rFonts w:ascii="Times New Roman" w:hAnsi="Times New Roman" w:eastAsia="Times New Roman" w:cs="Times New Roman"/>
+          <w:u w:val="none"/>
+        </w:rPr>
+      </w:pPr>
+      <w:r>
+        <w:rPr>
+          <w:rFonts w:ascii="Times New Roman" w:hAnsi="Times New Roman" w:eastAsia="Times New Roman" w:cs="Times New Roman"/>
+          <w:u w:val="none"/>
+        </w:rPr>
+        <w:t>4.2.1.</w:t>
+      </w:r>
+      <w:r>
+        <w:tab/>
+      </w:r>
+      <w:r>
+        <w:rPr>
+          <w:rFonts w:ascii="Times New Roman" w:hAnsi="Times New Roman" w:eastAsia="Times New Roman" w:cs="Times New Roman"/>
+          <w:u w:val="none"/>
+        </w:rPr>
+        <w:t xml:space="preserve">Com o início </w:t>
+      </w:r>
+      <w:r>
+        <w:rPr>
+          <w:rFonts w:ascii="Times New Roman" w:hAnsi="Times New Roman" w:eastAsia="Times New Roman" w:cs="Times New Roman"/>
+          <w:u w:val="none"/>
+        </w:rPr>
+        <w:t>o contrato a contratada apresentou novo cronograma acatado pela equipe de fiscalização. Portanto, para as análises do RESUMO MEDIÇÃO 01, RESUMO DAS MEDIÇÕES, RESUMO CONTRATUAL, PREVISTO X REALIZADO CONTRATUAL e ADERÊNCIA AS ETAPAS DO PROJETO BÁSICO, foram adotados os previstos conforme o novo cronograma aprovado.</w:t>
+      </w:r>
+    </w:p>
+    <w:p>
+      <w:pPr>
+        <w:spacing w:after="0" w:line="240" w:lineRule="auto"/>
+        <w:jc w:val="both"/>
+        <w:rPr>
+          <w:rFonts w:ascii="Times New Roman" w:hAnsi="Times New Roman" w:eastAsia="Times New Roman" w:cs="Times New Roman"/>
+          <w:u w:val="none"/>
+        </w:rPr>
+      </w:pPr>
+    </w:p>
+    <w:p>
+      <w:pPr>
+        <w:spacing w:after="0" w:line="240" w:lineRule="auto"/>
+        <w:jc w:val="both"/>
+        <w:rPr>
+          <w:rFonts w:ascii="Times New Roman" w:hAnsi="Times New Roman" w:eastAsia="Times New Roman" w:cs="Times New Roman"/>
+          <w:u w:val="none"/>
+        </w:rPr>
+      </w:pPr>
+      <w:r>
+        <w:rPr>
+          <w:rFonts w:ascii="Times New Roman" w:hAnsi="Times New Roman" w:eastAsia="Times New Roman" w:cs="Times New Roman"/>
+          <w:u w:val="none"/>
+        </w:rPr>
+        <w:t>4.3.</w:t>
+      </w:r>
+      <w:r>
+        <w:tab/>
+      </w:r>
+      <w:r>
+        <w:rPr>
+          <w:rFonts w:ascii="Times New Roman" w:hAnsi="Times New Roman" w:eastAsia="Times New Roman" w:cs="Times New Roman"/>
+          <w:u w:val="single"/>
+        </w:rPr>
+        <w:t>RESUMO MEDIÇÃO</w:t>
+      </w:r>
+    </w:p>
+    <w:p>
+      <w:pPr>
+        <w:spacing w:after="0" w:line="240" w:lineRule="auto"/>
+        <w:jc w:val="both"/>
+        <w:rPr>
+          <w:rFonts w:ascii="Times New Roman" w:hAnsi="Times New Roman" w:eastAsia="Times New Roman" w:cs="Times New Roman"/>
+          <w:u w:val="single"/>
+        </w:rPr>
+      </w:pPr>
+    </w:p>
+    <w:p>
+      <w:pPr>
+        <w:spacing w:after="0" w:line="240" w:lineRule="auto"/>
+        <w:jc w:val="both"/>
+        <w:rPr>
+          <w:rFonts w:ascii="Times New Roman" w:hAnsi="Times New Roman" w:eastAsia="Times New Roman" w:cs="Times New Roman"/>
+          <w:u w:val="none"/>
+        </w:rPr>
+      </w:pPr>
+      <w:r>
+        <w:rPr>
+          <w:rFonts w:ascii="Times New Roman" w:hAnsi="Times New Roman" w:eastAsia="Times New Roman" w:cs="Times New Roman"/>
+          <w:u w:val="none"/>
+        </w:rPr>
+        <w:t>4.3.1.</w:t>
+      </w:r>
+      <w:r>
+        <w:tab/>
+      </w:r>
+      <w:r>
+        <w:rPr>
+          <w:rFonts w:ascii="Times New Roman" w:hAnsi="Times New Roman" w:eastAsia="Times New Roman" w:cs="Times New Roman"/>
+          <w:u w:val="none"/>
+        </w:rPr>
+        <w:t>Considerando um valor percentual do cronograma físico financeiro do empreendimento para a {{</w:t>
+      </w:r>
+      <w:r>
+        <w:rPr>
+          <w:rFonts w:ascii="Times New Roman" w:hAnsi="Times New Roman" w:eastAsia="Times New Roman" w:cs="Times New Roman"/>
+          <w:u w:val="none"/>
+        </w:rPr>
+        <w:t>medicao_atual</w:t>
+      </w:r>
+      <w:r>
+        <w:rPr>
+          <w:rFonts w:ascii="Times New Roman" w:hAnsi="Times New Roman" w:eastAsia="Times New Roman" w:cs="Times New Roman"/>
+          <w:u w:val="none"/>
+        </w:rPr>
+        <w:t>}}</w:t>
+      </w:r>
+      <w:r>
+        <w:rPr>
+          <w:rFonts w:ascii="Times New Roman" w:hAnsi="Times New Roman" w:eastAsia="Times New Roman" w:cs="Times New Roman"/>
+          <w:u w:val="none"/>
+        </w:rPr>
+        <w:t>°</w:t>
+      </w:r>
+      <w:r>
+        <w:rPr>
+          <w:rFonts w:ascii="Times New Roman" w:hAnsi="Times New Roman" w:eastAsia="Times New Roman" w:cs="Times New Roman"/>
+          <w:u w:val="none"/>
+        </w:rPr>
+        <w:t xml:space="preserve"> medição</w:t>
+      </w:r>
+      <w:r>
+        <w:rPr>
+          <w:rFonts w:ascii="Times New Roman" w:hAnsi="Times New Roman" w:eastAsia="Times New Roman" w:cs="Times New Roman"/>
+          <w:u w:val="none"/>
+        </w:rPr>
+        <w:t xml:space="preserve"> seria de </w:t>
+      </w:r>
+      <w:r>
+        <w:rPr>
+          <w:rFonts w:ascii="Times New Roman" w:hAnsi="Times New Roman" w:eastAsia="Times New Roman" w:cs="Times New Roman"/>
+          <w:u w:val="none"/>
+        </w:rPr>
+        <w:t xml:space="preserve">{{}} em relação ao preço total do contrato ou {{}}. Com relação ao período de {{}}, o realizado total </w:t>
+      </w:r>
+      <w:r>
+        <w:rPr>
+          <w:rFonts w:ascii="Times New Roman" w:hAnsi="Times New Roman" w:eastAsia="Times New Roman" w:cs="Times New Roman"/>
+          <w:u w:val="none"/>
+        </w:rPr>
+        <w:t>na medição {{</w:t>
+      </w:r>
+      <w:r>
+        <w:rPr>
+          <w:rFonts w:ascii="Times New Roman" w:hAnsi="Times New Roman" w:eastAsia="Times New Roman" w:cs="Times New Roman"/>
+          <w:u w:val="none"/>
+        </w:rPr>
+        <w:t>medicao_atual</w:t>
+      </w:r>
+      <w:r>
+        <w:rPr>
+          <w:rFonts w:ascii="Times New Roman" w:hAnsi="Times New Roman" w:eastAsia="Times New Roman" w:cs="Times New Roman"/>
+          <w:u w:val="none"/>
+        </w:rPr>
+        <w:t>}}</w:t>
+      </w:r>
+      <w:r>
+        <w:rPr>
+          <w:rFonts w:ascii="Times New Roman" w:hAnsi="Times New Roman" w:eastAsia="Times New Roman" w:cs="Times New Roman"/>
+          <w:u w:val="none"/>
+        </w:rPr>
+        <w:t xml:space="preserve">, foi de {{}} do preço total do contrato, sendo que o valor é de {{}}. Na tabela 2 é possível ver o comparativo entre </w:t>
+      </w:r>
+      <w:r>
+        <w:rPr>
+          <w:rFonts w:ascii="Times New Roman" w:hAnsi="Times New Roman" w:eastAsia="Times New Roman" w:cs="Times New Roman"/>
+          <w:u w:val="none"/>
+        </w:rPr>
+        <w:t>o previsto e o realizado e seus desvios de cada macro etapa do empreendimento.</w:t>
+      </w:r>
+    </w:p>
+    <w:p>
+      <w:pPr>
+        <w:spacing w:after="0" w:line="240" w:lineRule="auto"/>
+        <w:jc w:val="both"/>
+        <w:rPr>
+          <w:rFonts w:ascii="Times New Roman" w:hAnsi="Times New Roman" w:eastAsia="Times New Roman" w:cs="Times New Roman"/>
+          <w:u w:val="none"/>
+        </w:rPr>
+      </w:pPr>
+      <w:r>
+        <w:rPr>
+          <w:rFonts w:ascii="Times New Roman" w:hAnsi="Times New Roman" w:eastAsia="Times New Roman" w:cs="Times New Roman"/>
+          <w:u w:val="none"/>
+        </w:rPr>
+        <w:t>{{table_2}}</w:t>
+      </w:r>
+    </w:p>
+    <w:p>
+      <w:pPr>
+        <w:spacing w:after="0" w:line="240" w:lineRule="auto"/>
+        <w:jc w:val="both"/>
+        <w:rPr>
+          <w:rFonts w:ascii="Times New Roman" w:hAnsi="Times New Roman" w:eastAsia="Times New Roman" w:cs="Times New Roman"/>
+          <w:u w:val="none"/>
+        </w:rPr>
+      </w:pPr>
+    </w:p>
+    <w:p>
+      <w:pPr>
+        <w:spacing w:after="0" w:line="240" w:lineRule="auto"/>
+        <w:jc w:val="both"/>
+        <w:rPr>
+          <w:rFonts w:ascii="Times New Roman" w:hAnsi="Times New Roman" w:eastAsia="Times New Roman" w:cs="Times New Roman"/>
+          <w:i w:val="1"/>
+          <w:iCs w:val="1"/>
+          <w:u w:val="none"/>
+        </w:rPr>
+      </w:pPr>
+      <w:r>
+        <w:rPr>
+          <w:rFonts w:ascii="Times New Roman" w:hAnsi="Times New Roman" w:eastAsia="Times New Roman" w:cs="Times New Roman"/>
+          <w:u w:val="none"/>
+        </w:rPr>
+        <w:t>4.4.</w:t>
+      </w:r>
+      <w:r>
+        <w:tab/>
+      </w:r>
+      <w:r>
+        <w:rPr>
+          <w:rFonts w:ascii="Times New Roman" w:hAnsi="Times New Roman" w:eastAsia="Times New Roman" w:cs="Times New Roman"/>
+          <w:u w:val="single"/>
+        </w:rPr>
+        <w:t>RESUMO DAS MEDIÇÔES</w:t>
+      </w:r>
+    </w:p>
+    <w:p>
+      <w:pPr>
+        <w:spacing w:after="0" w:line="240" w:lineRule="auto"/>
+        <w:jc w:val="both"/>
+        <w:rPr>
+          <w:rFonts w:ascii="Times New Roman" w:hAnsi="Times New Roman" w:eastAsia="Times New Roman" w:cs="Times New Roman"/>
+          <w:u w:val="single"/>
+        </w:rPr>
+      </w:pPr>
+    </w:p>
+    <w:p>
+      <w:pPr>
+        <w:spacing w:after="0" w:line="240" w:lineRule="auto"/>
+        <w:jc w:val="both"/>
+        <w:rPr>
+          <w:rFonts w:ascii="Times New Roman" w:hAnsi="Times New Roman" w:eastAsia="Times New Roman" w:cs="Times New Roman"/>
+          <w:i w:val="0"/>
+          <w:iCs w:val="0"/>
+          <w:u w:val="none"/>
+        </w:rPr>
+      </w:pPr>
+      <w:r>
+        <w:rPr>
+          <w:rFonts w:ascii="Times New Roman" w:hAnsi="Times New Roman" w:eastAsia="Times New Roman" w:cs="Times New Roman"/>
+          <w:i w:val="0"/>
+          <w:iCs w:val="0"/>
+          <w:u w:val="none"/>
+        </w:rPr>
+        <w:t>4.4.1.</w:t>
+      </w:r>
+      <w:r>
+        <w:tab/>
+      </w:r>
+      <w:r>
+        <w:rPr>
+          <w:rFonts w:ascii="Times New Roman" w:hAnsi="Times New Roman" w:eastAsia="Times New Roman" w:cs="Times New Roman"/>
+          <w:i w:val="0"/>
+          <w:iCs w:val="0"/>
+          <w:u w:val="none"/>
+        </w:rPr>
+        <w:t xml:space="preserve">A tabela 3 </w:t>
+      </w:r>
+      <w:r>
+        <w:rPr>
+          <w:rFonts w:ascii="Times New Roman" w:hAnsi="Times New Roman" w:eastAsia="Times New Roman" w:cs="Times New Roman"/>
+          <w:i w:val="0"/>
+          <w:iCs w:val="0"/>
+          <w:u w:val="none"/>
+        </w:rPr>
+        <w:t>apresent</w:t>
+      </w:r>
+      <w:r>
+        <w:rPr>
+          <w:rFonts w:ascii="Times New Roman" w:hAnsi="Times New Roman" w:eastAsia="Times New Roman" w:cs="Times New Roman"/>
+          <w:i w:val="0"/>
+          <w:iCs w:val="0"/>
+          <w:u w:val="none"/>
+        </w:rPr>
+        <w:t xml:space="preserve"> o resumo das medições realizadas na obra, dessa maneira é </w:t>
+      </w:r>
+      <w:r>
+        <w:rPr>
+          <w:rFonts w:ascii="Times New Roman" w:hAnsi="Times New Roman" w:eastAsia="Times New Roman" w:cs="Times New Roman"/>
+          <w:i w:val="0"/>
+          <w:iCs w:val="0"/>
+          <w:u w:val="none"/>
+        </w:rPr>
+        <w:t>possvel</w:t>
+      </w:r>
+      <w:r>
+        <w:rPr>
+          <w:rFonts w:ascii="Times New Roman" w:hAnsi="Times New Roman" w:eastAsia="Times New Roman" w:cs="Times New Roman"/>
+          <w:i w:val="0"/>
+          <w:iCs w:val="0"/>
+          <w:u w:val="none"/>
+        </w:rPr>
+        <w:t xml:space="preserve"> analisar e identificar se a construtora está cumprin</w:t>
+      </w:r>
+      <w:r>
+        <w:rPr>
+          <w:rFonts w:ascii="Times New Roman" w:hAnsi="Times New Roman" w:eastAsia="Times New Roman" w:cs="Times New Roman"/>
+          <w:i w:val="0"/>
+          <w:iCs w:val="0"/>
+          <w:u w:val="none"/>
+        </w:rPr>
+        <w:t xml:space="preserve">do os valores pré-estabelecidos para cada medição em conformidade com o cronograma físico-financeiro, além de verificar os desvios monetários e percentuais em cada </w:t>
+      </w:r>
+      <w:r>
+        <w:rPr>
+          <w:rFonts w:ascii="Times New Roman" w:hAnsi="Times New Roman" w:eastAsia="Times New Roman" w:cs="Times New Roman"/>
+          <w:i w:val="0"/>
+          <w:iCs w:val="0"/>
+          <w:u w:val="none"/>
+        </w:rPr>
+        <w:t>medição e</w:t>
+      </w:r>
+      <w:r>
+        <w:rPr>
+          <w:rFonts w:ascii="Times New Roman" w:hAnsi="Times New Roman" w:eastAsia="Times New Roman" w:cs="Times New Roman"/>
+          <w:i w:val="0"/>
+          <w:iCs w:val="0"/>
+          <w:u w:val="none"/>
+        </w:rPr>
+        <w:t xml:space="preserve"> no acumulado.</w:t>
+      </w:r>
+    </w:p>
+    <w:p>
+      <w:pPr>
+        <w:spacing w:after="0" w:line="240" w:lineRule="auto"/>
+        <w:jc w:val="both"/>
+        <w:rPr>
+          <w:rFonts w:ascii="Times New Roman" w:hAnsi="Times New Roman" w:eastAsia="Times New Roman" w:cs="Times New Roman"/>
+          <w:i w:val="0"/>
+          <w:iCs w:val="0"/>
+          <w:u w:val="none"/>
+        </w:rPr>
+      </w:pPr>
+      <w:r>
+        <w:rPr>
+          <w:rFonts w:ascii="Times New Roman" w:hAnsi="Times New Roman" w:eastAsia="Times New Roman" w:cs="Times New Roman"/>
+          <w:i w:val="0"/>
+          <w:iCs w:val="0"/>
+          <w:u w:val="none"/>
+        </w:rPr>
+        <w:t>{{table_3}}</w:t>
+      </w:r>
+    </w:p>
+    <w:p>
+      <w:pPr>
+        <w:spacing w:after="0" w:line="240" w:lineRule="auto"/>
+        <w:jc w:val="both"/>
+        <w:rPr>
+          <w:rFonts w:ascii="Times New Roman" w:hAnsi="Times New Roman" w:eastAsia="Times New Roman" w:cs="Times New Roman"/>
+          <w:i w:val="0"/>
+          <w:iCs w:val="0"/>
+          <w:u w:val="none"/>
+        </w:rPr>
+      </w:pPr>
+    </w:p>
+    <w:p>
+      <w:pPr>
+        <w:spacing w:after="0" w:line="240" w:lineRule="auto"/>
+        <w:jc w:val="both"/>
+        <w:rPr>
+          <w:rFonts w:ascii="Times New Roman" w:hAnsi="Times New Roman" w:eastAsia="Times New Roman" w:cs="Times New Roman"/>
+          <w:i w:val="0"/>
+          <w:iCs w:val="0"/>
+          <w:u w:val="none"/>
+        </w:rPr>
+      </w:pPr>
+      <w:r>
+        <w:rPr>
+          <w:rFonts w:ascii="Times New Roman" w:hAnsi="Times New Roman" w:eastAsia="Times New Roman" w:cs="Times New Roman"/>
+          <w:i w:val="0"/>
+          <w:iCs w:val="0"/>
+          <w:u w:val="none"/>
+        </w:rPr>
+        <w:t>4.4.2.</w:t>
+      </w:r>
+      <w:r>
+        <w:tab/>
+      </w:r>
+      <w:r>
+        <w:rPr>
+          <w:rFonts w:ascii="Times New Roman" w:hAnsi="Times New Roman" w:eastAsia="Times New Roman" w:cs="Times New Roman"/>
+          <w:i w:val="0"/>
+          <w:iCs w:val="0"/>
+          <w:u w:val="none"/>
+        </w:rPr>
+        <w:t>Conforme notado na tabela 3, {{}}.</w:t>
+      </w:r>
+    </w:p>
+    <w:p>
+      <w:pPr>
+        <w:spacing w:after="0" w:line="240" w:lineRule="auto"/>
+        <w:jc w:val="both"/>
+        <w:rPr>
+          <w:rFonts w:ascii="Times New Roman" w:hAnsi="Times New Roman" w:eastAsia="Times New Roman" w:cs="Times New Roman"/>
+          <w:i w:val="0"/>
+          <w:iCs w:val="0"/>
+          <w:u w:val="none"/>
+        </w:rPr>
+      </w:pPr>
+    </w:p>
+    <w:p>
+      <w:pPr>
+        <w:spacing w:after="0" w:line="240" w:lineRule="auto"/>
+        <w:jc w:val="both"/>
+        <w:rPr>
+          <w:rFonts w:ascii="Times New Roman" w:hAnsi="Times New Roman" w:eastAsia="Times New Roman" w:cs="Times New Roman"/>
+          <w:i w:val="0"/>
+          <w:iCs w:val="0"/>
+          <w:u w:val="none"/>
+        </w:rPr>
+      </w:pPr>
+      <w:r>
+        <w:rPr>
+          <w:rFonts w:ascii="Times New Roman" w:hAnsi="Times New Roman" w:eastAsia="Times New Roman" w:cs="Times New Roman"/>
+          <w:i w:val="0"/>
+          <w:iCs w:val="0"/>
+          <w:u w:val="none"/>
+        </w:rPr>
+        <w:t>4.5.</w:t>
+      </w:r>
+      <w:r>
+        <w:tab/>
+      </w:r>
+      <w:r>
+        <w:rPr>
+          <w:rFonts w:ascii="Times New Roman" w:hAnsi="Times New Roman" w:eastAsia="Times New Roman" w:cs="Times New Roman"/>
+          <w:i w:val="0"/>
+          <w:iCs w:val="0"/>
+          <w:u w:val="single"/>
+        </w:rPr>
+        <w:t>RESUMO CONTRATUAL</w:t>
+      </w:r>
+    </w:p>
+    <w:p>
+      <w:pPr>
+        <w:spacing w:after="0" w:line="240" w:lineRule="auto"/>
+        <w:jc w:val="left"/>
+        <w:rPr>
+          <w:rFonts w:ascii="Times New Roman" w:hAnsi="Times New Roman" w:eastAsia="Times New Roman" w:cs="Times New Roman"/>
+          <w:i w:val="0"/>
+          <w:iCs w:val="0"/>
+          <w:u w:val="single"/>
+        </w:rPr>
+      </w:pPr>
+    </w:p>
+    <w:p>
+      <w:pPr>
+        <w:spacing w:after="0" w:line="240" w:lineRule="auto"/>
+        <w:jc w:val="left"/>
+        <w:rPr>
+          <w:rFonts w:ascii="Times New Roman" w:hAnsi="Times New Roman" w:eastAsia="Times New Roman" w:cs="Times New Roman"/>
+          <w:i w:val="0"/>
+          <w:iCs w:val="0"/>
+          <w:u w:val="none"/>
+        </w:rPr>
+      </w:pPr>
+      <w:r>
+        <w:rPr>
+          <w:rFonts w:ascii="Times New Roman" w:hAnsi="Times New Roman" w:eastAsia="Times New Roman" w:cs="Times New Roman"/>
+          <w:i w:val="0"/>
+          <w:iCs w:val="0"/>
+          <w:u w:val="none"/>
+        </w:rPr>
+        <w:t>4.5.1.</w:t>
+      </w:r>
+      <w:r>
+        <w:tab/>
+      </w:r>
+      <w:r>
+        <w:rPr>
+          <w:rFonts w:ascii="Times New Roman" w:hAnsi="Times New Roman" w:eastAsia="Times New Roman" w:cs="Times New Roman"/>
+          <w:i w:val="0"/>
+          <w:iCs w:val="0"/>
+          <w:u w:val="none"/>
+        </w:rPr>
+        <w:t>A tabela 4 apresenta o resumo cont</w:t>
+      </w:r>
+      <w:r>
+        <w:rPr>
+          <w:rFonts w:ascii="Times New Roman" w:hAnsi="Times New Roman" w:eastAsia="Times New Roman" w:cs="Times New Roman"/>
+          <w:i w:val="0"/>
+          <w:iCs w:val="0"/>
+          <w:u w:val="none"/>
+        </w:rPr>
+        <w:t>r</w:t>
+      </w:r>
+      <w:r>
+        <w:rPr>
+          <w:rFonts w:ascii="Times New Roman" w:hAnsi="Times New Roman" w:eastAsia="Times New Roman" w:cs="Times New Roman"/>
+          <w:i w:val="0"/>
+          <w:iCs w:val="0"/>
+          <w:u w:val="none"/>
+        </w:rPr>
+        <w:t>atual dos valores financeiros do empreendimento, dessa maneira é possível analisar os valores realizados, o saldo contratual do empreendiment</w:t>
+      </w:r>
+      <w:r>
+        <w:rPr>
+          <w:rFonts w:ascii="Times New Roman" w:hAnsi="Times New Roman" w:eastAsia="Times New Roman" w:cs="Times New Roman"/>
+          <w:i w:val="0"/>
+          <w:iCs w:val="0"/>
+          <w:u w:val="none"/>
+        </w:rPr>
+        <w:t>o</w:t>
+      </w:r>
+      <w:r>
+        <w:rPr>
+          <w:rFonts w:ascii="Times New Roman" w:hAnsi="Times New Roman" w:eastAsia="Times New Roman" w:cs="Times New Roman"/>
+          <w:i w:val="0"/>
+          <w:iCs w:val="0"/>
+          <w:u w:val="none"/>
+        </w:rPr>
+        <w:t xml:space="preserve"> e de cada macro </w:t>
+      </w:r>
+      <w:r>
+        <w:rPr>
+          <w:rFonts w:ascii="Times New Roman" w:hAnsi="Times New Roman" w:eastAsia="Times New Roman" w:cs="Times New Roman"/>
+          <w:i w:val="0"/>
+          <w:iCs w:val="0"/>
+          <w:u w:val="none"/>
+        </w:rPr>
+        <w:t xml:space="preserve">etapa, possibilitando uma visão geral e crítica do desempenho financeiro </w:t>
+      </w:r>
+      <w:r>
+        <w:rPr>
+          <w:rFonts w:ascii="Times New Roman" w:hAnsi="Times New Roman" w:eastAsia="Times New Roman" w:cs="Times New Roman"/>
+          <w:i w:val="0"/>
+          <w:iCs w:val="0"/>
+          <w:u w:val="none"/>
+        </w:rPr>
+        <w:t>contratual até o momento.</w:t>
+      </w:r>
+    </w:p>
+    <w:p>
+      <w:pPr>
+        <w:spacing w:after="0" w:line="240" w:lineRule="auto"/>
+        <w:jc w:val="left"/>
+        <w:rPr>
+          <w:rFonts w:ascii="Times New Roman" w:hAnsi="Times New Roman" w:eastAsia="Times New Roman" w:cs="Times New Roman"/>
+          <w:i w:val="0"/>
+          <w:iCs w:val="0"/>
+          <w:u w:val="none"/>
+        </w:rPr>
+      </w:pPr>
+      <w:r>
+        <w:rPr>
+          <w:rFonts w:ascii="Times New Roman" w:hAnsi="Times New Roman" w:eastAsia="Times New Roman" w:cs="Times New Roman"/>
+          <w:i w:val="0"/>
+          <w:iCs w:val="0"/>
+          <w:u w:val="none"/>
+        </w:rPr>
+        <w:t>{{table_4}}</w:t>
+      </w:r>
+    </w:p>
+    <w:p>
+      <w:pPr>
+        <w:spacing w:after="0" w:line="240" w:lineRule="auto"/>
+        <w:jc w:val="left"/>
+        <w:rPr>
+          <w:rFonts w:ascii="Times New Roman" w:hAnsi="Times New Roman" w:eastAsia="Times New Roman" w:cs="Times New Roman"/>
+          <w:i w:val="0"/>
+          <w:iCs w:val="0"/>
+          <w:u w:val="none"/>
+        </w:rPr>
+      </w:pPr>
+    </w:p>
+    <w:p>
+      <w:pPr>
+        <w:spacing w:after="0" w:line="240" w:lineRule="auto"/>
+        <w:jc w:val="left"/>
+        <w:rPr>
+          <w:rFonts w:ascii="Times New Roman" w:hAnsi="Times New Roman" w:eastAsia="Times New Roman" w:cs="Times New Roman"/>
+          <w:i w:val="0"/>
+          <w:iCs w:val="0"/>
+          <w:u w:val="none"/>
+        </w:rPr>
+      </w:pPr>
+      <w:r>
+        <w:rPr>
+          <w:rFonts w:ascii="Times New Roman" w:hAnsi="Times New Roman" w:eastAsia="Times New Roman" w:cs="Times New Roman"/>
+          <w:i w:val="0"/>
+          <w:iCs w:val="0"/>
+          <w:u w:val="none"/>
+        </w:rPr>
+        <w:t>4.6.</w:t>
+      </w:r>
+      <w:r>
+        <w:tab/>
+      </w:r>
+      <w:r>
+        <w:rPr>
+          <w:rFonts w:ascii="Times New Roman" w:hAnsi="Times New Roman" w:eastAsia="Times New Roman" w:cs="Times New Roman"/>
+          <w:i w:val="0"/>
+          <w:iCs w:val="0"/>
+          <w:u w:val="single"/>
+        </w:rPr>
+        <w:t>PREVISTO X REALIZADO CONTRATUAL</w:t>
+      </w:r>
+    </w:p>
+    <w:p>
+      <w:pPr>
+        <w:spacing w:after="0" w:line="240" w:lineRule="auto"/>
+        <w:jc w:val="left"/>
+        <w:rPr>
+          <w:rFonts w:ascii="Times New Roman" w:hAnsi="Times New Roman" w:eastAsia="Times New Roman" w:cs="Times New Roman"/>
+          <w:i w:val="0"/>
+          <w:iCs w:val="0"/>
+          <w:u w:val="single"/>
+        </w:rPr>
+      </w:pPr>
+    </w:p>
+    <w:p>
+      <w:pPr>
+        <w:spacing w:after="0" w:line="240" w:lineRule="auto"/>
+        <w:jc w:val="left"/>
+        <w:rPr>
+          <w:rFonts w:ascii="Times New Roman" w:hAnsi="Times New Roman" w:eastAsia="Times New Roman" w:cs="Times New Roman"/>
+          <w:i w:val="0"/>
+          <w:iCs w:val="0"/>
+          <w:u w:val="none"/>
+        </w:rPr>
+      </w:pPr>
+      <w:r>
+        <w:rPr>
+          <w:rFonts w:ascii="Times New Roman" w:hAnsi="Times New Roman" w:eastAsia="Times New Roman" w:cs="Times New Roman"/>
+          <w:i w:val="0"/>
+          <w:iCs w:val="0"/>
+          <w:u w:val="none"/>
+        </w:rPr>
+        <w:t>4.6.1.</w:t>
+      </w:r>
+      <w:r>
+        <w:tab/>
+      </w:r>
+      <w:r>
+        <w:rPr>
+          <w:rFonts w:ascii="Times New Roman" w:hAnsi="Times New Roman" w:eastAsia="Times New Roman" w:cs="Times New Roman"/>
+          <w:i w:val="0"/>
+          <w:iCs w:val="0"/>
+          <w:u w:val="none"/>
+        </w:rPr>
+        <w:t>A Tabela 5 apresenta os valores previstos e realizados da obra de cada macro etapa, dessa maneira é possível realizar uma análise crítica dos</w:t>
+      </w:r>
+      <w:r>
+        <w:rPr>
+          <w:rFonts w:ascii="Times New Roman" w:hAnsi="Times New Roman" w:eastAsia="Times New Roman" w:cs="Times New Roman"/>
+          <w:i w:val="0"/>
+          <w:iCs w:val="0"/>
+          <w:u w:val="none"/>
+        </w:rPr>
+        <w:t xml:space="preserve"> desvios de cada etapa de empreendimento assim como os pontos críticos.</w:t>
+      </w:r>
+    </w:p>
+    <w:p>
+      <w:pPr>
+        <w:spacing w:after="0" w:line="240" w:lineRule="auto"/>
+        <w:jc w:val="left"/>
+        <w:rPr>
+          <w:rFonts w:ascii="Times New Roman" w:hAnsi="Times New Roman" w:eastAsia="Times New Roman" w:cs="Times New Roman"/>
+          <w:i w:val="0"/>
+          <w:iCs w:val="0"/>
+          <w:u w:val="none"/>
+        </w:rPr>
+      </w:pPr>
+      <w:r>
+        <w:rPr>
+          <w:rFonts w:ascii="Times New Roman" w:hAnsi="Times New Roman" w:eastAsia="Times New Roman" w:cs="Times New Roman"/>
+          <w:i w:val="0"/>
+          <w:iCs w:val="0"/>
+          <w:u w:val="none"/>
+        </w:rPr>
+        <w:t>{{table_5}}</w:t>
+      </w:r>
+      <w:r>
+        <w:rPr>
+          <w:rFonts w:ascii="Times New Roman" w:hAnsi="Times New Roman" w:eastAsia="Times New Roman" w:cs="Times New Roman"/>
+          <w:i w:val="0"/>
+          <w:iCs w:val="0"/>
+          <w:u w:val="none"/>
+        </w:rPr>
+        <w:t xml:space="preserve"> </w:t>
+      </w:r>
+    </w:p>
+    <w:p>
+      <w:pPr>
+        <w:spacing w:after="0" w:line="240" w:lineRule="auto"/>
+        <w:jc w:val="both"/>
+        <w:rPr>
+          <w:rFonts w:ascii="Times New Roman" w:hAnsi="Times New Roman" w:eastAsia="Times New Roman" w:cs="Times New Roman"/>
+          <w:i w:val="0"/>
+          <w:iCs w:val="0"/>
+          <w:u w:val="none"/>
+        </w:rPr>
+      </w:pPr>
+    </w:p>
+    <w:p>
+      <w:pPr>
+        <w:spacing w:after="0" w:line="240" w:lineRule="auto"/>
+        <w:jc w:val="both"/>
+        <w:rPr>
+          <w:rFonts w:ascii="Times New Roman" w:hAnsi="Times New Roman" w:eastAsia="Times New Roman" w:cs="Times New Roman"/>
+          <w:i w:val="0"/>
+          <w:iCs w:val="0"/>
+          <w:u w:val="none"/>
+        </w:rPr>
+      </w:pPr>
+      <w:r>
+        <w:rPr>
+          <w:rFonts w:ascii="Times New Roman" w:hAnsi="Times New Roman" w:eastAsia="Times New Roman" w:cs="Times New Roman"/>
+          <w:i w:val="0"/>
+          <w:iCs w:val="0"/>
+          <w:u w:val="none"/>
+        </w:rPr>
+        <w:t>4.7.</w:t>
+      </w:r>
+      <w:r>
+        <w:tab/>
+      </w:r>
+      <w:r>
+        <w:rPr>
+          <w:rFonts w:ascii="Times New Roman" w:hAnsi="Times New Roman" w:eastAsia="Times New Roman" w:cs="Times New Roman"/>
+          <w:i w:val="0"/>
+          <w:iCs w:val="0"/>
+          <w:u w:val="single"/>
+        </w:rPr>
+        <w:t>ADERÊNCIA AS ETAPAS DO PROJETO BÁSICO</w:t>
+      </w:r>
+    </w:p>
+    <w:p>
+      <w:pPr>
+        <w:spacing w:after="0" w:line="240" w:lineRule="auto"/>
+        <w:jc w:val="both"/>
+        <w:rPr>
+          <w:rFonts w:ascii="Times New Roman" w:hAnsi="Times New Roman" w:eastAsia="Times New Roman" w:cs="Times New Roman"/>
+          <w:i w:val="0"/>
+          <w:iCs w:val="0"/>
+          <w:u w:val="single"/>
+        </w:rPr>
+      </w:pPr>
+    </w:p>
+    <w:p>
+      <w:pPr>
+        <w:spacing w:after="0" w:line="240" w:lineRule="auto"/>
+        <w:jc w:val="both"/>
+        <w:rPr>
+          <w:rFonts w:ascii="Times New Roman" w:hAnsi="Times New Roman" w:eastAsia="Times New Roman" w:cs="Times New Roman"/>
+          <w:i w:val="0"/>
+          <w:iCs w:val="0"/>
+          <w:u w:val="none"/>
+        </w:rPr>
+      </w:pPr>
+      <w:r>
+        <w:rPr>
+          <w:rFonts w:ascii="Times New Roman" w:hAnsi="Times New Roman" w:eastAsia="Times New Roman" w:cs="Times New Roman"/>
+          <w:i w:val="0"/>
+          <w:iCs w:val="0"/>
+          <w:u w:val="none"/>
+        </w:rPr>
+        <w:t>4.7.1.</w:t>
+      </w:r>
+      <w:r>
+        <w:tab/>
+      </w:r>
+      <w:r>
+        <w:rPr>
+          <w:rFonts w:ascii="Times New Roman" w:hAnsi="Times New Roman" w:eastAsia="Times New Roman" w:cs="Times New Roman"/>
+          <w:i w:val="0"/>
+          <w:iCs w:val="0"/>
+          <w:u w:val="none"/>
+        </w:rPr>
+        <w:t xml:space="preserve">Nos gráficos abaixo é possível observar o nível de aderência da </w:t>
+      </w:r>
+      <w:r>
+        <w:rPr>
+          <w:rFonts w:ascii="Times New Roman" w:hAnsi="Times New Roman" w:eastAsia="Times New Roman" w:cs="Times New Roman"/>
+          <w:i w:val="0"/>
+          <w:iCs w:val="0"/>
+          <w:u w:val="none"/>
+        </w:rPr>
+        <w:t>construto</w:t>
+      </w:r>
+      <w:r>
+        <w:rPr>
+          <w:rFonts w:ascii="Times New Roman" w:hAnsi="Times New Roman" w:eastAsia="Times New Roman" w:cs="Times New Roman"/>
+          <w:i w:val="0"/>
+          <w:iCs w:val="0"/>
+          <w:u w:val="none"/>
+        </w:rPr>
+        <w:t>r</w:t>
+      </w:r>
+      <w:r>
+        <w:rPr>
+          <w:rFonts w:ascii="Times New Roman" w:hAnsi="Times New Roman" w:eastAsia="Times New Roman" w:cs="Times New Roman"/>
+          <w:i w:val="0"/>
+          <w:iCs w:val="0"/>
+          <w:u w:val="none"/>
+        </w:rPr>
+        <w:t>a</w:t>
+      </w:r>
+      <w:r>
+        <w:rPr>
+          <w:rFonts w:ascii="Times New Roman" w:hAnsi="Times New Roman" w:eastAsia="Times New Roman" w:cs="Times New Roman"/>
+          <w:i w:val="0"/>
+          <w:iCs w:val="0"/>
+          <w:u w:val="none"/>
+        </w:rPr>
+        <w:t xml:space="preserve"> em relação ao andamento da obra, definidos no cronograma</w:t>
+      </w:r>
+      <w:r>
+        <w:rPr>
+          <w:rFonts w:ascii="Times New Roman" w:hAnsi="Times New Roman" w:eastAsia="Times New Roman" w:cs="Times New Roman"/>
+          <w:i w:val="0"/>
+          <w:iCs w:val="0"/>
+          <w:u w:val="none"/>
+        </w:rPr>
+        <w:t xml:space="preserve"> físico financeiro entregue pela Contratada</w:t>
+      </w:r>
+    </w:p>
+    <w:p>
+      <w:pPr>
+        <w:spacing w:after="0" w:line="240" w:lineRule="auto"/>
+        <w:jc w:val="both"/>
+        <w:rPr>
+          <w:rFonts w:ascii="Times New Roman" w:hAnsi="Times New Roman" w:eastAsia="Times New Roman" w:cs="Times New Roman"/>
+          <w:b w:val="0"/>
+          <w:bCs w:val="0"/>
+        </w:rPr>
+      </w:pPr>
+      <w:r>
+        <w:rPr>
+          <w:rFonts w:ascii="Times New Roman" w:hAnsi="Times New Roman" w:eastAsia="Times New Roman" w:cs="Times New Roman"/>
+          <w:b w:val="0"/>
+          <w:bCs w:val="0"/>
+        </w:rPr>
+        <w:t>{{grafico_1}}</w:t>
+      </w:r>
+    </w:p>
+    <w:p>
+      <w:pPr>
+        <w:pStyle w:val="Normal"/>
+        <w:spacing w:after="0" w:line="240" w:lineRule="auto"/>
+        <w:jc w:val="both"/>
+        <w:rPr>
+          <w:rFonts w:ascii="Times New Roman" w:hAnsi="Times New Roman" w:eastAsia="Times New Roman" w:cs="Times New Roman"/>
+          <w:b w:val="0"/>
+          <w:bCs w:val="0"/>
+        </w:rPr>
+      </w:pPr>
+      <w:r>
+        <w:rPr>
+          <w:rFonts w:ascii="Times New Roman" w:hAnsi="Times New Roman" w:eastAsia="Times New Roman" w:cs="Times New Roman"/>
+          <w:b w:val="0"/>
+          <w:bCs w:val="0"/>
+        </w:rPr>
+        <w:t>{{grafico_2}}</w:t>
+      </w:r>
+    </w:p>
+    <w:p>
+      <w:pPr>
+        <w:pStyle w:val="Normal"/>
+        <w:spacing w:after="0" w:line="240" w:lineRule="auto"/>
+        <w:jc w:val="both"/>
+        <w:rPr>
+          <w:rFonts w:ascii="Times New Roman" w:hAnsi="Times New Roman" w:eastAsia="Times New Roman" w:cs="Times New Roman"/>
+          <w:b w:val="0"/>
+          <w:bCs w:val="0"/>
+        </w:rPr>
+      </w:pPr>
+    </w:p>
+    <w:p>
+      <w:pPr>
+        <w:pStyle w:val="Normal"/>
+        <w:spacing w:after="0" w:line="240" w:lineRule="auto"/>
+        <w:jc w:val="both"/>
+        <w:rPr>
+          <w:rFonts w:ascii="Times New Roman" w:hAnsi="Times New Roman" w:eastAsia="Times New Roman" w:cs="Times New Roman"/>
+          <w:b w:val="0"/>
+          <w:bCs w:val="0"/>
+          <w:u w:val="none"/>
+        </w:rPr>
+      </w:pPr>
+      <w:r>
+        <w:rPr>
+          <w:rFonts w:ascii="Times New Roman" w:hAnsi="Times New Roman" w:eastAsia="Times New Roman" w:cs="Times New Roman"/>
+          <w:b w:val="0"/>
+          <w:bCs w:val="0"/>
+        </w:rPr>
+        <w:t>4.8.</w:t>
+      </w:r>
+      <w:r>
+        <w:tab/>
+      </w:r>
+      <w:r>
+        <w:rPr>
+          <w:rFonts w:ascii="Times New Roman" w:hAnsi="Times New Roman" w:eastAsia="Times New Roman" w:cs="Times New Roman"/>
+          <w:b w:val="0"/>
+          <w:bCs w:val="0"/>
+          <w:u w:val="single"/>
+        </w:rPr>
+        <w:t>DESEMPENHO GLOBAL DO CONTRATO</w:t>
+      </w:r>
+    </w:p>
+    <w:p>
+      <w:pPr>
+        <w:pStyle w:val="Normal"/>
+        <w:spacing w:after="0" w:line="240" w:lineRule="auto"/>
+        <w:jc w:val="both"/>
+        <w:rPr>
+          <w:rFonts w:ascii="Times New Roman" w:hAnsi="Times New Roman" w:eastAsia="Times New Roman" w:cs="Times New Roman"/>
+          <w:b w:val="0"/>
+          <w:bCs w:val="0"/>
+          <w:u w:val="single"/>
+        </w:rPr>
+      </w:pPr>
+    </w:p>
+    <w:p>
+      <w:pPr>
+        <w:pStyle w:val="Normal"/>
+        <w:spacing w:after="0" w:line="240" w:lineRule="auto"/>
+        <w:jc w:val="both"/>
+        <w:rPr>
+          <w:rFonts w:ascii="Times New Roman" w:hAnsi="Times New Roman" w:eastAsia="Times New Roman" w:cs="Times New Roman"/>
+          <w:b w:val="0"/>
+          <w:bCs w:val="0"/>
+          <w:u w:val="none"/>
+        </w:rPr>
+      </w:pPr>
+      <w:r>
+        <w:rPr>
+          <w:rFonts w:ascii="Times New Roman" w:hAnsi="Times New Roman" w:eastAsia="Times New Roman" w:cs="Times New Roman"/>
+          <w:b w:val="0"/>
+          <w:bCs w:val="0"/>
+          <w:u w:val="none"/>
+        </w:rPr>
+        <w:t>4.8.1</w:t>
+      </w:r>
+      <w:r>
+        <w:tab/>
+      </w:r>
+      <w:r>
+        <w:rPr>
+          <w:rFonts w:ascii="Times New Roman" w:hAnsi="Times New Roman" w:eastAsia="Times New Roman" w:cs="Times New Roman"/>
+          <w:b w:val="0"/>
+          <w:bCs w:val="0"/>
+          <w:u w:val="none"/>
+        </w:rPr>
+        <w:t xml:space="preserve">Para determinação dos </w:t>
+      </w:r>
+      <w:r>
+        <w:rPr>
+          <w:rFonts w:ascii="Times New Roman" w:hAnsi="Times New Roman" w:eastAsia="Times New Roman" w:cs="Times New Roman"/>
+          <w:b w:val="0"/>
+          <w:bCs w:val="0"/>
+          <w:u w:val="none"/>
+        </w:rPr>
+        <w:t>avanços</w:t>
+      </w:r>
+      <w:r>
+        <w:rPr>
+          <w:rFonts w:ascii="Times New Roman" w:hAnsi="Times New Roman" w:eastAsia="Times New Roman" w:cs="Times New Roman"/>
+          <w:b w:val="0"/>
+          <w:bCs w:val="0"/>
+          <w:u w:val="none"/>
+        </w:rPr>
+        <w:t xml:space="preserve"> no contrato, foram elaboradas as curvas “S” que se seguem. </w:t>
+      </w:r>
+    </w:p>
+    <w:p>
+      <w:pPr>
+        <w:pStyle w:val="Normal"/>
+        <w:spacing w:after="0" w:line="240" w:lineRule="auto"/>
+        <w:jc w:val="both"/>
+        <w:rPr>
+          <w:rFonts w:ascii="Times New Roman" w:hAnsi="Times New Roman" w:eastAsia="Times New Roman" w:cs="Times New Roman"/>
+          <w:b w:val="0"/>
+          <w:bCs w:val="0"/>
+          <w:u w:val="none"/>
+        </w:rPr>
+      </w:pPr>
+    </w:p>
+    <w:p>
+      <w:pPr>
+        <w:pStyle w:val="Normal"/>
+        <w:spacing w:after="0" w:line="240" w:lineRule="auto"/>
+        <w:jc w:val="both"/>
+        <w:rPr>
+          <w:rFonts w:ascii="Times New Roman" w:hAnsi="Times New Roman" w:eastAsia="Times New Roman" w:cs="Times New Roman"/>
+          <w:b w:val="0"/>
+          <w:bCs w:val="0"/>
+          <w:u w:val="single"/>
+        </w:rPr>
+      </w:pPr>
+      <w:r>
+        <w:rPr>
+          <w:rFonts w:ascii="Times New Roman" w:hAnsi="Times New Roman" w:eastAsia="Times New Roman" w:cs="Times New Roman"/>
+          <w:b w:val="0"/>
+          <w:bCs w:val="0"/>
+          <w:u w:val="none"/>
+        </w:rPr>
+        <w:t>4.9.</w:t>
+      </w:r>
+      <w:r>
+        <w:tab/>
+      </w:r>
+      <w:r>
+        <w:rPr>
+          <w:rFonts w:ascii="Times New Roman" w:hAnsi="Times New Roman" w:eastAsia="Times New Roman" w:cs="Times New Roman"/>
+          <w:b w:val="0"/>
+          <w:bCs w:val="0"/>
+          <w:u w:val="single"/>
+        </w:rPr>
+        <w:t>DESEMPENHO FINANCEIRO DO CONTRATO</w:t>
+      </w:r>
+    </w:p>
+    <w:p>
+      <w:pPr>
+        <w:pStyle w:val="Normal"/>
+        <w:spacing w:after="0" w:line="240" w:lineRule="auto"/>
+        <w:jc w:val="both"/>
+        <w:rPr>
+          <w:rFonts w:ascii="Times New Roman" w:hAnsi="Times New Roman" w:eastAsia="Times New Roman" w:cs="Times New Roman"/>
+          <w:b w:val="0"/>
+          <w:bCs w:val="0"/>
+          <w:u w:val="single"/>
+        </w:rPr>
+      </w:pPr>
+    </w:p>
+    <w:p>
+      <w:pPr>
+        <w:pStyle w:val="Normal"/>
+        <w:spacing w:after="0" w:line="240" w:lineRule="auto"/>
+        <w:jc w:val="both"/>
+        <w:rPr>
+          <w:rFonts w:ascii="Times New Roman" w:hAnsi="Times New Roman" w:eastAsia="Times New Roman" w:cs="Times New Roman"/>
+          <w:b w:val="0"/>
+          <w:bCs w:val="0"/>
+          <w:u w:val="none"/>
+        </w:rPr>
+      </w:pPr>
+      <w:r>
+        <w:rPr>
+          <w:rFonts w:ascii="Times New Roman" w:hAnsi="Times New Roman" w:eastAsia="Times New Roman" w:cs="Times New Roman"/>
+          <w:b w:val="0"/>
+          <w:bCs w:val="0"/>
+          <w:u w:val="none"/>
+        </w:rPr>
+        <w:t>4.9.1.</w:t>
+      </w:r>
+      <w:r>
+        <w:tab/>
+      </w:r>
+      <w:r>
+        <w:rPr>
+          <w:rFonts w:ascii="Times New Roman" w:hAnsi="Times New Roman" w:eastAsia="Times New Roman" w:cs="Times New Roman"/>
+          <w:b w:val="0"/>
+          <w:bCs w:val="0"/>
+          <w:u w:val="none"/>
+        </w:rPr>
+        <w:t>No gráfico 3 é possível observar o des</w:t>
+      </w:r>
+      <w:r>
+        <w:rPr>
+          <w:rFonts w:ascii="Times New Roman" w:hAnsi="Times New Roman" w:eastAsia="Times New Roman" w:cs="Times New Roman"/>
+          <w:b w:val="0"/>
+          <w:bCs w:val="0"/>
+          <w:u w:val="none"/>
+        </w:rPr>
+        <w:t>e</w:t>
+      </w:r>
+      <w:r>
+        <w:rPr>
+          <w:rFonts w:ascii="Times New Roman" w:hAnsi="Times New Roman" w:eastAsia="Times New Roman" w:cs="Times New Roman"/>
+          <w:b w:val="0"/>
+          <w:bCs w:val="0"/>
+          <w:u w:val="none"/>
+        </w:rPr>
+        <w:t>mpenho financeiro da obra de forma global, analisando os {{}} meses de cronograma previsto</w:t>
+      </w:r>
+      <w:r>
+        <w:rPr>
+          <w:rFonts w:ascii="Times New Roman" w:hAnsi="Times New Roman" w:eastAsia="Times New Roman" w:cs="Times New Roman"/>
+          <w:b w:val="0"/>
+          <w:bCs w:val="0"/>
+          <w:u w:val="none"/>
+        </w:rPr>
+        <w:t>.</w:t>
+      </w:r>
+    </w:p>
+    <w:p>
+      <w:pPr>
+        <w:pStyle w:val="Normal"/>
+        <w:spacing w:after="0" w:line="240" w:lineRule="auto"/>
+        <w:jc w:val="both"/>
+        <w:rPr>
+          <w:rFonts w:ascii="Times New Roman" w:hAnsi="Times New Roman" w:eastAsia="Times New Roman" w:cs="Times New Roman"/>
+          <w:b w:val="0"/>
+          <w:bCs w:val="0"/>
+          <w:u w:val="none"/>
+        </w:rPr>
+      </w:pPr>
+      <w:r>
+        <w:rPr>
+          <w:rFonts w:ascii="Times New Roman" w:hAnsi="Times New Roman" w:eastAsia="Times New Roman" w:cs="Times New Roman"/>
+          <w:b w:val="0"/>
+          <w:bCs w:val="0"/>
+          <w:u w:val="none"/>
+        </w:rPr>
+        <w:t>{{grafico_3}}</w:t>
+      </w:r>
+    </w:p>
+    <w:p>
+      <w:pPr>
+        <w:pStyle w:val="Normal"/>
+        <w:spacing w:after="0" w:line="240" w:lineRule="auto"/>
+        <w:jc w:val="both"/>
+        <w:rPr>
+          <w:rFonts w:ascii="Times New Roman" w:hAnsi="Times New Roman" w:eastAsia="Times New Roman" w:cs="Times New Roman"/>
+          <w:b w:val="0"/>
+          <w:bCs w:val="0"/>
+          <w:u w:val="none"/>
+        </w:rPr>
+      </w:pPr>
+    </w:p>
+    <w:p>
+      <w:pPr>
+        <w:pStyle w:val="Normal"/>
+        <w:spacing w:after="0" w:line="240" w:lineRule="auto"/>
+        <w:jc w:val="both"/>
+        <w:rPr>
+          <w:rFonts w:ascii="Times New Roman" w:hAnsi="Times New Roman" w:eastAsia="Times New Roman" w:cs="Times New Roman"/>
+          <w:b w:val="0"/>
+          <w:bCs w:val="0"/>
+          <w:u w:val="none"/>
+        </w:rPr>
+      </w:pPr>
+      <w:r>
+        <w:rPr>
+          <w:rFonts w:ascii="Times New Roman" w:hAnsi="Times New Roman" w:eastAsia="Times New Roman" w:cs="Times New Roman"/>
+          <w:b w:val="0"/>
+          <w:bCs w:val="0"/>
+          <w:u w:val="none"/>
+        </w:rPr>
+        <w:t>4.9.2.</w:t>
+      </w:r>
+      <w:r>
+        <w:tab/>
+      </w:r>
+      <w:r>
+        <w:rPr>
+          <w:rFonts w:ascii="Times New Roman" w:hAnsi="Times New Roman" w:eastAsia="Times New Roman" w:cs="Times New Roman"/>
+          <w:b w:val="0"/>
+          <w:bCs w:val="0"/>
+          <w:u w:val="none"/>
+        </w:rPr>
+        <w:t>Já no gráfico 4 é possível observar o desempenho financeiro da obra de forma ampliada até a {{</w:t>
+      </w:r>
+      <w:r>
+        <w:rPr>
+          <w:rFonts w:ascii="Times New Roman" w:hAnsi="Times New Roman" w:eastAsia="Times New Roman" w:cs="Times New Roman"/>
+          <w:b w:val="0"/>
+          <w:bCs w:val="0"/>
+          <w:u w:val="none"/>
+        </w:rPr>
+        <w:t>medicao_atual</w:t>
+      </w:r>
+      <w:r>
+        <w:rPr>
+          <w:rFonts w:ascii="Times New Roman" w:hAnsi="Times New Roman" w:eastAsia="Times New Roman" w:cs="Times New Roman"/>
+          <w:b w:val="0"/>
+          <w:bCs w:val="0"/>
+          <w:u w:val="none"/>
+        </w:rPr>
+        <w:t>}}</w:t>
+      </w:r>
+      <w:r>
+        <w:rPr>
+          <w:rFonts w:ascii="Times New Roman" w:hAnsi="Times New Roman" w:eastAsia="Times New Roman" w:cs="Times New Roman"/>
+          <w:b w:val="0"/>
+          <w:bCs w:val="0"/>
+          <w:u w:val="none"/>
+        </w:rPr>
+        <w:t>ª</w:t>
+      </w:r>
+      <w:r>
+        <w:rPr>
+          <w:rFonts w:ascii="Times New Roman" w:hAnsi="Times New Roman" w:eastAsia="Times New Roman" w:cs="Times New Roman"/>
+          <w:b w:val="0"/>
+          <w:bCs w:val="0"/>
+          <w:u w:val="none"/>
+        </w:rPr>
+        <w:t xml:space="preserve"> medição.</w:t>
+      </w:r>
+    </w:p>
+    <w:p>
+      <w:pPr>
+        <w:pStyle w:val="Normal"/>
+        <w:spacing w:after="0" w:line="240" w:lineRule="auto"/>
+        <w:jc w:val="both"/>
+        <w:rPr>
+          <w:rFonts w:ascii="Times New Roman" w:hAnsi="Times New Roman" w:eastAsia="Times New Roman" w:cs="Times New Roman"/>
+          <w:b w:val="0"/>
+          <w:bCs w:val="0"/>
+          <w:u w:val="none"/>
+        </w:rPr>
+      </w:pPr>
+      <w:r>
+        <w:rPr>
+          <w:rFonts w:ascii="Times New Roman" w:hAnsi="Times New Roman" w:eastAsia="Times New Roman" w:cs="Times New Roman"/>
+          <w:b w:val="0"/>
+          <w:bCs w:val="0"/>
+          <w:u w:val="none"/>
+        </w:rPr>
+        <w:t>{{grafico_4}}</w:t>
+      </w:r>
+    </w:p>
+    <w:p>
+      <w:pPr>
+        <w:pStyle w:val="Normal"/>
+        <w:spacing w:after="0" w:line="240" w:lineRule="auto"/>
+        <w:jc w:val="both"/>
+        <w:rPr>
+          <w:rFonts w:ascii="Times New Roman" w:hAnsi="Times New Roman" w:eastAsia="Times New Roman" w:cs="Times New Roman"/>
+          <w:b w:val="0"/>
+          <w:bCs w:val="0"/>
+          <w:u w:val="none"/>
+        </w:rPr>
+      </w:pPr>
+    </w:p>
+    <w:p>
+      <w:pPr>
+        <w:pStyle w:val="Normal"/>
+        <w:spacing w:after="0" w:line="240" w:lineRule="auto"/>
+        <w:jc w:val="both"/>
+        <w:rPr>
+          <w:rFonts w:ascii="Times New Roman" w:hAnsi="Times New Roman" w:eastAsia="Times New Roman" w:cs="Times New Roman"/>
+          <w:b w:val="0"/>
+          <w:bCs w:val="0"/>
+          <w:u w:val="none"/>
+        </w:rPr>
+      </w:pPr>
+      <w:r>
+        <w:rPr>
+          <w:rFonts w:ascii="Times New Roman" w:hAnsi="Times New Roman" w:eastAsia="Times New Roman" w:cs="Times New Roman"/>
+          <w:b w:val="0"/>
+          <w:bCs w:val="0"/>
+          <w:u w:val="none"/>
+        </w:rPr>
+        <w:t>4.10.</w:t>
+      </w:r>
+      <w:r>
+        <w:tab/>
+      </w:r>
+      <w:r>
+        <w:rPr>
+          <w:rFonts w:ascii="Times New Roman" w:hAnsi="Times New Roman" w:eastAsia="Times New Roman" w:cs="Times New Roman"/>
+          <w:b w:val="0"/>
+          <w:bCs w:val="0"/>
+          <w:u w:val="single"/>
+        </w:rPr>
+        <w:t>DESEMPENHO FÍSICO DA OBRA</w:t>
+      </w:r>
+    </w:p>
+    <w:p>
+      <w:pPr>
+        <w:pStyle w:val="Normal"/>
+        <w:spacing w:after="0" w:line="240" w:lineRule="auto"/>
+        <w:jc w:val="both"/>
+        <w:rPr>
+          <w:rFonts w:ascii="Times New Roman" w:hAnsi="Times New Roman" w:eastAsia="Times New Roman" w:cs="Times New Roman"/>
+          <w:b w:val="0"/>
+          <w:bCs w:val="0"/>
+          <w:u w:val="single"/>
+        </w:rPr>
+      </w:pPr>
+    </w:p>
+    <w:p>
+      <w:pPr>
+        <w:pStyle w:val="Normal"/>
+        <w:spacing w:after="0" w:line="240" w:lineRule="auto"/>
+        <w:jc w:val="both"/>
+        <w:rPr>
+          <w:rFonts w:ascii="Times New Roman" w:hAnsi="Times New Roman" w:eastAsia="Times New Roman" w:cs="Times New Roman"/>
+          <w:b w:val="0"/>
+          <w:bCs w:val="0"/>
+          <w:u w:val="none"/>
+        </w:rPr>
+      </w:pPr>
+      <w:r>
+        <w:rPr>
+          <w:rFonts w:ascii="Times New Roman" w:hAnsi="Times New Roman" w:eastAsia="Times New Roman" w:cs="Times New Roman"/>
+          <w:b w:val="0"/>
+          <w:bCs w:val="0"/>
+          <w:u w:val="none"/>
+        </w:rPr>
+        <w:t>4.10.1</w:t>
+      </w:r>
+      <w:r>
+        <w:tab/>
+      </w:r>
+      <w:r>
+        <w:rPr>
+          <w:rFonts w:ascii="Times New Roman" w:hAnsi="Times New Roman" w:eastAsia="Times New Roman" w:cs="Times New Roman"/>
+          <w:b w:val="0"/>
+          <w:bCs w:val="0"/>
+          <w:u w:val="none"/>
+        </w:rPr>
+        <w:t xml:space="preserve">Já no Gráfico </w:t>
+      </w:r>
+      <w:r>
+        <w:rPr>
+          <w:rFonts w:ascii="Times New Roman" w:hAnsi="Times New Roman" w:eastAsia="Times New Roman" w:cs="Times New Roman"/>
+          <w:b w:val="0"/>
+          <w:bCs w:val="0"/>
+          <w:u w:val="none"/>
+        </w:rPr>
+        <w:t>5</w:t>
+      </w:r>
+      <w:r>
+        <w:rPr>
+          <w:rFonts w:ascii="Times New Roman" w:hAnsi="Times New Roman" w:eastAsia="Times New Roman" w:cs="Times New Roman"/>
+          <w:b w:val="0"/>
+          <w:bCs w:val="0"/>
+          <w:u w:val="none"/>
+        </w:rPr>
+        <w:t xml:space="preserve"> é possível observar o desempenho físico da obra de forma </w:t>
+      </w:r>
+      <w:r>
+        <w:rPr>
+          <w:rFonts w:ascii="Times New Roman" w:hAnsi="Times New Roman" w:eastAsia="Times New Roman" w:cs="Times New Roman"/>
+          <w:b w:val="0"/>
+          <w:bCs w:val="0"/>
+          <w:u w:val="none"/>
+        </w:rPr>
+        <w:t>global</w:t>
+      </w:r>
+      <w:r>
+        <w:rPr>
+          <w:rFonts w:ascii="Times New Roman" w:hAnsi="Times New Roman" w:eastAsia="Times New Roman" w:cs="Times New Roman"/>
+          <w:b w:val="0"/>
+          <w:bCs w:val="0"/>
+          <w:u w:val="none"/>
+        </w:rPr>
+        <w:t xml:space="preserve"> </w:t>
+      </w:r>
+      <w:r>
+        <w:rPr>
+          <w:rFonts w:ascii="Times New Roman" w:hAnsi="Times New Roman" w:eastAsia="Times New Roman" w:cs="Times New Roman"/>
+          <w:b w:val="0"/>
+          <w:bCs w:val="0"/>
+          <w:u w:val="none"/>
+        </w:rPr>
+        <w:t>ao verificar os</w:t>
+      </w:r>
+      <w:r>
+        <w:rPr>
+          <w:rFonts w:ascii="Times New Roman" w:hAnsi="Times New Roman" w:eastAsia="Times New Roman" w:cs="Times New Roman"/>
+          <w:b w:val="0"/>
+          <w:bCs w:val="0"/>
+          <w:u w:val="none"/>
+        </w:rPr>
+        <w:t xml:space="preserve"> {{</w:t>
+      </w:r>
+      <w:r>
+        <w:rPr>
+          <w:rFonts w:ascii="Times New Roman" w:hAnsi="Times New Roman" w:eastAsia="Times New Roman" w:cs="Times New Roman"/>
+          <w:b w:val="0"/>
+          <w:bCs w:val="0"/>
+          <w:u w:val="none"/>
+        </w:rPr>
+        <w:t>}}</w:t>
+      </w:r>
+      <w:r>
+        <w:rPr>
+          <w:rFonts w:ascii="Times New Roman" w:hAnsi="Times New Roman" w:eastAsia="Times New Roman" w:cs="Times New Roman"/>
+          <w:b w:val="0"/>
+          <w:bCs w:val="0"/>
+          <w:u w:val="none"/>
+        </w:rPr>
+        <w:t xml:space="preserve"> </w:t>
+      </w:r>
+      <w:r>
+        <w:rPr>
+          <w:rFonts w:ascii="Times New Roman" w:hAnsi="Times New Roman" w:eastAsia="Times New Roman" w:cs="Times New Roman"/>
+          <w:b w:val="0"/>
+          <w:bCs w:val="0"/>
+          <w:u w:val="none"/>
+        </w:rPr>
+        <w:t>meses de cronograma previsto</w:t>
+      </w:r>
+      <w:r>
+        <w:rPr>
+          <w:rFonts w:ascii="Times New Roman" w:hAnsi="Times New Roman" w:eastAsia="Times New Roman" w:cs="Times New Roman"/>
+          <w:b w:val="0"/>
+          <w:bCs w:val="0"/>
+          <w:u w:val="none"/>
+        </w:rPr>
+        <w:t xml:space="preserve">, baseado nos </w:t>
+      </w:r>
+      <w:r>
+        <w:rPr>
+          <w:rFonts w:ascii="Times New Roman" w:hAnsi="Times New Roman" w:eastAsia="Times New Roman" w:cs="Times New Roman"/>
+          <w:b w:val="0"/>
+          <w:bCs w:val="0"/>
+          <w:u w:val="none"/>
+        </w:rPr>
+        <w:t>serviços</w:t>
+      </w:r>
+      <w:r>
+        <w:rPr>
+          <w:rFonts w:ascii="Times New Roman" w:hAnsi="Times New Roman" w:eastAsia="Times New Roman" w:cs="Times New Roman"/>
+          <w:b w:val="0"/>
+          <w:bCs w:val="0"/>
+          <w:u w:val="none"/>
+        </w:rPr>
+        <w:t xml:space="preserve"> diretos do cronograma físico-financeiro.</w:t>
+      </w:r>
+    </w:p>
+    <w:p>
+      <w:pPr>
+        <w:pStyle w:val="Normal"/>
+        <w:spacing w:after="0" w:line="240" w:lineRule="auto"/>
+        <w:jc w:val="both"/>
+        <w:rPr>
+          <w:rFonts w:ascii="Times New Roman" w:hAnsi="Times New Roman" w:eastAsia="Times New Roman" w:cs="Times New Roman"/>
+          <w:b w:val="0"/>
+          <w:bCs w:val="0"/>
+          <w:u w:val="none"/>
+        </w:rPr>
+      </w:pPr>
+      <w:r>
+        <w:rPr>
+          <w:rFonts w:ascii="Times New Roman" w:hAnsi="Times New Roman" w:eastAsia="Times New Roman" w:cs="Times New Roman"/>
+          <w:b w:val="0"/>
+          <w:bCs w:val="0"/>
+          <w:u w:val="none"/>
+        </w:rPr>
+        <w:t>{{grafico_5}}</w:t>
+      </w:r>
+    </w:p>
+    <w:p>
+      <w:pPr>
+        <w:pStyle w:val="Normal"/>
+        <w:spacing w:after="0" w:line="240" w:lineRule="auto"/>
+        <w:jc w:val="both"/>
+        <w:rPr>
+          <w:rFonts w:ascii="Times New Roman" w:hAnsi="Times New Roman" w:eastAsia="Times New Roman" w:cs="Times New Roman"/>
+          <w:b w:val="0"/>
+          <w:bCs w:val="0"/>
+          <w:u w:val="none"/>
+        </w:rPr>
+      </w:pPr>
+    </w:p>
+    <w:p>
+      <w:pPr>
+        <w:pStyle w:val="Normal"/>
+        <w:spacing w:after="0" w:line="240" w:lineRule="auto"/>
+        <w:jc w:val="both"/>
+        <w:rPr>
+          <w:rFonts w:ascii="Times New Roman" w:hAnsi="Times New Roman" w:eastAsia="Times New Roman" w:cs="Times New Roman"/>
+          <w:b w:val="0"/>
+          <w:bCs w:val="0"/>
+          <w:u w:val="none"/>
+        </w:rPr>
+      </w:pPr>
+      <w:r>
+        <w:rPr>
+          <w:rFonts w:ascii="Times New Roman" w:hAnsi="Times New Roman" w:eastAsia="Times New Roman" w:cs="Times New Roman"/>
+          <w:b w:val="0"/>
+          <w:bCs w:val="0"/>
+          <w:u w:val="none"/>
+        </w:rPr>
+        <w:t>4.10.2</w:t>
+      </w:r>
+      <w:r>
+        <w:tab/>
+      </w:r>
+      <w:r>
+        <w:rPr>
+          <w:rFonts w:ascii="Times New Roman" w:hAnsi="Times New Roman" w:eastAsia="Times New Roman" w:cs="Times New Roman"/>
+          <w:b w:val="0"/>
+          <w:bCs w:val="0"/>
+          <w:u w:val="none"/>
+        </w:rPr>
+        <w:t>Já no Gráfico 6 é possível observar o desempenho físico da obra de forma ampliada até a {{medicao_atual}} ª medição, baseado nos valores dos serviços diretos do cronograma físico-financeiro.</w:t>
+      </w:r>
+    </w:p>
+    <w:p>
+      <w:pPr>
+        <w:pStyle w:val="Normal"/>
+        <w:spacing w:after="0" w:line="240" w:lineRule="auto"/>
+        <w:jc w:val="both"/>
+        <w:rPr>
+          <w:rFonts w:ascii="Times New Roman" w:hAnsi="Times New Roman" w:eastAsia="Times New Roman" w:cs="Times New Roman"/>
+          <w:b w:val="0"/>
+          <w:bCs w:val="0"/>
+          <w:u w:val="none"/>
+        </w:rPr>
+      </w:pPr>
+      <w:r>
+        <w:rPr>
+          <w:rFonts w:ascii="Times New Roman" w:hAnsi="Times New Roman" w:eastAsia="Times New Roman" w:cs="Times New Roman"/>
+          <w:b w:val="0"/>
+          <w:bCs w:val="0"/>
+          <w:u w:val="none"/>
+        </w:rPr>
+        <w:t>{{grafico_5}}</w:t>
+      </w:r>
+    </w:p>
+    <w:p>
+      <w:pPr>
+        <w:pStyle w:val="Normal"/>
+        <w:spacing w:after="0" w:line="240" w:lineRule="auto"/>
+        <w:jc w:val="both"/>
+        <w:rPr>
+          <w:rFonts w:ascii="Times New Roman" w:hAnsi="Times New Roman" w:eastAsia="Times New Roman" w:cs="Times New Roman"/>
+          <w:b w:val="0"/>
+          <w:bCs w:val="0"/>
+          <w:u w:val="none"/>
+        </w:rPr>
+      </w:pPr>
+    </w:p>
+    <w:p>
+      <w:pPr>
+        <w:pStyle w:val="Normal"/>
+        <w:spacing w:after="0" w:line="240" w:lineRule="auto"/>
+        <w:jc w:val="both"/>
+        <w:rPr>
+          <w:rFonts w:ascii="Times New Roman" w:hAnsi="Times New Roman" w:eastAsia="Times New Roman" w:cs="Times New Roman"/>
+          <w:b w:val="0"/>
+          <w:bCs w:val="0"/>
+          <w:u w:val="none"/>
+        </w:rPr>
+      </w:pPr>
+      <w:r>
+        <w:rPr>
+          <w:rFonts w:ascii="Times New Roman" w:hAnsi="Times New Roman" w:eastAsia="Times New Roman" w:cs="Times New Roman"/>
+          <w:b w:val="0"/>
+          <w:bCs w:val="0"/>
+          <w:u w:val="none"/>
+        </w:rPr>
+        <w:t>4.11.</w:t>
+      </w:r>
+      <w:r>
+        <w:tab/>
+      </w:r>
+      <w:r>
+        <w:rPr>
+          <w:rFonts w:ascii="Times New Roman" w:hAnsi="Times New Roman" w:eastAsia="Times New Roman" w:cs="Times New Roman"/>
+          <w:b w:val="0"/>
+          <w:bCs w:val="0"/>
+          <w:u w:val="single"/>
+        </w:rPr>
+        <w:t>INDICADORES DE DESEMPENHO</w:t>
+      </w:r>
+    </w:p>
+    <w:p>
+      <w:pPr>
+        <w:pStyle w:val="Normal"/>
+        <w:spacing w:after="0" w:line="240" w:lineRule="auto"/>
+        <w:jc w:val="both"/>
+        <w:rPr>
+          <w:rFonts w:ascii="Times New Roman" w:hAnsi="Times New Roman" w:eastAsia="Times New Roman" w:cs="Times New Roman"/>
+          <w:b w:val="0"/>
+          <w:bCs w:val="0"/>
+          <w:u w:val="single"/>
+        </w:rPr>
+      </w:pPr>
+    </w:p>
+    <w:p>
+      <w:pPr>
+        <w:pStyle w:val="Normal"/>
+        <w:spacing w:after="0" w:line="240" w:lineRule="auto"/>
+        <w:jc w:val="both"/>
+        <w:rPr>
+          <w:rFonts w:ascii="Times New Roman" w:hAnsi="Times New Roman" w:eastAsia="Times New Roman" w:cs="Times New Roman"/>
+          <w:b w:val="0"/>
+          <w:bCs w:val="0"/>
+          <w:u w:val="none"/>
+        </w:rPr>
+      </w:pPr>
+      <w:r>
+        <w:rPr>
+          <w:rFonts w:ascii="Times New Roman" w:hAnsi="Times New Roman" w:eastAsia="Times New Roman" w:cs="Times New Roman"/>
+          <w:b w:val="0"/>
+          <w:bCs w:val="0"/>
+          <w:u w:val="none"/>
+        </w:rPr>
+        <w:t>4.11.1.</w:t>
+      </w:r>
+      <w:r>
+        <w:tab/>
+      </w:r>
+      <w:r>
+        <w:rPr>
+          <w:rFonts w:ascii="Times New Roman" w:hAnsi="Times New Roman" w:eastAsia="Times New Roman" w:cs="Times New Roman"/>
+          <w:b w:val="0"/>
+          <w:bCs w:val="0"/>
+          <w:u w:val="none"/>
+        </w:rPr>
+        <w:t xml:space="preserve">Atravéz </w:t>
+      </w:r>
+    </w:p>
+    <w:p>
+      <w:pPr>
+        <w:pStyle w:val="Normal"/>
+        <w:spacing w:after="0" w:line="240" w:lineRule="auto"/>
+        <w:jc w:val="both"/>
+        <w:rPr>
+          <w:rFonts w:ascii="Times New Roman" w:hAnsi="Times New Roman" w:eastAsia="Times New Roman" w:cs="Times New Roman"/>
+          <w:b w:val="0"/>
+          <w:bCs w:val="0"/>
+          <w:u w:val="none"/>
+        </w:rPr>
+      </w:pPr>
+    </w:p>
+    <w:p>
+      <w:pPr>
+        <w:pStyle w:val="Normal"/>
+        <w:spacing w:after="0" w:line="240" w:lineRule="auto"/>
+        <w:rPr>
+          <w:rFonts w:ascii="Times New Roman" w:hAnsi="Times New Roman" w:eastAsia="Times New Roman" w:cs="Times New Roman"/>
+          <w:b w:val="0"/>
+          <w:bCs w:val="0"/>
+          <w:u w:val="none"/>
         </w:rPr>
       </w:pPr>
     </w:p>
@@ -2196,24 +3905,56 @@
       </w:r>
     </w:p>
   </w:comment>
+  <w:comment xmlns:w="http://schemas.openxmlformats.org/wordprocessingml/2006/main" w:initials="LL" w:author="Lucas Soares Leal" w:date="2025-08-20T09:22:54" w:id="2019713605">
+    <w:p xmlns:w14="http://schemas.microsoft.com/office/word/2010/wordml" xmlns:w="http://schemas.openxmlformats.org/wordprocessingml/2006/main">
+      <w:pPr>
+        <w:pStyle w:val="CommentText"/>
+      </w:pPr>
+      <w:r>
+        <w:rPr>
+          <w:rStyle w:val="CommentReference"/>
+        </w:rPr>
+        <w:annotationRef/>
+      </w:r>
+      <w:r>
+        <w:t xml:space="preserve">No lugar de adcionar uma tabela, salvo a tabela de planejamento no cadastro de projeto, e a de medição em atualizações. A cada interação gera as demais tabelas e graficos e tranformo em png, sem armazenalas e adciono ao template. Custo computacional? </w:t>
+      </w:r>
+    </w:p>
+    <w:p xmlns:w14="http://schemas.microsoft.com/office/word/2010/wordml" xmlns:w="http://schemas.openxmlformats.org/wordprocessingml/2006/main">
+      <w:pPr>
+        <w:pStyle w:val="CommentText"/>
+      </w:pPr>
+    </w:p>
+    <w:p xmlns:w14="http://schemas.microsoft.com/office/word/2010/wordml" xmlns:w="http://schemas.openxmlformats.org/wordprocessingml/2006/main">
+      <w:pPr>
+        <w:pStyle w:val="CommentText"/>
+      </w:pPr>
+      <w:r>
+        <w:t>Bom converar com o professor Pedro.</w:t>
+      </w:r>
+    </w:p>
+  </w:comment>
 </w:comments>
 </file>
 
 <file path=word/commentsExtended.xml><?xml version="1.0" encoding="utf-8"?>
-<w15:commentsEx xmlns:wpc="http://schemas.microsoft.com/office/word/2010/wordprocessingCanvas" xmlns:cx="http://schemas.microsoft.com/office/drawing/2014/chartex" xmlns:cx1="http://schemas.microsoft.com/office/drawing/2015/9/8/chartex" xmlns:cx2="http://schemas.microsoft.com/office/drawing/2015/10/21/chartex" xmlns:cx3="http://schemas.microsoft.com/office/drawing/2016/5/9/chartex" xmlns:cx4="http://schemas.microsoft.com/office/drawing/2016/5/10/chartex" xmlns:cx5="http://schemas.microsoft.com/office/drawing/2016/5/11/chartex" xmlns:cx6="http://schemas.microsoft.com/office/drawing/2016/5/12/chartex" xmlns:cx7="http://schemas.microsoft.com/office/drawing/2016/5/13/chartex" xmlns:cx8="http://schemas.microsoft.com/office/drawing/2016/5/14/chartex" xmlns:mc="http://schemas.openxmlformats.org/markup-compatibility/2006" xmlns:aink="http://schemas.microsoft.com/office/drawing/2016/ink" xmlns:am3d="http://schemas.microsoft.com/office/drawing/2017/model3d" xmlns:o="urn:schemas-microsoft-com:office:office" xmlns:oel="http://schemas.microsoft.com/office/2019/extlst" xmlns:r="http://schemas.openxmlformats.org/officeDocument/2006/relationships" xmlns:m="http://schemas.openxmlformats.org/officeDocument/2006/math" xmlns:v="urn:schemas-microsoft-com:vml" xmlns:wp14="http://schemas.microsoft.com/office/word/2010/wordprocessingDrawing" xmlns:wp="http://schemas.openxmlformats.org/drawingml/2006/wordprocessingDrawing" xmlns:w10="urn:schemas-microsoft-com:office:word" xmlns:w="http://schemas.openxmlformats.org/wordprocessingml/2006/main" xmlns:w14="http://schemas.microsoft.com/office/word/2010/wordml" xmlns:w15="http://schemas.microsoft.com/office/word/2012/wordml" xmlns:w16cex="http://schemas.microsoft.com/office/word/2018/wordml/cex" xmlns:w16cid="http://schemas.microsoft.com/office/word/2016/wordml/cid" xmlns:w16="http://schemas.microsoft.com/office/word/2018/wordml" xmlns:w16du="http://schemas.microsoft.com/office/word/2023/wordml/word16du" xmlns:w16sdtdh="http://schemas.microsoft.com/office/word/2020/wordml/sdtdatahash" xmlns:w16sdtfl="http://schemas.microsoft.com/office/word/2024/wordml/sdtformatlock" xmlns:w16se="http://schemas.microsoft.com/office/word/2015/wordml/symex" xmlns:wpg="http://schemas.microsoft.com/office/word/2010/wordprocessingGroup" xmlns:wpi="http://schemas.microsoft.com/office/word/2010/wordprocessingInk" xmlns:wne="http://schemas.microsoft.com/office/word/2006/wordml" xmlns:wps="http://schemas.microsoft.com/office/word/2010/wordprocessingShape" mc:Ignorable="w14 w15 w16se w16cid w16 w16cex w16sdtdh w16sdtfl w16du wp14">
-  <w15:commentEx w15:paraId="38FFF946" w15:done="0"/>
+<w15:commentsEx xmlns:mc="http://schemas.openxmlformats.org/markup-compatibility/2006" xmlns:w15="http://schemas.microsoft.com/office/word/2012/wordml" mc:Ignorable="w15">
+  <w15:commentEx w15:done="0" w15:paraId="38FFF946"/>
+  <w15:commentEx w15:done="0" w15:paraId="7D1F3FA4" w15:paraIdParent="38FFF946"/>
 </w15:commentsEx>
 </file>
 
 <file path=word/commentsExtensible.xml><?xml version="1.0" encoding="utf-8"?>
-<w16cex:commentsExtensible xmlns:wpc="http://schemas.microsoft.com/office/word/2010/wordprocessingCanvas" xmlns:cx="http://schemas.microsoft.com/office/drawing/2014/chartex" xmlns:cx1="http://schemas.microsoft.com/office/drawing/2015/9/8/chartex" xmlns:cx2="http://schemas.microsoft.com/office/drawing/2015/10/21/chartex" xmlns:cx3="http://schemas.microsoft.com/office/drawing/2016/5/9/chartex" xmlns:cx4="http://schemas.microsoft.com/office/drawing/2016/5/10/chartex" xmlns:cx5="http://schemas.microsoft.com/office/drawing/2016/5/11/chartex" xmlns:cx6="http://schemas.microsoft.com/office/drawing/2016/5/12/chartex" xmlns:cx7="http://schemas.microsoft.com/office/drawing/2016/5/13/chartex" xmlns:cx8="http://schemas.microsoft.com/office/drawing/2016/5/14/chartex" xmlns:cr="http://schemas.microsoft.com/office/comments/2020/reactions" xmlns:mc="http://schemas.openxmlformats.org/markup-compatibility/2006" xmlns:aink="http://schemas.microsoft.com/office/drawing/2016/ink" xmlns:am3d="http://schemas.microsoft.com/office/drawing/2017/model3d" xmlns:o="urn:schemas-microsoft-com:office:office" xmlns:oel="http://schemas.microsoft.com/office/2019/extlst" xmlns:r="http://schemas.openxmlformats.org/officeDocument/2006/relationships" xmlns:m="http://schemas.openxmlformats.org/officeDocument/2006/math" xmlns:v="urn:schemas-microsoft-com:vml" xmlns:wp14="http://schemas.microsoft.com/office/word/2010/wordprocessingDrawing" xmlns:wp="http://schemas.openxmlformats.org/drawingml/2006/wordprocessingDrawing" xmlns:w10="urn:schemas-microsoft-com:office:word" xmlns:w="http://schemas.openxmlformats.org/wordprocessingml/2006/main" xmlns:w14="http://schemas.microsoft.com/office/word/2010/wordml" xmlns:w15="http://schemas.microsoft.com/office/word/2012/wordml" xmlns:w16cex="http://schemas.microsoft.com/office/word/2018/wordml/cex" xmlns:w16cid="http://schemas.microsoft.com/office/word/2016/wordml/cid" xmlns:w16="http://schemas.microsoft.com/office/word/2018/wordml" xmlns:w16du="http://schemas.microsoft.com/office/word/2023/wordml/word16du" xmlns:w16sdtdh="http://schemas.microsoft.com/office/word/2020/wordml/sdtdatahash" xmlns:w16sdtfl="http://schemas.microsoft.com/office/word/2024/wordml/sdtformatlock" xmlns:w16se="http://schemas.microsoft.com/office/word/2015/wordml/symex" xmlns:wpg="http://schemas.microsoft.com/office/word/2010/wordprocessingGroup" xmlns:wpi="http://schemas.microsoft.com/office/word/2010/wordprocessingInk" xmlns:wne="http://schemas.microsoft.com/office/word/2006/wordml" xmlns:wps="http://schemas.microsoft.com/office/word/2010/wordprocessingShape" mc:Ignorable="w14 w15 w16se w16cid w16 w16cex w16sdtdh w16sdtfl cr w16du wp14">
+<w16cex:commentsExtensible xmlns:w16="http://schemas.microsoft.com/office/word/2018/wordml" xmlns:w16cex="http://schemas.microsoft.com/office/word/2018/wordml/cex" xmlns:mc="http://schemas.openxmlformats.org/markup-compatibility/2006" mc:Ignorable="w16 w16cex">
   <w16cex:commentExtensible w16cex:durableId="1E630A02" w16cex:dateUtc="2025-07-21T14:26:00Z"/>
+  <w16cex:commentExtensible w16cex:durableId="17E139B6" w16cex:dateUtc="2025-08-20T12:22:54.174Z"/>
 </w16cex:commentsExtensible>
 </file>
 
 <file path=word/commentsIds.xml><?xml version="1.0" encoding="utf-8"?>
-<w16cid:commentsIds xmlns:wpc="http://schemas.microsoft.com/office/word/2010/wordprocessingCanvas" xmlns:cx="http://schemas.microsoft.com/office/drawing/2014/chartex" xmlns:cx1="http://schemas.microsoft.com/office/drawing/2015/9/8/chartex" xmlns:cx2="http://schemas.microsoft.com/office/drawing/2015/10/21/chartex" xmlns:cx3="http://schemas.microsoft.com/office/drawing/2016/5/9/chartex" xmlns:cx4="http://schemas.microsoft.com/office/drawing/2016/5/10/chartex" xmlns:cx5="http://schemas.microsoft.com/office/drawing/2016/5/11/chartex" xmlns:cx6="http://schemas.microsoft.com/office/drawing/2016/5/12/chartex" xmlns:cx7="http://schemas.microsoft.com/office/drawing/2016/5/13/chartex" xmlns:cx8="http://schemas.microsoft.com/office/drawing/2016/5/14/chartex" xmlns:mc="http://schemas.openxmlformats.org/markup-compatibility/2006" xmlns:aink="http://schemas.microsoft.com/office/drawing/2016/ink" xmlns:am3d="http://schemas.microsoft.com/office/drawing/2017/model3d" xmlns:o="urn:schemas-microsoft-com:office:office" xmlns:oel="http://schemas.microsoft.com/office/2019/extlst" xmlns:r="http://schemas.openxmlformats.org/officeDocument/2006/relationships" xmlns:m="http://schemas.openxmlformats.org/officeDocument/2006/math" xmlns:v="urn:schemas-microsoft-com:vml" xmlns:wp14="http://schemas.microsoft.com/office/word/2010/wordprocessingDrawing" xmlns:wp="http://schemas.openxmlformats.org/drawingml/2006/wordprocessingDrawing" xmlns:w10="urn:schemas-microsoft-com:office:word" xmlns:w="http://schemas.openxmlformats.org/wordprocessingml/2006/main" xmlns:w14="http://schemas.microsoft.com/office/word/2010/wordml" xmlns:w15="http://schemas.microsoft.com/office/word/2012/wordml" xmlns:w16cex="http://schemas.microsoft.com/office/word/2018/wordml/cex" xmlns:w16cid="http://schemas.microsoft.com/office/word/2016/wordml/cid" xmlns:w16="http://schemas.microsoft.com/office/word/2018/wordml" xmlns:w16du="http://schemas.microsoft.com/office/word/2023/wordml/word16du" xmlns:w16sdtdh="http://schemas.microsoft.com/office/word/2020/wordml/sdtdatahash" xmlns:w16sdtfl="http://schemas.microsoft.com/office/word/2024/wordml/sdtformatlock" xmlns:w16se="http://schemas.microsoft.com/office/word/2015/wordml/symex" xmlns:wpg="http://schemas.microsoft.com/office/word/2010/wordprocessingGroup" xmlns:wpi="http://schemas.microsoft.com/office/word/2010/wordprocessingInk" xmlns:wne="http://schemas.microsoft.com/office/word/2006/wordml" xmlns:wps="http://schemas.microsoft.com/office/word/2010/wordprocessingShape" mc:Ignorable="w14 w15 w16se w16cid w16 w16cex w16sdtdh w16sdtfl w16du wp14">
+<w16cid:commentsIds xmlns:mc="http://schemas.openxmlformats.org/markup-compatibility/2006" xmlns:w16cid="http://schemas.microsoft.com/office/word/2016/wordml/cid" mc:Ignorable="w16cid">
   <w16cid:commentId w16cid:paraId="38FFF946" w16cid:durableId="1E630A02"/>
+  <w16cid:commentId w16cid:paraId="7D1F3FA4" w16cid:durableId="17E139B6"/>
 </w16cid:commentsIds>
 </file>
 
@@ -2440,7 +4181,7 @@
 </file>
 
 <file path=word/people.xml><?xml version="1.0" encoding="utf-8"?>
-<w15:people xmlns:wpc="http://schemas.microsoft.com/office/word/2010/wordprocessingCanvas" xmlns:cx="http://schemas.microsoft.com/office/drawing/2014/chartex" xmlns:cx1="http://schemas.microsoft.com/office/drawing/2015/9/8/chartex" xmlns:cx2="http://schemas.microsoft.com/office/drawing/2015/10/21/chartex" xmlns:cx3="http://schemas.microsoft.com/office/drawing/2016/5/9/chartex" xmlns:cx4="http://schemas.microsoft.com/office/drawing/2016/5/10/chartex" xmlns:cx5="http://schemas.microsoft.com/office/drawing/2016/5/11/chartex" xmlns:cx6="http://schemas.microsoft.com/office/drawing/2016/5/12/chartex" xmlns:cx7="http://schemas.microsoft.com/office/drawing/2016/5/13/chartex" xmlns:cx8="http://schemas.microsoft.com/office/drawing/2016/5/14/chartex" xmlns:mc="http://schemas.openxmlformats.org/markup-compatibility/2006" xmlns:aink="http://schemas.microsoft.com/office/drawing/2016/ink" xmlns:am3d="http://schemas.microsoft.com/office/drawing/2017/model3d" xmlns:o="urn:schemas-microsoft-com:office:office" xmlns:oel="http://schemas.microsoft.com/office/2019/extlst" xmlns:r="http://schemas.openxmlformats.org/officeDocument/2006/relationships" xmlns:m="http://schemas.openxmlformats.org/officeDocument/2006/math" xmlns:v="urn:schemas-microsoft-com:vml" xmlns:wp14="http://schemas.microsoft.com/office/word/2010/wordprocessingDrawing" xmlns:wp="http://schemas.openxmlformats.org/drawingml/2006/wordprocessingDrawing" xmlns:w10="urn:schemas-microsoft-com:office:word" xmlns:w="http://schemas.openxmlformats.org/wordprocessingml/2006/main" xmlns:w14="http://schemas.microsoft.com/office/word/2010/wordml" xmlns:w15="http://schemas.microsoft.com/office/word/2012/wordml" xmlns:w16cex="http://schemas.microsoft.com/office/word/2018/wordml/cex" xmlns:w16cid="http://schemas.microsoft.com/office/word/2016/wordml/cid" xmlns:w16="http://schemas.microsoft.com/office/word/2018/wordml" xmlns:w16du="http://schemas.microsoft.com/office/word/2023/wordml/word16du" xmlns:w16sdtdh="http://schemas.microsoft.com/office/word/2020/wordml/sdtdatahash" xmlns:w16sdtfl="http://schemas.microsoft.com/office/word/2024/wordml/sdtformatlock" xmlns:w16se="http://schemas.microsoft.com/office/word/2015/wordml/symex" xmlns:wpg="http://schemas.microsoft.com/office/word/2010/wordprocessingGroup" xmlns:wpi="http://schemas.microsoft.com/office/word/2010/wordprocessingInk" xmlns:wne="http://schemas.microsoft.com/office/word/2006/wordml" xmlns:wps="http://schemas.microsoft.com/office/word/2010/wordprocessingShape" mc:Ignorable="w14 w15 w16se w16cid w16 w16cex w16sdtdh w16sdtfl w16du wp14">
+<w15:people xmlns:mc="http://schemas.openxmlformats.org/markup-compatibility/2006" xmlns:w15="http://schemas.microsoft.com/office/word/2012/wordml" mc:Ignorable="w15">
   <w15:person w15:author="Lucas Soares Leal">
     <w15:presenceInfo w15:providerId="AD" w15:userId="S::lucassoaresleal@ufu.br::7229fcb3-aba8-4518-888f-bee0102c8363"/>
   </w15:person>

</xml_diff>